<commit_message>
project cleanup, pub folder removal
</commit_message>
<xml_diff>
--- a/WorkerServiceSample/unit-testing-in-asp-net-core.docx
+++ b/WorkerServiceSample/unit-testing-in-asp-net-core.docx
@@ -17,7 +17,7 @@
       </w:r>
     </w:p>
     <w:p>
-      <w:hyperlink xmlns:r="http://schemas.openxmlformats.org/officeDocument/2006/relationships" w:history="true" r:id="R0b408eac972f4319">
+      <w:hyperlink xmlns:r="http://schemas.openxmlformats.org/officeDocument/2006/relationships" w:history="true" r:id="Reb54a0b73b9749a5">
         <w:r>
           <w:rPr>
             <w:rStyle w:val="Hyperlink"/>
@@ -44,7 +44,7 @@
       <w:r>
         <w:t xml:space="preserve">of a </w:t>
       </w:r>
-      <w:hyperlink xmlns:r="http://schemas.openxmlformats.org/officeDocument/2006/relationships" w:history="true" r:id="Rc1bfa6d94a9f47d2">
+      <w:hyperlink xmlns:r="http://schemas.openxmlformats.org/officeDocument/2006/relationships" w:history="true" r:id="R1a3823daf67f4544">
         <w:r>
           <w:rPr>
             <w:rStyle w:val="Hyperlink"/>
@@ -89,7 +89,7 @@
                     <pic:cNvPicPr/>
                   </pic:nvPicPr>
                   <pic:blipFill>
-                    <a:blip xmlns:r="http://schemas.openxmlformats.org/officeDocument/2006/relationships" r:embed="Rc732da45726444b7" cstate="print">
+                    <a:blip xmlns:r="http://schemas.openxmlformats.org/officeDocument/2006/relationships" r:embed="Rf39e7a84989d49b3" cstate="print">
                       <a:extLst>
                         <a:ext uri="{28A0092B-C50C-407E-A947-70E740481C1C}"/>
                       </a:extLst>
@@ -264,7 +264,7 @@
       <w:r>
         <w:t xml:space="preserve">Whether you’re practicing TDD (Test-Driven Development) or writing your tests after your application code, there’s no doubt that unit testing is essential for web application development. When it’s time to pick a testing framework, there are multiple alternatives such as </w:t>
       </w:r>
-      <w:hyperlink xmlns:r="http://schemas.openxmlformats.org/officeDocument/2006/relationships" w:history="true" r:id="R5e81edda97b5482d">
+      <w:hyperlink xmlns:r="http://schemas.openxmlformats.org/officeDocument/2006/relationships" w:history="true" r:id="R39c20f6b5a374093">
         <w:r>
           <w:rPr>
             <w:rStyle w:val="Hyperlink"/>
@@ -275,7 +275,7 @@
       <w:r>
         <w:t xml:space="preserve">, </w:t>
       </w:r>
-      <w:hyperlink xmlns:r="http://schemas.openxmlformats.org/officeDocument/2006/relationships" w:history="true" r:id="R61a2f239ce9948d2">
+      <w:hyperlink xmlns:r="http://schemas.openxmlformats.org/officeDocument/2006/relationships" w:history="true" r:id="Re833c96cfbd2429d">
         <w:r>
           <w:rPr>
             <w:rStyle w:val="Hyperlink"/>
@@ -286,7 +286,7 @@
       <w:r>
         <w:t xml:space="preserve"> and </w:t>
       </w:r>
-      <w:hyperlink xmlns:r="http://schemas.openxmlformats.org/officeDocument/2006/relationships" w:history="true" r:id="R9160fca1e44c4fe4">
+      <w:hyperlink xmlns:r="http://schemas.openxmlformats.org/officeDocument/2006/relationships" w:history="true" r:id="R25fc888d3a5841da">
         <w:r>
           <w:rPr>
             <w:rStyle w:val="Hyperlink"/>
@@ -323,7 +323,7 @@
       </w:r>
     </w:p>
     <w:p>
-      <w:hyperlink xmlns:r="http://schemas.openxmlformats.org/officeDocument/2006/relationships" w:history="true" r:id="R999a30b615d64251">
+      <w:hyperlink xmlns:r="http://schemas.openxmlformats.org/officeDocument/2006/relationships" w:history="true" r:id="Rf4c1476f2042433b">
         <w:r>
           <w:drawing>
             <wp:inline xmlns:wp="http://schemas.openxmlformats.org/drawingml/2006/wordprocessingDrawing" distT="0" distB="0" distL="0" distR="0">
@@ -341,7 +341,7 @@
                       <pic:cNvPicPr/>
                     </pic:nvPicPr>
                     <pic:blipFill>
-                      <a:blip r:embed="R0b80175b151e45d1" cstate="print">
+                      <a:blip r:embed="R06b49c95caf54847" cstate="print">
                         <a:extLst>
                           <a:ext uri="{28A0092B-C50C-407E-A947-70E740481C1C}"/>
                         </a:extLst>
@@ -376,7 +376,7 @@
       <w:r>
         <w:t xml:space="preserve">Here are some </w:t>
       </w:r>
-      <w:hyperlink xmlns:r="http://schemas.openxmlformats.org/officeDocument/2006/relationships" w:history="true" r:id="Ra7787d5d85d94765">
+      <w:hyperlink xmlns:r="http://schemas.openxmlformats.org/officeDocument/2006/relationships" w:history="true" r:id="Rd2e72fc4ba8b4fe4">
         <w:r>
           <w:rPr>
             <w:rStyle w:val="Hyperlink"/>
@@ -397,7 +397,7 @@
       <w:r>
         <w:t xml:space="preserve">POLL: Hey </w:t>
       </w:r>
-      <w:hyperlink xmlns:r="http://schemas.openxmlformats.org/officeDocument/2006/relationships" w:history="true" r:id="Rea67019031cf471c">
+      <w:hyperlink xmlns:r="http://schemas.openxmlformats.org/officeDocument/2006/relationships" w:history="true" r:id="Rc90492fa43bf4892">
         <w:r>
           <w:rPr>
             <w:rStyle w:val="Hyperlink"/>
@@ -408,7 +408,7 @@
       <w:r>
         <w:t xml:space="preserve"> </w:t>
       </w:r>
-      <w:hyperlink xmlns:r="http://schemas.openxmlformats.org/officeDocument/2006/relationships" w:history="true" r:id="R59e81a5bea6c4d6a">
+      <w:hyperlink xmlns:r="http://schemas.openxmlformats.org/officeDocument/2006/relationships" w:history="true" r:id="R8bbfa8877d2249a5">
         <w:r>
           <w:rPr>
             <w:rStyle w:val="Hyperlink"/>
@@ -419,7 +419,7 @@
       <w:r>
         <w:t xml:space="preserve"> community on twitter! What do you use for unit testing </w:t>
       </w:r>
-      <w:hyperlink xmlns:r="http://schemas.openxmlformats.org/officeDocument/2006/relationships" w:history="true" r:id="Rdfc72d7ef208441f">
+      <w:hyperlink xmlns:r="http://schemas.openxmlformats.org/officeDocument/2006/relationships" w:history="true" r:id="R57d9c689b4b94923">
         <w:r>
           <w:rPr>
             <w:rStyle w:val="Hyperlink"/>
@@ -445,7 +445,7 @@
       <w:r>
         <w:t xml:space="preserve">— Shahed Chowdhuri @ Microsoft (@shahedC) </w:t>
       </w:r>
-      <w:hyperlink xmlns:r="http://schemas.openxmlformats.org/officeDocument/2006/relationships" w:history="true" r:id="R7f7666a509814a95">
+      <w:hyperlink xmlns:r="http://schemas.openxmlformats.org/officeDocument/2006/relationships" w:history="true" r:id="R256b07cf1651450b">
         <w:r>
           <w:rPr>
             <w:rStyle w:val="Hyperlink"/>
@@ -468,7 +468,7 @@
       <w:r>
         <w:t xml:space="preserve">A </w:t>
       </w:r>
-      <w:hyperlink xmlns:r="http://schemas.openxmlformats.org/officeDocument/2006/relationships" w:history="true" r:id="R9ecd4bad473f41c9">
+      <w:hyperlink xmlns:r="http://schemas.openxmlformats.org/officeDocument/2006/relationships" w:history="true" r:id="R669f483a31f04c02">
         <w:r>
           <w:rPr>
             <w:rStyle w:val="Hyperlink"/>
@@ -496,7 +496,7 @@
       <w:r>
         <w:t xml:space="preserve">Comparing xUnit.net to other frameworks: </w:t>
       </w:r>
-      <w:hyperlink xmlns:r="http://schemas.openxmlformats.org/officeDocument/2006/relationships" w:history="true" r:id="R2217e4ef358649ee">
+      <w:hyperlink xmlns:r="http://schemas.openxmlformats.org/officeDocument/2006/relationships" w:history="true" r:id="Re841721f441f4410">
         <w:r>
           <w:rPr>
             <w:rStyle w:val="Hyperlink"/>
@@ -538,7 +538,7 @@
                     <pic:cNvPicPr/>
                   </pic:nvPicPr>
                   <pic:blipFill>
-                    <a:blip xmlns:r="http://schemas.openxmlformats.org/officeDocument/2006/relationships" r:embed="Rb7aa00d6963147b0" cstate="print">
+                    <a:blip xmlns:r="http://schemas.openxmlformats.org/officeDocument/2006/relationships" r:embed="Raef2d6421b1f4e13" cstate="print">
                       <a:extLst>
                         <a:ext uri="{28A0092B-C50C-407E-A947-70E740481C1C}"/>
                       </a:extLst>
@@ -565,7 +565,7 @@
       <w:r>
         <w:t xml:space="preserve"> Unit Testing Sample: </w:t>
       </w:r>
-      <w:hyperlink xmlns:r="http://schemas.openxmlformats.org/officeDocument/2006/relationships" w:history="true" r:id="Raa40c91cd7a34694">
+      <w:hyperlink xmlns:r="http://schemas.openxmlformats.org/officeDocument/2006/relationships" w:history="true" r:id="R0263eb3b7ad040b2">
         <w:r>
           <w:rPr>
             <w:rStyle w:val="Hyperlink"/>
@@ -618,7 +618,7 @@
       </w:r>
     </w:p>
     <w:p>
-      <w:hyperlink xmlns:r="http://schemas.openxmlformats.org/officeDocument/2006/relationships" w:history="true" r:id="R9c0d4749ae614cde">
+      <w:hyperlink xmlns:r="http://schemas.openxmlformats.org/officeDocument/2006/relationships" w:history="true" r:id="Ra0699b0241694f2b">
         <w:r>
           <w:drawing>
             <wp:inline xmlns:wp="http://schemas.openxmlformats.org/drawingml/2006/wordprocessingDrawing" distT="0" distB="0" distL="0" distR="0">
@@ -636,7 +636,7 @@
                       <pic:cNvPicPr/>
                     </pic:nvPicPr>
                     <pic:blipFill>
-                      <a:blip r:embed="Rff12c50753a146e6" cstate="print">
+                      <a:blip r:embed="Rdfaa408e703a4076" cstate="print">
                         <a:extLst>
                           <a:ext uri="{28A0092B-C50C-407E-A947-70E740481C1C}"/>
                         </a:extLst>
@@ -740,7 +740,7 @@
       <w:r>
         <w:t xml:space="preserve">The unit test project should have a dependency for the app project that it’s testing. In the test project file </w:t>
       </w:r>
-      <w:hyperlink xmlns:r="http://schemas.openxmlformats.org/officeDocument/2006/relationships" w:history="true" r:id="Rbdd38b7031e04891">
+      <w:hyperlink xmlns:r="http://schemas.openxmlformats.org/officeDocument/2006/relationships" w:history="true" r:id="R6891cb66b9a34fa0">
         <w:r>
           <w:rPr>
             <w:rStyle w:val="Hyperlink"/>
@@ -751,7 +751,7 @@
       <w:r>
         <w:t xml:space="preserve">, you’ll find a reference to </w:t>
       </w:r>
-      <w:hyperlink xmlns:r="http://schemas.openxmlformats.org/officeDocument/2006/relationships" w:history="true" r:id="Rb11fae31f560487d">
+      <w:hyperlink xmlns:r="http://schemas.openxmlformats.org/officeDocument/2006/relationships" w:history="true" r:id="R407913648ca9452e">
         <w:r>
           <w:rPr>
             <w:rStyle w:val="Hyperlink"/>
@@ -794,7 +794,7 @@
       </w:r>
     </w:p>
     <w:p>
-      <w:hyperlink xmlns:r="http://schemas.openxmlformats.org/officeDocument/2006/relationships" w:history="true" r:id="R2a4bc75e797743b8">
+      <w:hyperlink xmlns:r="http://schemas.openxmlformats.org/officeDocument/2006/relationships" w:history="true" r:id="R429e68bdb99a4a55">
         <w:r>
           <w:drawing>
             <wp:inline xmlns:wp="http://schemas.openxmlformats.org/drawingml/2006/wordprocessingDrawing" distT="0" distB="0" distL="0" distR="0">
@@ -812,7 +812,7 @@
                       <pic:cNvPicPr/>
                     </pic:nvPicPr>
                     <pic:blipFill>
-                      <a:blip r:embed="Redb680c58eec4e2f" cstate="print">
+                      <a:blip r:embed="R50f5568b42b54da2" cstate="print">
                         <a:extLst>
                           <a:ext uri="{28A0092B-C50C-407E-A947-70E740481C1C}"/>
                         </a:extLst>
@@ -864,7 +864,7 @@
       <w:r>
         <w:t xml:space="preserve">Unit testing C# code in .NET Core using dotnet test and xUnit: </w:t>
       </w:r>
-      <w:hyperlink xmlns:r="http://schemas.openxmlformats.org/officeDocument/2006/relationships" w:history="true" r:id="R96b3c609bcc643a1">
+      <w:hyperlink xmlns:r="http://schemas.openxmlformats.org/officeDocument/2006/relationships" w:history="true" r:id="Rbfb519d4e7c04ca4">
         <w:r>
           <w:rPr>
             <w:rStyle w:val="Hyperlink"/>
@@ -980,7 +980,7 @@
       <w:r>
         <w:t xml:space="preserve">In the sample project, you’ll see a test class (</w:t>
       </w:r>
-      <w:hyperlink xmlns:r="http://schemas.openxmlformats.org/officeDocument/2006/relationships" w:history="true" r:id="Rd257c9d971b441b3">
+      <w:hyperlink xmlns:r="http://schemas.openxmlformats.org/officeDocument/2006/relationships" w:history="true" r:id="R5bcfc100f6904aac">
         <w:r>
           <w:rPr>
             <w:rStyle w:val="Hyperlink"/>
@@ -1460,7 +1460,7 @@
       <w:r>
         <w:t xml:space="preserve">Assertions in unit testing frameworks: </w:t>
       </w:r>
-      <w:hyperlink xmlns:r="http://schemas.openxmlformats.org/officeDocument/2006/relationships" w:history="true" r:id="R069be19964564eca">
+      <w:hyperlink xmlns:r="http://schemas.openxmlformats.org/officeDocument/2006/relationships" w:history="true" r:id="R7e6ab85035324bf3">
         <w:r>
           <w:rPr>
             <w:rStyle w:val="Hyperlink"/>
@@ -1612,7 +1612,7 @@
       <w:r>
         <w:t xml:space="preserve">To get a glimpse of the UnsafeDivide() method from the </w:t>
       </w:r>
-      <w:hyperlink xmlns:r="http://schemas.openxmlformats.org/officeDocument/2006/relationships" w:history="true" r:id="R529e2bd856a54c23">
+      <w:hyperlink xmlns:r="http://schemas.openxmlformats.org/officeDocument/2006/relationships" w:history="true" r:id="R2da5ef10201f4d5e">
         <w:r>
           <w:rPr>
             <w:rStyle w:val="Hyperlink"/>
@@ -1746,7 +1746,7 @@
       </w:r>
     </w:p>
     <w:p>
-      <w:hyperlink xmlns:r="http://schemas.openxmlformats.org/officeDocument/2006/relationships" w:history="true" r:id="Rbb442e2a5be8400a">
+      <w:hyperlink xmlns:r="http://schemas.openxmlformats.org/officeDocument/2006/relationships" w:history="true" r:id="R88560c8b2240426b">
         <w:r>
           <w:drawing>
             <wp:inline xmlns:wp="http://schemas.openxmlformats.org/drawingml/2006/wordprocessingDrawing" distT="0" distB="0" distL="0" distR="0">
@@ -1764,7 +1764,7 @@
                       <pic:cNvPicPr/>
                     </pic:nvPicPr>
                     <pic:blipFill>
-                      <a:blip r:embed="Rcf92e5ae93c64a9d" cstate="print">
+                      <a:blip r:embed="R87d9b9308c8e4e6a" cstate="print">
                         <a:extLst>
                           <a:ext uri="{28A0092B-C50C-407E-A947-70E740481C1C}"/>
                         </a:extLst>
@@ -1894,7 +1894,7 @@
       <w:r>
         <w:t xml:space="preserve">Running Tests in Parallel: </w:t>
       </w:r>
-      <w:hyperlink xmlns:r="http://schemas.openxmlformats.org/officeDocument/2006/relationships" w:history="true" r:id="R16dbe208235f42dd">
+      <w:hyperlink xmlns:r="http://schemas.openxmlformats.org/officeDocument/2006/relationships" w:history="true" r:id="R7d500c31210b4fde">
         <w:r>
           <w:rPr>
             <w:rStyle w:val="Hyperlink"/>
@@ -1919,7 +1919,7 @@
       <w:r>
         <w:t xml:space="preserve">: Visual Studio includes a </w:t>
       </w:r>
-      <w:hyperlink xmlns:r="http://schemas.openxmlformats.org/officeDocument/2006/relationships" w:history="true" r:id="R7f7317fd63b8470e">
+      <w:hyperlink xmlns:r="http://schemas.openxmlformats.org/officeDocument/2006/relationships" w:history="true" r:id="R7ce3d16333ac47eb">
         <w:r>
           <w:rPr>
             <w:rStyle w:val="Hyperlink"/>
@@ -2027,7 +2027,7 @@
       </w:r>
     </w:p>
     <w:p>
-      <w:hyperlink xmlns:r="http://schemas.openxmlformats.org/officeDocument/2006/relationships" w:history="true" r:id="Rc5e88c51894e46bc">
+      <w:hyperlink xmlns:r="http://schemas.openxmlformats.org/officeDocument/2006/relationships" w:history="true" r:id="Rdab239ae7b94460c">
         <w:r>
           <w:drawing>
             <wp:inline xmlns:wp="http://schemas.openxmlformats.org/drawingml/2006/wordprocessingDrawing" distT="0" distB="0" distL="0" distR="0">
@@ -2045,7 +2045,7 @@
                       <pic:cNvPicPr/>
                     </pic:nvPicPr>
                     <pic:blipFill>
-                      <a:blip r:embed="R380e2c5c893d4643" cstate="print">
+                      <a:blip r:embed="Re71f761bbfee4309" cstate="print">
                         <a:extLst>
                           <a:ext uri="{28A0092B-C50C-407E-A947-70E740481C1C}"/>
                         </a:extLst>
@@ -2166,7 +2166,7 @@
       </w:r>
     </w:p>
     <w:p>
-      <w:hyperlink xmlns:r="http://schemas.openxmlformats.org/officeDocument/2006/relationships" w:history="true" r:id="R05432edb0fb34d03">
+      <w:hyperlink xmlns:r="http://schemas.openxmlformats.org/officeDocument/2006/relationships" w:history="true" r:id="R425f66efceec48aa">
         <w:r>
           <w:drawing>
             <wp:inline xmlns:wp="http://schemas.openxmlformats.org/drawingml/2006/wordprocessingDrawing" distT="0" distB="0" distL="0" distR="0">
@@ -2184,7 +2184,7 @@
                       <pic:cNvPicPr/>
                     </pic:nvPicPr>
                     <pic:blipFill>
-                      <a:blip r:embed="Rbb62d941cf064160" cstate="print">
+                      <a:blip r:embed="R807bab09b5ca4a2f" cstate="print">
                         <a:extLst>
                           <a:ext uri="{28A0092B-C50C-407E-A947-70E740481C1C}"/>
                         </a:extLst>
@@ -2306,7 +2306,7 @@
       <w:r>
         <w:t xml:space="preserve">Creating parameterised tests in xUnit with [InlineData], [ClassData], and [MemberData]: </w:t>
       </w:r>
-      <w:hyperlink xmlns:r="http://schemas.openxmlformats.org/officeDocument/2006/relationships" w:history="true" r:id="Rb61ae81cd5db4b06">
+      <w:hyperlink xmlns:r="http://schemas.openxmlformats.org/officeDocument/2006/relationships" w:history="true" r:id="R79c77ba9a6aa4132">
         <w:r>
           <w:rPr>
             <w:rStyle w:val="Hyperlink"/>
@@ -2347,7 +2347,7 @@
       <w:r>
         <w:t xml:space="preserve">: use a mocking framework (e.g. </w:t>
       </w:r>
-      <w:hyperlink xmlns:r="http://schemas.openxmlformats.org/officeDocument/2006/relationships" w:history="true" r:id="Rd4a6f966a0904f7c">
+      <w:hyperlink xmlns:r="http://schemas.openxmlformats.org/officeDocument/2006/relationships" w:history="true" r:id="Rc3888b30e98b4685">
         <w:r>
           <w:rPr>
             <w:rStyle w:val="Hyperlink"/>
@@ -2376,7 +2376,7 @@
       <w:r>
         <w:t xml:space="preserve">: use </w:t>
       </w:r>
-      <w:hyperlink xmlns:r="http://schemas.openxmlformats.org/officeDocument/2006/relationships" w:history="true" r:id="R816350a18a48465e">
+      <w:hyperlink xmlns:r="http://schemas.openxmlformats.org/officeDocument/2006/relationships" w:history="true" r:id="R0714c0ce530c4a96">
         <w:r>
           <w:rPr>
             <w:rStyle w:val="Hyperlink"/>
@@ -2405,7 +2405,7 @@
       <w:r>
         <w:t xml:space="preserve">: test your UI components using a tool such as Selenium </w:t>
       </w:r>
-      <w:hyperlink xmlns:r="http://schemas.openxmlformats.org/officeDocument/2006/relationships" w:history="true" r:id="R5b494a6aa76a4732">
+      <w:hyperlink xmlns:r="http://schemas.openxmlformats.org/officeDocument/2006/relationships" w:history="true" r:id="Re614969bdbf2476f">
         <w:r>
           <w:rPr>
             <w:rStyle w:val="Hyperlink"/>
@@ -2416,7 +2416,7 @@
       <w:r>
         <w:t xml:space="preserve"> or </w:t>
       </w:r>
-      <w:hyperlink xmlns:r="http://schemas.openxmlformats.org/officeDocument/2006/relationships" w:history="true" r:id="Rff416d706c2745a9">
+      <w:hyperlink xmlns:r="http://schemas.openxmlformats.org/officeDocument/2006/relationships" w:history="true" r:id="Rac952a1d19864fe4">
         <w:r>
           <w:rPr>
             <w:rStyle w:val="Hyperlink"/>
@@ -2427,7 +2427,7 @@
       <w:r>
         <w:t xml:space="preserve"> in the language of your choice, e.g. C#. For browser support, you may use Chrome or Firefox extensions, so this includes the new </w:t>
       </w:r>
-      <w:hyperlink xmlns:r="http://schemas.openxmlformats.org/officeDocument/2006/relationships" w:history="true" r:id="R53c801209ea04eb1">
+      <w:hyperlink xmlns:r="http://schemas.openxmlformats.org/officeDocument/2006/relationships" w:history="true" r:id="Rff6c77ddf54c4d0d">
         <w:r>
           <w:rPr>
             <w:rStyle w:val="Hyperlink"/>
@@ -2465,7 +2465,7 @@
       <w:r>
         <w:t xml:space="preserve">Razor Pages unit tests in ASP.NET Core: </w:t>
       </w:r>
-      <w:hyperlink xmlns:r="http://schemas.openxmlformats.org/officeDocument/2006/relationships" w:history="true" r:id="R684b45f07bd14b21">
+      <w:hyperlink xmlns:r="http://schemas.openxmlformats.org/officeDocument/2006/relationships" w:history="true" r:id="Rdfb22a398b094d79">
         <w:r>
           <w:rPr>
             <w:rStyle w:val="Hyperlink"/>
@@ -2509,7 +2509,7 @@
       <w:r>
         <w:t xml:space="preserve">Getting started: .NET Core with command line &gt; xUnit.net: </w:t>
       </w:r>
-      <w:hyperlink xmlns:r="http://schemas.openxmlformats.org/officeDocument/2006/relationships" w:history="true" r:id="Rf69083c337fc42ef">
+      <w:hyperlink xmlns:r="http://schemas.openxmlformats.org/officeDocument/2006/relationships" w:history="true" r:id="Rb9836adeb0294b36">
         <w:r>
           <w:rPr>
             <w:rStyle w:val="Hyperlink"/>
@@ -2529,7 +2529,7 @@
       <w:r>
         <w:t xml:space="preserve">Running Tests in Parallel &gt; xUnit.net: </w:t>
       </w:r>
-      <w:hyperlink xmlns:r="http://schemas.openxmlformats.org/officeDocument/2006/relationships" w:history="true" r:id="R1ecf3de19e354ea9">
+      <w:hyperlink xmlns:r="http://schemas.openxmlformats.org/officeDocument/2006/relationships" w:history="true" r:id="R78f7e803928a48e9">
         <w:r>
           <w:rPr>
             <w:rStyle w:val="Hyperlink"/>
@@ -2549,7 +2549,7 @@
       <w:r>
         <w:t xml:space="preserve">Unit testing C# code in .NET Core using dotnet test and xUnit: </w:t>
       </w:r>
-      <w:hyperlink xmlns:r="http://schemas.openxmlformats.org/officeDocument/2006/relationships" w:history="true" r:id="Rad3a6cceaeb24950">
+      <w:hyperlink xmlns:r="http://schemas.openxmlformats.org/officeDocument/2006/relationships" w:history="true" r:id="R42d5e62d49a34bed">
         <w:r>
           <w:rPr>
             <w:rStyle w:val="Hyperlink"/>
@@ -2569,7 +2569,7 @@
       <w:r>
         <w:t xml:space="preserve">Test controller logic in ASP.NET Core: </w:t>
       </w:r>
-      <w:hyperlink xmlns:r="http://schemas.openxmlformats.org/officeDocument/2006/relationships" w:history="true" r:id="R49d726475ef1493f">
+      <w:hyperlink xmlns:r="http://schemas.openxmlformats.org/officeDocument/2006/relationships" w:history="true" r:id="R72bd5ca39ca4412a">
         <w:r>
           <w:rPr>
             <w:rStyle w:val="Hyperlink"/>
@@ -2589,7 +2589,7 @@
       <w:r>
         <w:t xml:space="preserve">Integration tests in ASP.NET Core: </w:t>
       </w:r>
-      <w:hyperlink xmlns:r="http://schemas.openxmlformats.org/officeDocument/2006/relationships" w:history="true" r:id="R1097ed5f4a654add">
+      <w:hyperlink xmlns:r="http://schemas.openxmlformats.org/officeDocument/2006/relationships" w:history="true" r:id="R01b9d4af32be4c94">
         <w:r>
           <w:rPr>
             <w:rStyle w:val="Hyperlink"/>
@@ -2609,7 +2609,7 @@
       <w:r>
         <w:t xml:space="preserve">Razor Pages unit tests in ASP.NET Core: </w:t>
       </w:r>
-      <w:hyperlink xmlns:r="http://schemas.openxmlformats.org/officeDocument/2006/relationships" w:history="true" r:id="R90cd7a4cd6154702">
+      <w:hyperlink xmlns:r="http://schemas.openxmlformats.org/officeDocument/2006/relationships" w:history="true" r:id="Rf47cf6dabe7346ca">
         <w:r>
           <w:rPr>
             <w:rStyle w:val="Hyperlink"/>
@@ -2629,7 +2629,7 @@
       <w:r>
         <w:t xml:space="preserve">Unit testing in .NET Core and .NET Standard – .NET Core: </w:t>
       </w:r>
-      <w:hyperlink xmlns:r="http://schemas.openxmlformats.org/officeDocument/2006/relationships" w:history="true" r:id="Rb7477ba5a6254e1c">
+      <w:hyperlink xmlns:r="http://schemas.openxmlformats.org/officeDocument/2006/relationships" w:history="true" r:id="R86ce793ba17a4f97">
         <w:r>
           <w:rPr>
             <w:rStyle w:val="Hyperlink"/>
@@ -2649,7 +2649,7 @@
       <w:r>
         <w:t xml:space="preserve">Introducing the .NET Core Unit Testing Framework (or: Why xUnit?): </w:t>
       </w:r>
-      <w:hyperlink xmlns:r="http://schemas.openxmlformats.org/officeDocument/2006/relationships" w:history="true" r:id="Rc873a19874dc4354">
+      <w:hyperlink xmlns:r="http://schemas.openxmlformats.org/officeDocument/2006/relationships" w:history="true" r:id="R4b0dd815328f416a">
         <w:r>
           <w:rPr>
             <w:rStyle w:val="Hyperlink"/>
@@ -2669,7 +2669,7 @@
       <w:r>
         <w:t xml:space="preserve">Writing xUnit Tests in .NET Core: </w:t>
       </w:r>
-      <w:hyperlink xmlns:r="http://schemas.openxmlformats.org/officeDocument/2006/relationships" w:history="true" r:id="R50bffc4ff0d44d97">
+      <w:hyperlink xmlns:r="http://schemas.openxmlformats.org/officeDocument/2006/relationships" w:history="true" r:id="R368975bb1bce4a4b">
         <w:r>
           <w:rPr>
             <w:rStyle w:val="Hyperlink"/>
@@ -2689,7 +2689,7 @@
       <w:r>
         <w:t xml:space="preserve">Live Unit Testing – Visual Studio: </w:t>
       </w:r>
-      <w:hyperlink xmlns:r="http://schemas.openxmlformats.org/officeDocument/2006/relationships" w:history="true" r:id="Rb210f277061c4481">
+      <w:hyperlink xmlns:r="http://schemas.openxmlformats.org/officeDocument/2006/relationships" w:history="true" r:id="Rf3f77acb000946fb">
         <w:r>
           <w:rPr>
             <w:rStyle w:val="Hyperlink"/>
@@ -2709,7 +2709,7 @@
       <w:r>
         <w:t xml:space="preserve">Mocks Aren’t Stubs: </w:t>
       </w:r>
-      <w:hyperlink xmlns:r="http://schemas.openxmlformats.org/officeDocument/2006/relationships" w:history="true" r:id="Raaab5402c9fe4144">
+      <w:hyperlink xmlns:r="http://schemas.openxmlformats.org/officeDocument/2006/relationships" w:history="true" r:id="R5f02cbc903064f66">
         <w:r>
           <w:rPr>
             <w:rStyle w:val="Hyperlink"/>
@@ -2729,7 +2729,7 @@
       <w:r>
         <w:t xml:space="preserve">Mocking in .NET Core Tests with Moq: </w:t>
       </w:r>
-      <w:hyperlink xmlns:r="http://schemas.openxmlformats.org/officeDocument/2006/relationships" w:history="true" r:id="R758f2880d23f496f">
+      <w:hyperlink xmlns:r="http://schemas.openxmlformats.org/officeDocument/2006/relationships" w:history="true" r:id="R2282f2fc7b604a13">
         <w:r>
           <w:rPr>
             <w:rStyle w:val="Hyperlink"/>
@@ -2749,7 +2749,7 @@
       <w:r>
         <w:t xml:space="preserve">Moq – Unit Test In .NET Core App Using Mock Object: </w:t>
       </w:r>
-      <w:hyperlink xmlns:r="http://schemas.openxmlformats.org/officeDocument/2006/relationships" w:history="true" r:id="Re0efaf37e24a4f7a">
+      <w:hyperlink xmlns:r="http://schemas.openxmlformats.org/officeDocument/2006/relationships" w:history="true" r:id="R5858e10481bb46dc">
         <w:r>
           <w:rPr>
             <w:rStyle w:val="Hyperlink"/>
@@ -2778,7 +2778,7 @@
         <w:t xml:space="preserve">
 			This entry was posted in </w:t>
       </w:r>
-      <w:hyperlink xmlns:r="http://schemas.openxmlformats.org/officeDocument/2006/relationships" w:history="true" r:id="R1a28a416b56742c3">
+      <w:hyperlink xmlns:r="http://schemas.openxmlformats.org/officeDocument/2006/relationships" w:history="true" r:id="R831a57f6b04246e7">
         <w:r>
           <w:rPr>
             <w:rStyle w:val="Hyperlink"/>
@@ -2789,7 +2789,7 @@
       <w:r>
         <w:t xml:space="preserve">, </w:t>
       </w:r>
-      <w:hyperlink xmlns:r="http://schemas.openxmlformats.org/officeDocument/2006/relationships" w:history="true" r:id="Re56e2a8c0af44fdd">
+      <w:hyperlink xmlns:r="http://schemas.openxmlformats.org/officeDocument/2006/relationships" w:history="true" r:id="R7e4e29b4a4d14ca7">
         <w:r>
           <w:rPr>
             <w:rStyle w:val="Hyperlink"/>
@@ -2800,7 +2800,7 @@
       <w:r>
         <w:t xml:space="preserve">, </w:t>
       </w:r>
-      <w:hyperlink xmlns:r="http://schemas.openxmlformats.org/officeDocument/2006/relationships" w:history="true" r:id="R8372799e2fbf4f70">
+      <w:hyperlink xmlns:r="http://schemas.openxmlformats.org/officeDocument/2006/relationships" w:history="true" r:id="Re5526abab0ac4031">
         <w:r>
           <w:rPr>
             <w:rStyle w:val="Hyperlink"/>
@@ -2811,7 +2811,7 @@
       <w:r>
         <w:t xml:space="preserve">, </w:t>
       </w:r>
-      <w:hyperlink xmlns:r="http://schemas.openxmlformats.org/officeDocument/2006/relationships" w:history="true" r:id="Rbcc60f315b6644dd">
+      <w:hyperlink xmlns:r="http://schemas.openxmlformats.org/officeDocument/2006/relationships" w:history="true" r:id="Ra064b5de30f0492f">
         <w:r>
           <w:rPr>
             <w:rStyle w:val="Hyperlink"/>
@@ -2822,7 +2822,7 @@
       <w:r>
         <w:t xml:space="preserve"> and tagged </w:t>
       </w:r>
-      <w:hyperlink xmlns:r="http://schemas.openxmlformats.org/officeDocument/2006/relationships" w:history="true" r:id="R8392705e979e4228">
+      <w:hyperlink xmlns:r="http://schemas.openxmlformats.org/officeDocument/2006/relationships" w:history="true" r:id="R37d5998ea127447f">
         <w:r>
           <w:rPr>
             <w:rStyle w:val="Hyperlink"/>
@@ -2833,7 +2833,7 @@
       <w:r>
         <w:t xml:space="preserve">, </w:t>
       </w:r>
-      <w:hyperlink xmlns:r="http://schemas.openxmlformats.org/officeDocument/2006/relationships" w:history="true" r:id="R2796a25ba7a04fff">
+      <w:hyperlink xmlns:r="http://schemas.openxmlformats.org/officeDocument/2006/relationships" w:history="true" r:id="R799f30bbdfea4370">
         <w:r>
           <w:rPr>
             <w:rStyle w:val="Hyperlink"/>
@@ -2844,7 +2844,7 @@
       <w:r>
         <w:t xml:space="preserve">, </w:t>
       </w:r>
-      <w:hyperlink xmlns:r="http://schemas.openxmlformats.org/officeDocument/2006/relationships" w:history="true" r:id="R8963555a71ce4222">
+      <w:hyperlink xmlns:r="http://schemas.openxmlformats.org/officeDocument/2006/relationships" w:history="true" r:id="Rf9271bac56ea4cd7">
         <w:r>
           <w:rPr>
             <w:rStyle w:val="Hyperlink"/>
@@ -2855,7 +2855,7 @@
       <w:r>
         <w:t xml:space="preserve">, </w:t>
       </w:r>
-      <w:hyperlink xmlns:r="http://schemas.openxmlformats.org/officeDocument/2006/relationships" w:history="true" r:id="Rda6e2379833f4aca">
+      <w:hyperlink xmlns:r="http://schemas.openxmlformats.org/officeDocument/2006/relationships" w:history="true" r:id="Rea0263e4886a4f14">
         <w:r>
           <w:rPr>
             <w:rStyle w:val="Hyperlink"/>
@@ -2866,7 +2866,7 @@
       <w:r>
         <w:t xml:space="preserve">, </w:t>
       </w:r>
-      <w:hyperlink xmlns:r="http://schemas.openxmlformats.org/officeDocument/2006/relationships" w:history="true" r:id="R6a114b7a669040e0">
+      <w:hyperlink xmlns:r="http://schemas.openxmlformats.org/officeDocument/2006/relationships" w:history="true" r:id="Rcff20dd51ec44357">
         <w:r>
           <w:rPr>
             <w:rStyle w:val="Hyperlink"/>
@@ -2877,7 +2877,7 @@
       <w:r>
         <w:t xml:space="preserve">, </w:t>
       </w:r>
-      <w:hyperlink xmlns:r="http://schemas.openxmlformats.org/officeDocument/2006/relationships" w:history="true" r:id="R9739e65e25a34e5f">
+      <w:hyperlink xmlns:r="http://schemas.openxmlformats.org/officeDocument/2006/relationships" w:history="true" r:id="Re681bbcbbb434ab8">
         <w:r>
           <w:rPr>
             <w:rStyle w:val="Hyperlink"/>
@@ -2888,7 +2888,7 @@
       <w:r>
         <w:t xml:space="preserve"> on </w:t>
       </w:r>
-      <w:hyperlink xmlns:r="http://schemas.openxmlformats.org/officeDocument/2006/relationships" w:history="true" r:id="R710a3584ad114ffc">
+      <w:hyperlink xmlns:r="http://schemas.openxmlformats.org/officeDocument/2006/relationships" w:history="true" r:id="R5ae0040fa2af4bc2">
         <w:r>
           <w:t xml:space="preserve">May 28, 2019</w:t>
         </w:r>
@@ -2896,7 +2896,7 @@
       <w:r>
         <w:t xml:space="preserve"> by </w:t>
       </w:r>
-      <w:hyperlink xmlns:r="http://schemas.openxmlformats.org/officeDocument/2006/relationships" w:history="true" r:id="Rfcbdd6ada8bd4f02">
+      <w:hyperlink xmlns:r="http://schemas.openxmlformats.org/officeDocument/2006/relationships" w:history="true" r:id="Rbb7cd9546e00457f">
         <w:r>
           <w:rPr>
             <w:rStyle w:val="Hyperlink"/>
@@ -2926,7 +2926,7 @@
       <w:r>
         <w:t xml:space="preserve"> </w:t>
       </w:r>
-      <w:hyperlink xmlns:r="http://schemas.openxmlformats.org/officeDocument/2006/relationships" w:history="true" r:id="Rd6111ecf63084b3b">
+      <w:hyperlink xmlns:r="http://schemas.openxmlformats.org/officeDocument/2006/relationships" w:history="true" r:id="R3da8062b19304931">
         <w:r>
           <w:t xml:space="preserve">←</w:t>
         </w:r>
@@ -2940,7 +2940,7 @@
       <w:r>
         <w:t xml:space="preserve"> </w:t>
       </w:r>
-      <w:hyperlink xmlns:r="http://schemas.openxmlformats.org/officeDocument/2006/relationships" w:history="true" r:id="R4e169fbf437f4c82">
+      <w:hyperlink xmlns:r="http://schemas.openxmlformats.org/officeDocument/2006/relationships" w:history="true" r:id="R0880e2608e1d453f">
         <w:r>
           <w:rPr>
             <w:rStyle w:val="Hyperlink"/>
@@ -3009,7 +3009,7 @@
                     <pic:cNvPicPr/>
                   </pic:nvPicPr>
                   <pic:blipFill>
-                    <a:blip xmlns:r="http://schemas.openxmlformats.org/officeDocument/2006/relationships" r:embed="R771435d2dfd3402e" cstate="print">
+                    <a:blip xmlns:r="http://schemas.openxmlformats.org/officeDocument/2006/relationships" r:embed="R682085073cae42c0" cstate="print">
                       <a:extLst>
                         <a:ext uri="{28A0092B-C50C-407E-A947-70E740481C1C}"/>
                       </a:extLst>
@@ -3033,7 +3033,7 @@
           </wp:inline>
         </w:drawing>
       </w:r>
-      <w:hyperlink xmlns:r="http://schemas.openxmlformats.org/officeDocument/2006/relationships" w:history="true" r:id="Rbdc3ef42d1d34767">
+      <w:hyperlink xmlns:r="http://schemas.openxmlformats.org/officeDocument/2006/relationships" w:history="true" r:id="R32e9338492b1412e">
         <w:r>
           <w:rPr>
             <w:rStyle w:val="Hyperlink"/>
@@ -3042,7 +3042,7 @@
           <w:t xml:space="preserve">Dmitry Pavlov</w:t>
         </w:r>
       </w:hyperlink>
-      <w:hyperlink xmlns:r="http://schemas.openxmlformats.org/officeDocument/2006/relationships" w:history="true" r:id="R90ebc2eb9c6247ee">
+      <w:hyperlink xmlns:r="http://schemas.openxmlformats.org/officeDocument/2006/relationships" w:history="true" r:id="Rd89021fb58844a46">
         <w:r>
           <w:t xml:space="preserve">May 28, 2019 at 2:47 pm</w:t>
         </w:r>
@@ -3057,7 +3057,7 @@
       <w:r>
         <w:t xml:space="preserve">I would add one amazing thing testing ASP.NET Core apps with xUnit – you can use xUnit fixture with default IClassFixture&lt;WebApplicationFactory&gt; – it gives you access to all configured DI easily: </w:t>
       </w:r>
-      <w:hyperlink xmlns:r="http://schemas.openxmlformats.org/officeDocument/2006/relationships" w:history="true" r:id="R1460b3dabaea4e90">
+      <w:hyperlink xmlns:r="http://schemas.openxmlformats.org/officeDocument/2006/relationships" w:history="true" r:id="R5029d8169c914e4c">
         <w:r>
           <w:rPr>
             <w:rStyle w:val="Hyperlink"/>
@@ -3072,7 +3072,7 @@
       </w:r>
     </w:p>
     <w:p>
-      <w:hyperlink xmlns:r="http://schemas.openxmlformats.org/officeDocument/2006/relationships" w:history="true" r:id="R595761cd52404731">
+      <w:hyperlink xmlns:r="http://schemas.openxmlformats.org/officeDocument/2006/relationships" w:history="true" r:id="R3072916a75a94fcb">
         <w:r>
           <w:rPr>
             <w:rStyle w:val="Hyperlink"/>
@@ -3112,7 +3112,7 @@
                     <pic:cNvPicPr/>
                   </pic:nvPicPr>
                   <pic:blipFill>
-                    <a:blip xmlns:r="http://schemas.openxmlformats.org/officeDocument/2006/relationships" r:embed="R98994968251641b1" cstate="print">
+                    <a:blip xmlns:r="http://schemas.openxmlformats.org/officeDocument/2006/relationships" r:embed="R01cf18e9a24e46b3" cstate="print">
                       <a:extLst>
                         <a:ext uri="{28A0092B-C50C-407E-A947-70E740481C1C}"/>
                       </a:extLst>
@@ -3148,7 +3148,7 @@
       <w:r>
         <w:t xml:space="preserve">Post author</w:t>
       </w:r>
-      <w:hyperlink xmlns:r="http://schemas.openxmlformats.org/officeDocument/2006/relationships" w:history="true" r:id="Rba15b9c89a594568">
+      <w:hyperlink xmlns:r="http://schemas.openxmlformats.org/officeDocument/2006/relationships" w:history="true" r:id="Rba43dc25fa1644d9">
         <w:r>
           <w:t xml:space="preserve">May 28, 2019 at 2:52 pm</w:t>
         </w:r>
@@ -3170,7 +3170,7 @@
       </w:r>
     </w:p>
     <w:p>
-      <w:hyperlink xmlns:r="http://schemas.openxmlformats.org/officeDocument/2006/relationships" w:history="true" r:id="R18e990926ea84d80">
+      <w:hyperlink xmlns:r="http://schemas.openxmlformats.org/officeDocument/2006/relationships" w:history="true" r:id="R2b103c4cbc6d4279">
         <w:r>
           <w:rPr>
             <w:rStyle w:val="Hyperlink"/>
@@ -3210,7 +3210,7 @@
                     <pic:cNvPicPr/>
                   </pic:nvPicPr>
                   <pic:blipFill>
-                    <a:blip xmlns:r="http://schemas.openxmlformats.org/officeDocument/2006/relationships" r:embed="R1d72c1460be74b40" cstate="print">
+                    <a:blip xmlns:r="http://schemas.openxmlformats.org/officeDocument/2006/relationships" r:embed="R19fccadbabc74545" cstate="print">
                       <a:extLst>
                         <a:ext uri="{28A0092B-C50C-407E-A947-70E740481C1C}"/>
                       </a:extLst>
@@ -3240,7 +3240,7 @@
         </w:rPr>
         <w:t xml:space="preserve">bchavezz</w:t>
       </w:r>
-      <w:hyperlink xmlns:r="http://schemas.openxmlformats.org/officeDocument/2006/relationships" w:history="true" r:id="R51316c40d803470c">
+      <w:hyperlink xmlns:r="http://schemas.openxmlformats.org/officeDocument/2006/relationships" w:history="true" r:id="R75c6e83dd9f843a2">
         <w:r>
           <w:t xml:space="preserve">May 28, 2019 at 11:47 pm</w:t>
         </w:r>
@@ -3272,7 +3272,7 @@
       </w:r>
     </w:p>
     <w:p>
-      <w:hyperlink xmlns:r="http://schemas.openxmlformats.org/officeDocument/2006/relationships" w:history="true" r:id="R0ee94d88e6374cde">
+      <w:hyperlink xmlns:r="http://schemas.openxmlformats.org/officeDocument/2006/relationships" w:history="true" r:id="R0b547ca1f7a64eb2">
         <w:r>
           <w:rPr>
             <w:rStyle w:val="Hyperlink"/>
@@ -3287,7 +3287,7 @@
       </w:r>
     </w:p>
     <w:p>
-      <w:hyperlink xmlns:r="http://schemas.openxmlformats.org/officeDocument/2006/relationships" w:history="true" r:id="R551b77a94ed94ff4">
+      <w:hyperlink xmlns:r="http://schemas.openxmlformats.org/officeDocument/2006/relationships" w:history="true" r:id="Re37112b281ca4fe4">
         <w:r>
           <w:rPr>
             <w:rStyle w:val="Hyperlink"/>
@@ -3327,7 +3327,7 @@
                     <pic:cNvPicPr/>
                   </pic:nvPicPr>
                   <pic:blipFill>
-                    <a:blip xmlns:r="http://schemas.openxmlformats.org/officeDocument/2006/relationships" r:embed="R7ebd304032974b1f" cstate="print">
+                    <a:blip xmlns:r="http://schemas.openxmlformats.org/officeDocument/2006/relationships" r:embed="R2fc8f55f90ad4f13" cstate="print">
                       <a:extLst>
                         <a:ext uri="{28A0092B-C50C-407E-A947-70E740481C1C}"/>
                       </a:extLst>
@@ -3363,7 +3363,7 @@
       <w:r>
         <w:t xml:space="preserve">Post author</w:t>
       </w:r>
-      <w:hyperlink xmlns:r="http://schemas.openxmlformats.org/officeDocument/2006/relationships" w:history="true" r:id="R29335cb8a7344edd">
+      <w:hyperlink xmlns:r="http://schemas.openxmlformats.org/officeDocument/2006/relationships" w:history="true" r:id="R3ac61ff0da3f4158">
         <w:r>
           <w:t xml:space="preserve">May 28, 2019 at 11:54 pm</w:t>
         </w:r>
@@ -3395,7 +3395,7 @@
                     <pic:cNvPicPr/>
                   </pic:nvPicPr>
                   <pic:blipFill>
-                    <a:blip xmlns:r="http://schemas.openxmlformats.org/officeDocument/2006/relationships" r:embed="R6dd0481f2d6b4daf" cstate="print">
+                    <a:blip xmlns:r="http://schemas.openxmlformats.org/officeDocument/2006/relationships" r:embed="R8d3b5f7a41ce4e17" cstate="print">
                       <a:extLst>
                         <a:ext uri="{28A0092B-C50C-407E-A947-70E740481C1C}"/>
                       </a:extLst>
@@ -3426,7 +3426,7 @@
       </w:r>
     </w:p>
     <w:p>
-      <w:hyperlink xmlns:r="http://schemas.openxmlformats.org/officeDocument/2006/relationships" w:history="true" r:id="R25966a009be94d8f">
+      <w:hyperlink xmlns:r="http://schemas.openxmlformats.org/officeDocument/2006/relationships" w:history="true" r:id="Rf50d61630aaf4a53">
         <w:r>
           <w:rPr>
             <w:rStyle w:val="Hyperlink"/>
@@ -3466,7 +3466,7 @@
                     <pic:cNvPicPr/>
                   </pic:nvPicPr>
                   <pic:blipFill>
-                    <a:blip xmlns:r="http://schemas.openxmlformats.org/officeDocument/2006/relationships" r:embed="R9c6f2096338f459e" cstate="print">
+                    <a:blip xmlns:r="http://schemas.openxmlformats.org/officeDocument/2006/relationships" r:embed="R1cda8e82aa68456e" cstate="print">
                       <a:extLst>
                         <a:ext uri="{28A0092B-C50C-407E-A947-70E740481C1C}"/>
                       </a:extLst>
@@ -3496,7 +3496,7 @@
         </w:rPr>
         <w:t xml:space="preserve">Stephen Herrick</w:t>
       </w:r>
-      <w:hyperlink xmlns:r="http://schemas.openxmlformats.org/officeDocument/2006/relationships" w:history="true" r:id="R544042fce75f4552">
+      <w:hyperlink xmlns:r="http://schemas.openxmlformats.org/officeDocument/2006/relationships" w:history="true" r:id="Rc911bdc122d14378">
         <w:r>
           <w:t xml:space="preserve">May 30, 2019 at 11:44 am</w:t>
         </w:r>
@@ -3518,7 +3518,7 @@
       </w:r>
     </w:p>
     <w:p>
-      <w:hyperlink xmlns:r="http://schemas.openxmlformats.org/officeDocument/2006/relationships" w:history="true" r:id="Rd8b7b466bae14a30">
+      <w:hyperlink xmlns:r="http://schemas.openxmlformats.org/officeDocument/2006/relationships" w:history="true" r:id="R1467ce51b7cb4358">
         <w:r>
           <w:rPr>
             <w:rStyle w:val="Hyperlink"/>
@@ -3544,7 +3544,7 @@
       <w:r>
         <w:t xml:space="preserve">Pingback: </w:t>
       </w:r>
-      <w:hyperlink xmlns:r="http://schemas.openxmlformats.org/officeDocument/2006/relationships" w:history="true" r:id="R008d9647cad1435f">
+      <w:hyperlink xmlns:r="http://schemas.openxmlformats.org/officeDocument/2006/relationships" w:history="true" r:id="R2c03707b76344e59">
         <w:r>
           <w:rPr>
             <w:rStyle w:val="Hyperlink"/>
@@ -3564,7 +3564,7 @@
       <w:r>
         <w:t xml:space="preserve">Pingback: </w:t>
       </w:r>
-      <w:hyperlink xmlns:r="http://schemas.openxmlformats.org/officeDocument/2006/relationships" w:history="true" r:id="R3207f35e0e3f4b93">
+      <w:hyperlink xmlns:r="http://schemas.openxmlformats.org/officeDocument/2006/relationships" w:history="true" r:id="R2c2cbbfa1d154ef0">
         <w:r>
           <w:rPr>
             <w:rStyle w:val="Hyperlink"/>
@@ -3598,7 +3598,7 @@
                     <pic:cNvPicPr/>
                   </pic:nvPicPr>
                   <pic:blipFill>
-                    <a:blip xmlns:r="http://schemas.openxmlformats.org/officeDocument/2006/relationships" r:embed="Ree463bd86dce4628" cstate="print">
+                    <a:blip xmlns:r="http://schemas.openxmlformats.org/officeDocument/2006/relationships" r:embed="R6067b82e36974e97" cstate="print">
                       <a:extLst>
                         <a:ext uri="{28A0092B-C50C-407E-A947-70E740481C1C}"/>
                       </a:extLst>
@@ -3628,7 +3628,7 @@
         </w:rPr>
         <w:t xml:space="preserve">ermesx</w:t>
       </w:r>
-      <w:hyperlink xmlns:r="http://schemas.openxmlformats.org/officeDocument/2006/relationships" w:history="true" r:id="R36c43c9229984b7e">
+      <w:hyperlink xmlns:r="http://schemas.openxmlformats.org/officeDocument/2006/relationships" w:history="true" r:id="Rb287e70df66f4997">
         <w:r>
           <w:t xml:space="preserve">May 30, 2019 at 7:14 am</w:t>
         </w:r>
@@ -3678,7 +3678,7 @@
       </w:r>
     </w:p>
     <w:p>
-      <w:hyperlink xmlns:r="http://schemas.openxmlformats.org/officeDocument/2006/relationships" w:history="true" r:id="R9d4efef9faba48b2">
+      <w:hyperlink xmlns:r="http://schemas.openxmlformats.org/officeDocument/2006/relationships" w:history="true" r:id="R092de9deed31445c">
         <w:r>
           <w:rPr>
             <w:rStyle w:val="Hyperlink"/>
@@ -3693,7 +3693,7 @@
       </w:r>
     </w:p>
     <w:p>
-      <w:hyperlink xmlns:r="http://schemas.openxmlformats.org/officeDocument/2006/relationships" w:history="true" r:id="Rcab1a5a07bee4d08">
+      <w:hyperlink xmlns:r="http://schemas.openxmlformats.org/officeDocument/2006/relationships" w:history="true" r:id="Ree2baaf8c2254a22">
         <w:r>
           <w:rPr>
             <w:rStyle w:val="Hyperlink"/>
@@ -3733,7 +3733,7 @@
                     <pic:cNvPicPr/>
                   </pic:nvPicPr>
                   <pic:blipFill>
-                    <a:blip xmlns:r="http://schemas.openxmlformats.org/officeDocument/2006/relationships" r:embed="Racbd005179c6403e" cstate="print">
+                    <a:blip xmlns:r="http://schemas.openxmlformats.org/officeDocument/2006/relationships" r:embed="R35a36c2c5bb64ada" cstate="print">
                       <a:extLst>
                         <a:ext uri="{28A0092B-C50C-407E-A947-70E740481C1C}"/>
                       </a:extLst>
@@ -3769,7 +3769,7 @@
       <w:r>
         <w:t xml:space="preserve">Post author</w:t>
       </w:r>
-      <w:hyperlink xmlns:r="http://schemas.openxmlformats.org/officeDocument/2006/relationships" w:history="true" r:id="R0c5ed6bc59664be3">
+      <w:hyperlink xmlns:r="http://schemas.openxmlformats.org/officeDocument/2006/relationships" w:history="true" r:id="R63bf9a1590f34f62">
         <w:r>
           <w:t xml:space="preserve">May 30, 2019 at 7:36 am</w:t>
         </w:r>
@@ -3801,7 +3801,7 @@
                     <pic:cNvPicPr/>
                   </pic:nvPicPr>
                   <pic:blipFill>
-                    <a:blip xmlns:r="http://schemas.openxmlformats.org/officeDocument/2006/relationships" r:embed="R8ca5b24392514c9d" cstate="print">
+                    <a:blip xmlns:r="http://schemas.openxmlformats.org/officeDocument/2006/relationships" r:embed="R7781aa76fa294ccc" cstate="print">
                       <a:extLst>
                         <a:ext uri="{28A0092B-C50C-407E-A947-70E740481C1C}"/>
                       </a:extLst>
@@ -3832,7 +3832,7 @@
       </w:r>
     </w:p>
     <w:p>
-      <w:hyperlink xmlns:r="http://schemas.openxmlformats.org/officeDocument/2006/relationships" w:history="true" r:id="R6fdf3800f3704f33">
+      <w:hyperlink xmlns:r="http://schemas.openxmlformats.org/officeDocument/2006/relationships" w:history="true" r:id="R7839b998e8284b39">
         <w:r>
           <w:rPr>
             <w:rStyle w:val="Hyperlink"/>
@@ -3878,7 +3878,7 @@
       <w:r>
         <w:t xml:space="preserve">This site uses Akismet to reduce spam. </w:t>
       </w:r>
-      <w:hyperlink xmlns:r="http://schemas.openxmlformats.org/officeDocument/2006/relationships" w:history="true" r:id="Rad293b04b12a446e">
+      <w:hyperlink xmlns:r="http://schemas.openxmlformats.org/officeDocument/2006/relationships" w:history="true" r:id="Rb29c20b9770744c5">
         <w:r>
           <w:rPr>
             <w:rStyle w:val="Hyperlink"/>

</xml_diff>

<commit_message>
WIP: experimental doc generation, with acceptable code formatting but image width still needs fixing
</commit_message>
<xml_diff>
--- a/WorkerServiceSample/unit-testing-in-asp-net-core.docx
+++ b/WorkerServiceSample/unit-testing-in-asp-net-core.docx
@@ -17,12 +17,12 @@
       </w:r>
     </w:p>
     <w:p>
-      <w:hyperlink xmlns:r="http://schemas.openxmlformats.org/officeDocument/2006/relationships" w:history="true" r:id="Reb54a0b73b9749a5">
-        <w:r>
-          <w:rPr>
-            <w:rStyle w:val="Hyperlink"/>
-          </w:rPr>
-          <w:t xml:space="preserve">9 Replies</w:t>
+      <w:hyperlink xmlns:r="http://schemas.openxmlformats.org/officeDocument/2006/relationships" w:history="true" r:id="Rc295d817d24c4515">
+        <w:r>
+          <w:rPr>
+            <w:rStyle w:val="Hyperlink"/>
+          </w:rPr>
+          <w:t xml:space="preserve">10 Replies</w:t>
         </w:r>
       </w:hyperlink>
     </w:p>
@@ -44,7 +44,7 @@
       <w:r>
         <w:t xml:space="preserve">of a </w:t>
       </w:r>
-      <w:hyperlink xmlns:r="http://schemas.openxmlformats.org/officeDocument/2006/relationships" w:history="true" r:id="R1a3823daf67f4544">
+      <w:hyperlink xmlns:r="http://schemas.openxmlformats.org/officeDocument/2006/relationships" w:history="true" r:id="Rf15390c3f68e4a5a">
         <w:r>
           <w:rPr>
             <w:rStyle w:val="Hyperlink"/>
@@ -89,7 +89,7 @@
                     <pic:cNvPicPr/>
                   </pic:nvPicPr>
                   <pic:blipFill>
-                    <a:blip xmlns:r="http://schemas.openxmlformats.org/officeDocument/2006/relationships" r:embed="Rf39e7a84989d49b3" cstate="print">
+                    <a:blip xmlns:r="http://schemas.openxmlformats.org/officeDocument/2006/relationships" r:embed="R1f1d53abce6c407b" cstate="print">
                       <a:extLst>
                         <a:ext uri="{28A0092B-C50C-407E-A947-70E740481C1C}"/>
                       </a:extLst>
@@ -264,7 +264,7 @@
       <w:r>
         <w:t xml:space="preserve">Whether you’re practicing TDD (Test-Driven Development) or writing your tests after your application code, there’s no doubt that unit testing is essential for web application development. When it’s time to pick a testing framework, there are multiple alternatives such as </w:t>
       </w:r>
-      <w:hyperlink xmlns:r="http://schemas.openxmlformats.org/officeDocument/2006/relationships" w:history="true" r:id="R39c20f6b5a374093">
+      <w:hyperlink xmlns:r="http://schemas.openxmlformats.org/officeDocument/2006/relationships" w:history="true" r:id="Rfaf5f3eeb7e54e8d">
         <w:r>
           <w:rPr>
             <w:rStyle w:val="Hyperlink"/>
@@ -275,7 +275,7 @@
       <w:r>
         <w:t xml:space="preserve">, </w:t>
       </w:r>
-      <w:hyperlink xmlns:r="http://schemas.openxmlformats.org/officeDocument/2006/relationships" w:history="true" r:id="Re833c96cfbd2429d">
+      <w:hyperlink xmlns:r="http://schemas.openxmlformats.org/officeDocument/2006/relationships" w:history="true" r:id="R61d32f4148a2446d">
         <w:r>
           <w:rPr>
             <w:rStyle w:val="Hyperlink"/>
@@ -286,7 +286,7 @@
       <w:r>
         <w:t xml:space="preserve"> and </w:t>
       </w:r>
-      <w:hyperlink xmlns:r="http://schemas.openxmlformats.org/officeDocument/2006/relationships" w:history="true" r:id="R25fc888d3a5841da">
+      <w:hyperlink xmlns:r="http://schemas.openxmlformats.org/officeDocument/2006/relationships" w:history="true" r:id="Ra97e524292c5456f">
         <w:r>
           <w:rPr>
             <w:rStyle w:val="Hyperlink"/>
@@ -323,7 +323,7 @@
       </w:r>
     </w:p>
     <w:p>
-      <w:hyperlink xmlns:r="http://schemas.openxmlformats.org/officeDocument/2006/relationships" w:history="true" r:id="Rf4c1476f2042433b">
+      <w:hyperlink xmlns:r="http://schemas.openxmlformats.org/officeDocument/2006/relationships" w:history="true" r:id="R07ff91f39efe4169">
         <w:r>
           <w:drawing>
             <wp:inline xmlns:wp="http://schemas.openxmlformats.org/drawingml/2006/wordprocessingDrawing" distT="0" distB="0" distL="0" distR="0">
@@ -341,7 +341,7 @@
                       <pic:cNvPicPr/>
                     </pic:nvPicPr>
                     <pic:blipFill>
-                      <a:blip r:embed="R06b49c95caf54847" cstate="print">
+                      <a:blip r:embed="R2916c19e7cd541bd" cstate="print">
                         <a:extLst>
                           <a:ext uri="{28A0092B-C50C-407E-A947-70E740481C1C}"/>
                         </a:extLst>
@@ -376,7 +376,7 @@
       <w:r>
         <w:t xml:space="preserve">Here are some </w:t>
       </w:r>
-      <w:hyperlink xmlns:r="http://schemas.openxmlformats.org/officeDocument/2006/relationships" w:history="true" r:id="Rd2e72fc4ba8b4fe4">
+      <w:hyperlink xmlns:r="http://schemas.openxmlformats.org/officeDocument/2006/relationships" w:history="true" r:id="Ra86fa05b0ee941ad">
         <w:r>
           <w:rPr>
             <w:rStyle w:val="Hyperlink"/>
@@ -397,7 +397,7 @@
       <w:r>
         <w:t xml:space="preserve">POLL: Hey </w:t>
       </w:r>
-      <w:hyperlink xmlns:r="http://schemas.openxmlformats.org/officeDocument/2006/relationships" w:history="true" r:id="Rc90492fa43bf4892">
+      <w:hyperlink xmlns:r="http://schemas.openxmlformats.org/officeDocument/2006/relationships" w:history="true" r:id="R725e22ab94434516">
         <w:r>
           <w:rPr>
             <w:rStyle w:val="Hyperlink"/>
@@ -408,7 +408,7 @@
       <w:r>
         <w:t xml:space="preserve"> </w:t>
       </w:r>
-      <w:hyperlink xmlns:r="http://schemas.openxmlformats.org/officeDocument/2006/relationships" w:history="true" r:id="R8bbfa8877d2249a5">
+      <w:hyperlink xmlns:r="http://schemas.openxmlformats.org/officeDocument/2006/relationships" w:history="true" r:id="Ra79ccfa11da34b99">
         <w:r>
           <w:rPr>
             <w:rStyle w:val="Hyperlink"/>
@@ -419,7 +419,7 @@
       <w:r>
         <w:t xml:space="preserve"> community on twitter! What do you use for unit testing </w:t>
       </w:r>
-      <w:hyperlink xmlns:r="http://schemas.openxmlformats.org/officeDocument/2006/relationships" w:history="true" r:id="R57d9c689b4b94923">
+      <w:hyperlink xmlns:r="http://schemas.openxmlformats.org/officeDocument/2006/relationships" w:history="true" r:id="R1efdfa75b15b49e4">
         <w:r>
           <w:rPr>
             <w:rStyle w:val="Hyperlink"/>
@@ -445,7 +445,7 @@
       <w:r>
         <w:t xml:space="preserve">— Shahed Chowdhuri @ Microsoft (@shahedC) </w:t>
       </w:r>
-      <w:hyperlink xmlns:r="http://schemas.openxmlformats.org/officeDocument/2006/relationships" w:history="true" r:id="R256b07cf1651450b">
+      <w:hyperlink xmlns:r="http://schemas.openxmlformats.org/officeDocument/2006/relationships" w:history="true" r:id="Rb938b029a4214672">
         <w:r>
           <w:rPr>
             <w:rStyle w:val="Hyperlink"/>
@@ -468,7 +468,7 @@
       <w:r>
         <w:t xml:space="preserve">A </w:t>
       </w:r>
-      <w:hyperlink xmlns:r="http://schemas.openxmlformats.org/officeDocument/2006/relationships" w:history="true" r:id="R669f483a31f04c02">
+      <w:hyperlink xmlns:r="http://schemas.openxmlformats.org/officeDocument/2006/relationships" w:history="true" r:id="R6a1b8a6339a1456a">
         <w:r>
           <w:rPr>
             <w:rStyle w:val="Hyperlink"/>
@@ -496,7 +496,7 @@
       <w:r>
         <w:t xml:space="preserve">Comparing xUnit.net to other frameworks: </w:t>
       </w:r>
-      <w:hyperlink xmlns:r="http://schemas.openxmlformats.org/officeDocument/2006/relationships" w:history="true" r:id="Re841721f441f4410">
+      <w:hyperlink xmlns:r="http://schemas.openxmlformats.org/officeDocument/2006/relationships" w:history="true" r:id="R2a86cb4f446e4e94">
         <w:r>
           <w:rPr>
             <w:rStyle w:val="Hyperlink"/>
@@ -538,7 +538,7 @@
                     <pic:cNvPicPr/>
                   </pic:nvPicPr>
                   <pic:blipFill>
-                    <a:blip xmlns:r="http://schemas.openxmlformats.org/officeDocument/2006/relationships" r:embed="Raef2d6421b1f4e13" cstate="print">
+                    <a:blip xmlns:r="http://schemas.openxmlformats.org/officeDocument/2006/relationships" r:embed="R8875f408dd8d4541" cstate="print">
                       <a:extLst>
                         <a:ext uri="{28A0092B-C50C-407E-A947-70E740481C1C}"/>
                       </a:extLst>
@@ -565,7 +565,7 @@
       <w:r>
         <w:t xml:space="preserve"> Unit Testing Sample: </w:t>
       </w:r>
-      <w:hyperlink xmlns:r="http://schemas.openxmlformats.org/officeDocument/2006/relationships" w:history="true" r:id="R0263eb3b7ad040b2">
+      <w:hyperlink xmlns:r="http://schemas.openxmlformats.org/officeDocument/2006/relationships" w:history="true" r:id="R13ff5a45e70547dd">
         <w:r>
           <w:rPr>
             <w:rStyle w:val="Hyperlink"/>
@@ -618,7 +618,7 @@
       </w:r>
     </w:p>
     <w:p>
-      <w:hyperlink xmlns:r="http://schemas.openxmlformats.org/officeDocument/2006/relationships" w:history="true" r:id="Ra0699b0241694f2b">
+      <w:hyperlink xmlns:r="http://schemas.openxmlformats.org/officeDocument/2006/relationships" w:history="true" r:id="Rc52e10dafc1b4f65">
         <w:r>
           <w:drawing>
             <wp:inline xmlns:wp="http://schemas.openxmlformats.org/drawingml/2006/wordprocessingDrawing" distT="0" distB="0" distL="0" distR="0">
@@ -636,7 +636,7 @@
                       <pic:cNvPicPr/>
                     </pic:nvPicPr>
                     <pic:blipFill>
-                      <a:blip r:embed="Rdfaa408e703a4076" cstate="print">
+                      <a:blip r:embed="Rc04d38e8a9e445ba" cstate="print">
                         <a:extLst>
                           <a:ext uri="{28A0092B-C50C-407E-A947-70E740481C1C}"/>
                         </a:extLst>
@@ -740,7 +740,7 @@
       <w:r>
         <w:t xml:space="preserve">The unit test project should have a dependency for the app project that it’s testing. In the test project file </w:t>
       </w:r>
-      <w:hyperlink xmlns:r="http://schemas.openxmlformats.org/officeDocument/2006/relationships" w:history="true" r:id="R6891cb66b9a34fa0">
+      <w:hyperlink xmlns:r="http://schemas.openxmlformats.org/officeDocument/2006/relationships" w:history="true" r:id="Rcf9dd01cdf38452c">
         <w:r>
           <w:rPr>
             <w:rStyle w:val="Hyperlink"/>
@@ -751,7 +751,7 @@
       <w:r>
         <w:t xml:space="preserve">, you’ll find a reference to </w:t>
       </w:r>
-      <w:hyperlink xmlns:r="http://schemas.openxmlformats.org/officeDocument/2006/relationships" w:history="true" r:id="R407913648ca9452e">
+      <w:hyperlink xmlns:r="http://schemas.openxmlformats.org/officeDocument/2006/relationships" w:history="true" r:id="R2be443e0c0b54f10">
         <w:r>
           <w:rPr>
             <w:rStyle w:val="Hyperlink"/>
@@ -768,16 +768,67 @@
         <w:t xml:space="preserve"> </w:t>
       </w:r>
       <w:r>
-        <w:t xml:space="preserve">... &lt;ItemGroup&gt;   &lt;ProjectReference Include="..\..\CalcMvcWeb\</w:t>
-      </w:r>
-      <w:r>
-        <w:rPr>
-          <w:b/>
-        </w:rPr>
-        <w:t xml:space="preserve">CalcMvcWeb.csproj</w:t>
-      </w:r>
-      <w:r>
-        <w:t xml:space="preserve">" /&gt;&lt;/ItemGroup&gt;...</w:t>
+        <w:rPr>
+          <w:rFonts w:ascii="Courier New"/>
+          <w:color w:val="808080"/>
+        </w:rPr>
+        <w:t xml:space="preserve">... </w:t>
+      </w:r>
+      <w:r>
+        <w:rPr>
+          <w:rFonts w:ascii="Courier New"/>
+          <w:color w:val="808080"/>
+        </w:rPr>
+        <w:br/>
+      </w:r>
+      <w:r>
+        <w:rPr>
+          <w:rFonts w:ascii="Courier New"/>
+          <w:color w:val="808080"/>
+        </w:rPr>
+        <w:t xml:space="preserve">&lt;ItemGroup&gt;</w:t>
+      </w:r>
+      <w:r>
+        <w:rPr>
+          <w:rFonts w:ascii="Courier New"/>
+          <w:color w:val="808080"/>
+        </w:rPr>
+        <w:br/>
+      </w:r>
+      <w:r>
+        <w:rPr>
+          <w:rFonts w:ascii="Courier New"/>
+          <w:color w:val="808080"/>
+        </w:rPr>
+        <w:t xml:space="preserve">   &lt;ProjectReference Include="..\..\CalcMvcWeb\CalcMvcWeb.csproj" /&gt;</w:t>
+      </w:r>
+      <w:r>
+        <w:rPr>
+          <w:rFonts w:ascii="Courier New"/>
+          <w:color w:val="808080"/>
+        </w:rPr>
+        <w:br/>
+      </w:r>
+      <w:r>
+        <w:rPr>
+          <w:rFonts w:ascii="Courier New"/>
+          <w:color w:val="808080"/>
+        </w:rPr>
+        <w:t xml:space="preserve">&lt;/ItemGroup&gt;</w:t>
+      </w:r>
+      <w:r>
+        <w:rPr>
+          <w:rFonts w:ascii="Courier New"/>
+          <w:color w:val="808080"/>
+        </w:rPr>
+        <w:br/>
+      </w:r>
+      <w:r>
+        <w:rPr>
+          <w:rFonts w:ascii="Courier New"/>
+          <w:color w:val="808080"/>
+        </w:rPr>
+        <w:t xml:space="preserve">...</w:t>
       </w:r>
       <w:r>
         <w:t xml:space="preserve"> </w:t>
@@ -794,7 +845,7 @@
       </w:r>
     </w:p>
     <w:p>
-      <w:hyperlink xmlns:r="http://schemas.openxmlformats.org/officeDocument/2006/relationships" w:history="true" r:id="R429e68bdb99a4a55">
+      <w:hyperlink xmlns:r="http://schemas.openxmlformats.org/officeDocument/2006/relationships" w:history="true" r:id="R5536aab7902c4c0b">
         <w:r>
           <w:drawing>
             <wp:inline xmlns:wp="http://schemas.openxmlformats.org/drawingml/2006/wordprocessingDrawing" distT="0" distB="0" distL="0" distR="0">
@@ -812,7 +863,7 @@
                       <pic:cNvPicPr/>
                     </pic:nvPicPr>
                     <pic:blipFill>
-                      <a:blip r:embed="R50f5568b42b54da2" cstate="print">
+                      <a:blip r:embed="Re1ffbfd5a4724f84" cstate="print">
                         <a:extLst>
                           <a:ext uri="{28A0092B-C50C-407E-A947-70E740481C1C}"/>
                         </a:extLst>
@@ -864,7 +915,7 @@
       <w:r>
         <w:t xml:space="preserve">Unit testing C# code in .NET Core using dotnet test and xUnit: </w:t>
       </w:r>
-      <w:hyperlink xmlns:r="http://schemas.openxmlformats.org/officeDocument/2006/relationships" w:history="true" r:id="Rbfb519d4e7c04ca4">
+      <w:hyperlink xmlns:r="http://schemas.openxmlformats.org/officeDocument/2006/relationships" w:history="true" r:id="R039280254fe544d5">
         <w:r>
           <w:rPr>
             <w:rStyle w:val="Hyperlink"/>
@@ -943,16 +994,128 @@
         <w:t xml:space="preserve"> </w:t>
       </w:r>
       <w:r>
-        <w:t xml:space="preserve">public class </w:t>
-      </w:r>
-      <w:r>
-        <w:rPr>
-          <w:b/>
-        </w:rPr>
-        <w:t xml:space="preserve">UnitTest1</w:t>
-      </w:r>
-      <w:r>
-        <w:t xml:space="preserve">{   [</w:t>
+        <w:rPr>
+          <w:rFonts w:ascii="Courier New"/>
+          <w:color w:val="808080"/>
+        </w:rPr>
+        <w:t xml:space="preserve">public class UnitTest1</w:t>
+      </w:r>
+      <w:r>
+        <w:rPr>
+          <w:rFonts w:ascii="Courier New"/>
+          <w:color w:val="808080"/>
+        </w:rPr>
+        <w:br/>
+      </w:r>
+      <w:r>
+        <w:rPr>
+          <w:rFonts w:ascii="Courier New"/>
+          <w:color w:val="808080"/>
+        </w:rPr>
+        <w:t xml:space="preserve">{</w:t>
+      </w:r>
+      <w:r>
+        <w:rPr>
+          <w:rFonts w:ascii="Courier New"/>
+          <w:color w:val="808080"/>
+        </w:rPr>
+        <w:br/>
+      </w:r>
+      <w:r>
+        <w:rPr>
+          <w:rFonts w:ascii="Courier New"/>
+          <w:color w:val="808080"/>
+        </w:rPr>
+        <w:t xml:space="preserve">   [Fact]</w:t>
+      </w:r>
+      <w:r>
+        <w:rPr>
+          <w:rFonts w:ascii="Courier New"/>
+          <w:color w:val="808080"/>
+        </w:rPr>
+        <w:br/>
+      </w:r>
+      <w:r>
+        <w:rPr>
+          <w:rFonts w:ascii="Courier New"/>
+          <w:color w:val="808080"/>
+        </w:rPr>
+        <w:t xml:space="preserve">   public void Test1()</w:t>
+      </w:r>
+      <w:r>
+        <w:rPr>
+          <w:rFonts w:ascii="Courier New"/>
+          <w:color w:val="808080"/>
+        </w:rPr>
+        <w:br/>
+      </w:r>
+      <w:r>
+        <w:rPr>
+          <w:rFonts w:ascii="Courier New"/>
+          <w:color w:val="808080"/>
+        </w:rPr>
+        <w:t xml:space="preserve">   {</w:t>
+      </w:r>
+      <w:r>
+        <w:rPr>
+          <w:rFonts w:ascii="Courier New"/>
+          <w:color w:val="808080"/>
+        </w:rPr>
+        <w:br/>
+      </w:r>
+      <w:r>
+        <w:rPr>
+          <w:rFonts w:ascii="Courier New"/>
+          <w:color w:val="808080"/>
+        </w:rPr>
+        <w:t xml:space="preserve"> </w:t>
+      </w:r>
+      <w:r>
+        <w:rPr>
+          <w:rFonts w:ascii="Courier New"/>
+          <w:color w:val="808080"/>
+        </w:rPr>
+        <w:br/>
+      </w:r>
+      <w:r>
+        <w:rPr>
+          <w:rFonts w:ascii="Courier New"/>
+          <w:color w:val="808080"/>
+        </w:rPr>
+        <w:t xml:space="preserve">   }</w:t>
+      </w:r>
+      <w:r>
+        <w:rPr>
+          <w:rFonts w:ascii="Courier New"/>
+          <w:color w:val="808080"/>
+        </w:rPr>
+        <w:br/>
+      </w:r>
+      <w:r>
+        <w:rPr>
+          <w:rFonts w:ascii="Courier New"/>
+          <w:color w:val="808080"/>
+        </w:rPr>
+        <w:t xml:space="preserve">}</w:t>
+      </w:r>
+      <w:r>
+        <w:t xml:space="preserve"> </w:t>
+      </w:r>
+    </w:p>
+    <w:p>
+      <w:r>
+        <w:t xml:space="preserve">In the sample project, you’ll see a test class (</w:t>
+      </w:r>
+      <w:hyperlink xmlns:r="http://schemas.openxmlformats.org/officeDocument/2006/relationships" w:history="true" r:id="Rce67a7d37db543c8">
+        <w:r>
+          <w:rPr>
+            <w:rStyle w:val="Hyperlink"/>
+          </w:rPr>
+          <w:t xml:space="preserve">CalcServiceTests.cs</w:t>
+        </w:r>
+      </w:hyperlink>
+      <w:r>
+        <w:t xml:space="preserve">) with a series of methods that take 1 or more parameters. Instead of a [</w:t>
       </w:r>
       <w:r>
         <w:rPr>
@@ -961,35 +1124,187 @@
         <w:t xml:space="preserve">Fact</w:t>
       </w:r>
       <w:r>
-        <w:t xml:space="preserve">]   public void </w:t>
-      </w:r>
-      <w:r>
-        <w:rPr>
-          <w:b/>
-        </w:rPr>
-        <w:t xml:space="preserve">Test1</w:t>
-      </w:r>
-      <w:r>
-        <w:t xml:space="preserve">()   {         }}</w:t>
-      </w:r>
-      <w:r>
-        <w:t xml:space="preserve"> </w:t>
-      </w:r>
-    </w:p>
-    <w:p>
-      <w:r>
-        <w:t xml:space="preserve">In the sample project, you’ll see a test class (</w:t>
-      </w:r>
-      <w:hyperlink xmlns:r="http://schemas.openxmlformats.org/officeDocument/2006/relationships" w:history="true" r:id="R5bcfc100f6904aac">
-        <w:r>
-          <w:rPr>
-            <w:rStyle w:val="Hyperlink"/>
-          </w:rPr>
-          <w:t xml:space="preserve">CalcServiceTests.cs</w:t>
-        </w:r>
-      </w:hyperlink>
-      <w:r>
-        <w:t xml:space="preserve">) with a series of methods that take 1 or more parameters. Instead of a [</w:t>
+        <w:t xml:space="preserve">] attribute, each method has a [Theory] attribute. In addition to this primary attribute, each [</w:t>
+      </w:r>
+      <w:r>
+        <w:rPr>
+          <w:b/>
+        </w:rPr>
+        <w:t xml:space="preserve">Theory</w:t>
+      </w:r>
+      <w:r>
+        <w:t xml:space="preserve">] attribute is followed by one of more [</w:t>
+      </w:r>
+      <w:r>
+        <w:rPr>
+          <w:b/>
+        </w:rPr>
+        <w:t xml:space="preserve">InlineData</w:t>
+      </w:r>
+      <w:r>
+        <w:t xml:space="preserve">] attributes that have sample argument values for each method parameter.</w:t>
+      </w:r>
+    </w:p>
+    <w:p>
+      <w:r>
+        <w:t xml:space="preserve"> </w:t>
+      </w:r>
+      <w:r>
+        <w:rPr>
+          <w:rFonts w:ascii="Courier New"/>
+          <w:color w:val="808080"/>
+        </w:rPr>
+        <w:t xml:space="preserve">[Theory(DisplayName = "Add Numbers")]</w:t>
+      </w:r>
+      <w:r>
+        <w:rPr>
+          <w:rFonts w:ascii="Courier New"/>
+          <w:color w:val="808080"/>
+        </w:rPr>
+        <w:br/>
+      </w:r>
+      <w:r>
+        <w:rPr>
+          <w:rFonts w:ascii="Courier New"/>
+          <w:color w:val="808080"/>
+        </w:rPr>
+        <w:t xml:space="preserve">[InlineData(4, 5, 9)]</w:t>
+      </w:r>
+      <w:r>
+        <w:rPr>
+          <w:rFonts w:ascii="Courier New"/>
+          <w:color w:val="808080"/>
+        </w:rPr>
+        <w:br/>
+      </w:r>
+      <w:r>
+        <w:rPr>
+          <w:rFonts w:ascii="Courier New"/>
+          <w:color w:val="808080"/>
+        </w:rPr>
+        <w:t xml:space="preserve">[InlineData(2, 3, 5)]</w:t>
+      </w:r>
+      <w:r>
+        <w:rPr>
+          <w:rFonts w:ascii="Courier New"/>
+          <w:color w:val="808080"/>
+        </w:rPr>
+        <w:br/>
+      </w:r>
+      <w:r>
+        <w:rPr>
+          <w:rFonts w:ascii="Courier New"/>
+          <w:color w:val="808080"/>
+        </w:rPr>
+        <w:t xml:space="preserve">public void TestAddNumbers(int x, int y, int expectedResult)</w:t>
+      </w:r>
+      <w:r>
+        <w:rPr>
+          <w:rFonts w:ascii="Courier New"/>
+          <w:color w:val="808080"/>
+        </w:rPr>
+        <w:br/>
+      </w:r>
+      <w:r>
+        <w:rPr>
+          <w:rFonts w:ascii="Courier New"/>
+          <w:color w:val="808080"/>
+        </w:rPr>
+        <w:t xml:space="preserve">{</w:t>
+      </w:r>
+      <w:r>
+        <w:rPr>
+          <w:rFonts w:ascii="Courier New"/>
+          <w:color w:val="808080"/>
+        </w:rPr>
+        <w:br/>
+      </w:r>
+      <w:r>
+        <w:rPr>
+          <w:rFonts w:ascii="Courier New"/>
+          <w:color w:val="808080"/>
+        </w:rPr>
+        <w:t xml:space="preserve">   ...</w:t>
+      </w:r>
+      <w:r>
+        <w:rPr>
+          <w:rFonts w:ascii="Courier New"/>
+          <w:color w:val="808080"/>
+        </w:rPr>
+        <w:br/>
+      </w:r>
+      <w:r>
+        <w:rPr>
+          <w:rFonts w:ascii="Courier New"/>
+          <w:color w:val="808080"/>
+        </w:rPr>
+        <w:t xml:space="preserve">}</w:t>
+      </w:r>
+      <w:r>
+        <w:t xml:space="preserve"> </w:t>
+      </w:r>
+    </w:p>
+    <w:p>
+      <w:r>
+        <w:t xml:space="preserve">In the code sample, each occurrence of [InlineData] is followed by 3 numeric values:</w:t>
+      </w:r>
+    </w:p>
+    <w:p>
+      <w:r>
+        <w:t xml:space="preserve"> </w:t>
+      </w:r>
+    </w:p>
+    <w:p>
+      <w:pPr>
+        <w:pStyle w:val="ListParagraph"/>
+        <w:numPr>
+          <w:ilvl w:val="0"/>
+          <w:numId w:val="5"/>
+        </w:numPr>
+      </w:pPr>
+      <w:r>
+        <w:rPr>
+          <w:b/>
+        </w:rPr>
+        <w:t xml:space="preserve">[InlineData</w:t>
+      </w:r>
+      <w:r>
+        <w:t xml:space="preserve">(4, 5, 9)] –&gt; this implies that x = 4, y = 5, expectedResult = 9</w:t>
+      </w:r>
+    </w:p>
+    <w:p>
+      <w:pPr>
+        <w:pStyle w:val="ListParagraph"/>
+        <w:numPr>
+          <w:ilvl w:val="0"/>
+          <w:numId w:val="5"/>
+        </w:numPr>
+      </w:pPr>
+      <w:r>
+        <w:rPr>
+          <w:b/>
+        </w:rPr>
+        <w:t xml:space="preserve">[InlineData</w:t>
+      </w:r>
+      <w:r>
+        <w:t xml:space="preserve">(2, 3, 5)] –&gt; this implies that x = 2, y = 3, expectedResult = 5</w:t>
+      </w:r>
+    </w:p>
+    <w:p>
+      <w:r>
+        <w:t xml:space="preserve"> </w:t>
+      </w:r>
+    </w:p>
+    <w:p>
+      <w:r>
+        <w:rPr>
+          <w:b/>
+          <w:color w:val="ff0000"/>
+        </w:rPr>
+        <w:t xml:space="preserve">NOTE</w:t>
+      </w:r>
+      <w:r>
+        <w:t xml:space="preserve">: If you want to skip a method during your test runs, simply add a Skip parameter to your </w:t>
       </w:r>
       <w:r>
         <w:rPr>
@@ -998,7 +1313,7 @@
         <w:t xml:space="preserve">Fact</w:t>
       </w:r>
       <w:r>
-        <w:t xml:space="preserve">] attribute, each method has a [Theory] attribute. In addition to this primary attribute, each [</w:t>
+        <w:t xml:space="preserve"> or </w:t>
       </w:r>
       <w:r>
         <w:rPr>
@@ -1007,7 +1322,565 @@
         <w:t xml:space="preserve">Theory</w:t>
       </w:r>
       <w:r>
-        <w:t xml:space="preserve">] attribute is followed by one of more [</w:t>
+        <w:t xml:space="preserve"> with a text string for the “Reason”.</w:t>
+      </w:r>
+    </w:p>
+    <w:p>
+      <w:r>
+        <w:t xml:space="preserve"> </w:t>
+      </w:r>
+    </w:p>
+    <w:p>
+      <w:r>
+        <w:t xml:space="preserve">e.g.</w:t>
+      </w:r>
+    </w:p>
+    <w:p>
+      <w:r>
+        <w:t xml:space="preserve"> </w:t>
+      </w:r>
+    </w:p>
+    <w:p>
+      <w:pPr>
+        <w:pStyle w:val="ListParagraph"/>
+        <w:numPr>
+          <w:ilvl w:val="0"/>
+          <w:numId w:val="6"/>
+        </w:numPr>
+      </w:pPr>
+      <w:r>
+        <w:t xml:space="preserve">[</w:t>
+      </w:r>
+      <w:r>
+        <w:rPr>
+          <w:b/>
+        </w:rPr>
+        <w:t xml:space="preserve">Fact</w:t>
+      </w:r>
+      <w:r>
+        <w:t xml:space="preserve">(Skip=”this is broken”)]</w:t>
+      </w:r>
+    </w:p>
+    <w:p>
+      <w:pPr>
+        <w:pStyle w:val="ListParagraph"/>
+        <w:numPr>
+          <w:ilvl w:val="0"/>
+          <w:numId w:val="6"/>
+        </w:numPr>
+      </w:pPr>
+      <w:r>
+        <w:t xml:space="preserve">[</w:t>
+      </w:r>
+      <w:r>
+        <w:rPr>
+          <w:b/>
+        </w:rPr>
+        <w:t xml:space="preserve">Theory</w:t>
+      </w:r>
+      <w:r>
+        <w:t xml:space="preserve">(Skip=”we should skip this too”)]</w:t>
+      </w:r>
+    </w:p>
+    <w:p>
+      <w:r>
+        <w:t xml:space="preserve"> </w:t>
+      </w:r>
+    </w:p>
+    <w:p>
+      <w:r>
+        <w:t xml:space="preserve"> </w:t>
+      </w:r>
+    </w:p>
+    <w:p>
+      <w:r>
+        <w:rPr>
+          <w:b/>
+          <w:sz w:val="36"/>
+        </w:rPr>
+        <w:t xml:space="preserve">Asserts and Exceptions</w:t>
+      </w:r>
+    </w:p>
+    <w:p>
+      <w:r>
+        <w:t xml:space="preserve"> </w:t>
+      </w:r>
+    </w:p>
+    <w:p>
+      <w:r>
+        <w:t xml:space="preserve">Back to the 3-step process, let’s explore the </w:t>
+      </w:r>
+      <w:r>
+        <w:rPr>
+          <w:b/>
+        </w:rPr>
+        <w:t xml:space="preserve">TestAddNumbers</w:t>
+      </w:r>
+      <w:r>
+        <w:t xml:space="preserve">() method and its method body.</w:t>
+      </w:r>
+    </w:p>
+    <w:p>
+      <w:r>
+        <w:t xml:space="preserve"> </w:t>
+      </w:r>
+      <w:r>
+        <w:rPr>
+          <w:rFonts w:ascii="Courier New"/>
+          <w:color w:val="808080"/>
+        </w:rPr>
+        <w:t xml:space="preserve">public void TestAddNumbers(int x, int y, int expectedResult)</w:t>
+      </w:r>
+      <w:r>
+        <w:rPr>
+          <w:rFonts w:ascii="Courier New"/>
+          <w:color w:val="808080"/>
+        </w:rPr>
+        <w:br/>
+      </w:r>
+      <w:r>
+        <w:rPr>
+          <w:rFonts w:ascii="Courier New"/>
+          <w:color w:val="808080"/>
+        </w:rPr>
+        <w:t xml:space="preserve">{</w:t>
+      </w:r>
+      <w:r>
+        <w:rPr>
+          <w:rFonts w:ascii="Courier New"/>
+          <w:color w:val="808080"/>
+        </w:rPr>
+        <w:br/>
+      </w:r>
+      <w:r>
+        <w:rPr>
+          <w:rFonts w:ascii="Courier New"/>
+          <w:color w:val="808080"/>
+        </w:rPr>
+        <w:t xml:space="preserve">   // 1. Arrange</w:t>
+      </w:r>
+      <w:r>
+        <w:rPr>
+          <w:rFonts w:ascii="Courier New"/>
+          <w:color w:val="808080"/>
+        </w:rPr>
+        <w:br/>
+      </w:r>
+      <w:r>
+        <w:rPr>
+          <w:rFonts w:ascii="Courier New"/>
+          <w:color w:val="808080"/>
+        </w:rPr>
+        <w:t xml:space="preserve">   var cs = new CalcService();</w:t>
+      </w:r>
+      <w:r>
+        <w:rPr>
+          <w:rFonts w:ascii="Courier New"/>
+          <w:color w:val="808080"/>
+        </w:rPr>
+        <w:br/>
+      </w:r>
+      <w:r>
+        <w:rPr>
+          <w:rFonts w:ascii="Courier New"/>
+          <w:color w:val="808080"/>
+        </w:rPr>
+        <w:br/>
+      </w:r>
+      <w:r>
+        <w:rPr>
+          <w:rFonts w:ascii="Courier New"/>
+          <w:color w:val="808080"/>
+        </w:rPr>
+        <w:t xml:space="preserve">   // 2. Act </w:t>
+      </w:r>
+      <w:r>
+        <w:rPr>
+          <w:rFonts w:ascii="Courier New"/>
+          <w:color w:val="808080"/>
+        </w:rPr>
+        <w:br/>
+      </w:r>
+      <w:r>
+        <w:rPr>
+          <w:rFonts w:ascii="Courier New"/>
+          <w:color w:val="808080"/>
+        </w:rPr>
+        <w:t xml:space="preserve">   var result = cs.AddNumbers(x, y);</w:t>
+      </w:r>
+      <w:r>
+        <w:rPr>
+          <w:rFonts w:ascii="Courier New"/>
+          <w:color w:val="808080"/>
+        </w:rPr>
+        <w:br/>
+      </w:r>
+      <w:r>
+        <w:rPr>
+          <w:rFonts w:ascii="Courier New"/>
+          <w:color w:val="808080"/>
+        </w:rPr>
+        <w:br/>
+      </w:r>
+      <w:r>
+        <w:rPr>
+          <w:rFonts w:ascii="Courier New"/>
+          <w:color w:val="808080"/>
+        </w:rPr>
+        <w:t xml:space="preserve">   // 3. Assert </w:t>
+      </w:r>
+      <w:r>
+        <w:rPr>
+          <w:rFonts w:ascii="Courier New"/>
+          <w:color w:val="808080"/>
+        </w:rPr>
+        <w:br/>
+      </w:r>
+      <w:r>
+        <w:rPr>
+          <w:rFonts w:ascii="Courier New"/>
+          <w:color w:val="808080"/>
+        </w:rPr>
+        <w:t xml:space="preserve">   Assert.Equal(expectedResult, result);</w:t>
+      </w:r>
+      <w:r>
+        <w:rPr>
+          <w:rFonts w:ascii="Courier New"/>
+          <w:color w:val="808080"/>
+        </w:rPr>
+        <w:br/>
+      </w:r>
+      <w:r>
+        <w:rPr>
+          <w:rFonts w:ascii="Courier New"/>
+          <w:color w:val="808080"/>
+        </w:rPr>
+        <w:t xml:space="preserve">}</w:t>
+      </w:r>
+      <w:r>
+        <w:t xml:space="preserve"> </w:t>
+      </w:r>
+    </w:p>
+    <w:p>
+      <w:pPr>
+        <w:pStyle w:val="ListParagraph"/>
+        <w:numPr>
+          <w:ilvl w:val="0"/>
+          <w:numId w:val="7"/>
+        </w:numPr>
+      </w:pPr>
+      <w:r>
+        <w:t xml:space="preserve">During the </w:t>
+      </w:r>
+      <w:r>
+        <w:rPr>
+          <w:b/>
+        </w:rPr>
+        <w:t xml:space="preserve">Arrange</w:t>
+      </w:r>
+      <w:r>
+        <w:t xml:space="preserve"> step, we create a new instance of an object called </w:t>
+      </w:r>
+      <w:r>
+        <w:rPr>
+          <w:b/>
+        </w:rPr>
+        <w:t xml:space="preserve">CalcService</w:t>
+      </w:r>
+      <w:r>
+        <w:t xml:space="preserve"> which will be tested.</w:t>
+      </w:r>
+    </w:p>
+    <w:p>
+      <w:pPr>
+        <w:pStyle w:val="ListParagraph"/>
+        <w:numPr>
+          <w:ilvl w:val="0"/>
+          <w:numId w:val="7"/>
+        </w:numPr>
+      </w:pPr>
+      <w:r>
+        <w:t xml:space="preserve">During the </w:t>
+      </w:r>
+      <w:r>
+        <w:rPr>
+          <w:b/>
+        </w:rPr>
+        <w:t xml:space="preserve">Act</w:t>
+      </w:r>
+      <w:r>
+        <w:t xml:space="preserve"> step, we call the object’s </w:t>
+      </w:r>
+      <w:r>
+        <w:rPr>
+          <w:b/>
+        </w:rPr>
+        <w:t xml:space="preserve">AddNumbers</w:t>
+      </w:r>
+      <w:r>
+        <w:t xml:space="preserve">() method and pass 2 values that were passed in via InlineData.</w:t>
+      </w:r>
+    </w:p>
+    <w:p>
+      <w:pPr>
+        <w:pStyle w:val="ListParagraph"/>
+        <w:numPr>
+          <w:ilvl w:val="0"/>
+          <w:numId w:val="7"/>
+        </w:numPr>
+      </w:pPr>
+      <w:r>
+        <w:t xml:space="preserve">During the </w:t>
+      </w:r>
+      <w:r>
+        <w:rPr>
+          <w:b/>
+        </w:rPr>
+        <w:t xml:space="preserve">Assert</w:t>
+      </w:r>
+      <w:r>
+        <w:t xml:space="preserve"> step, we compare the </w:t>
+      </w:r>
+      <w:r>
+        <w:rPr>
+          <w:b/>
+        </w:rPr>
+        <w:t xml:space="preserve">expectedResult</w:t>
+      </w:r>
+      <w:r>
+        <w:t xml:space="preserve"> (passed by InlineData) with the returned result (obtained from a call to the method being tested).</w:t>
+      </w:r>
+    </w:p>
+    <w:p>
+      <w:r>
+        <w:t xml:space="preserve"> </w:t>
+      </w:r>
+    </w:p>
+    <w:p>
+      <w:r>
+        <w:t xml:space="preserve">The Assert.Equal() method is a quick way to check whether an expected result is equal to a returned result. If they are equal, the test  method will pass. Otherwise, the test will fail. There is also an Assert.True() method that can take in a boolean value, and will pass the test if the boolean value is true.</w:t>
+      </w:r>
+    </w:p>
+    <w:p>
+      <w:r>
+        <w:t xml:space="preserve"> </w:t>
+      </w:r>
+    </w:p>
+    <w:p>
+      <w:r>
+        <w:t xml:space="preserve">For a complete list of Assertions in xUnit.net, refer to the Assertions section of the aforementioned comparison table:</w:t>
+      </w:r>
+    </w:p>
+    <w:p>
+      <w:r>
+        <w:t xml:space="preserve"> </w:t>
+      </w:r>
+    </w:p>
+    <w:p>
+      <w:pPr>
+        <w:pStyle w:val="ListParagraph"/>
+        <w:numPr>
+          <w:ilvl w:val="0"/>
+          <w:numId w:val="8"/>
+        </w:numPr>
+      </w:pPr>
+      <w:r>
+        <w:t xml:space="preserve">Assertions in unit testing frameworks: </w:t>
+      </w:r>
+      <w:hyperlink xmlns:r="http://schemas.openxmlformats.org/officeDocument/2006/relationships" w:history="true" r:id="R2dc51c1cd0494a47">
+        <w:r>
+          <w:rPr>
+            <w:rStyle w:val="Hyperlink"/>
+          </w:rPr>
+          <w:t xml:space="preserve">https://xunit.net/docs/comparisons#assertions</w:t>
+        </w:r>
+      </w:hyperlink>
+    </w:p>
+    <w:p>
+      <w:r>
+        <w:t xml:space="preserve"> </w:t>
+      </w:r>
+    </w:p>
+    <w:p>
+      <w:r>
+        <w:t xml:space="preserve">If an exception is expected, you can </w:t>
+      </w:r>
+      <w:r>
+        <w:rPr>
+          <w:i/>
+        </w:rPr>
+        <w:t xml:space="preserve">assert</w:t>
+      </w:r>
+      <w:r>
+        <w:t xml:space="preserve"> a thrown exception. In this case, the test </w:t>
+      </w:r>
+      <w:r>
+        <w:rPr>
+          <w:i/>
+        </w:rPr>
+        <w:t xml:space="preserve">passes</w:t>
+      </w:r>
+      <w:r>
+        <w:t xml:space="preserve"> if the exception occurs. Keep in mind that unit tests are for testing </w:t>
+      </w:r>
+      <w:r>
+        <w:rPr>
+          <w:i/>
+        </w:rPr>
+        <w:t xml:space="preserve">expected</w:t>
+      </w:r>
+      <w:r>
+        <w:t xml:space="preserve"> scenarios. You can only test for an exception if you know that it will occur.</w:t>
+      </w:r>
+    </w:p>
+    <w:p>
+      <w:r>
+        <w:t xml:space="preserve"> </w:t>
+      </w:r>
+      <w:r>
+        <w:rPr>
+          <w:rFonts w:ascii="Courier New"/>
+          <w:color w:val="808080"/>
+        </w:rPr>
+        <w:t xml:space="preserve">[Theory]</w:t>
+      </w:r>
+      <w:r>
+        <w:rPr>
+          <w:rFonts w:ascii="Courier New"/>
+          <w:color w:val="808080"/>
+        </w:rPr>
+        <w:br/>
+      </w:r>
+      <w:r>
+        <w:rPr>
+          <w:rFonts w:ascii="Courier New"/>
+          <w:color w:val="808080"/>
+        </w:rPr>
+        <w:t xml:space="preserve">[InlineData(1, 0)]</w:t>
+      </w:r>
+      <w:r>
+        <w:rPr>
+          <w:rFonts w:ascii="Courier New"/>
+          <w:color w:val="808080"/>
+        </w:rPr>
+        <w:br/>
+      </w:r>
+      <w:r>
+        <w:rPr>
+          <w:rFonts w:ascii="Courier New"/>
+          <w:color w:val="808080"/>
+        </w:rPr>
+        <w:t xml:space="preserve">public void TestDivideByZero(int x, int y)</w:t>
+      </w:r>
+      <w:r>
+        <w:rPr>
+          <w:rFonts w:ascii="Courier New"/>
+          <w:color w:val="808080"/>
+        </w:rPr>
+        <w:br/>
+      </w:r>
+      <w:r>
+        <w:rPr>
+          <w:rFonts w:ascii="Courier New"/>
+          <w:color w:val="808080"/>
+        </w:rPr>
+        <w:t xml:space="preserve">{</w:t>
+      </w:r>
+      <w:r>
+        <w:rPr>
+          <w:rFonts w:ascii="Courier New"/>
+          <w:color w:val="808080"/>
+        </w:rPr>
+        <w:br/>
+      </w:r>
+      <w:r>
+        <w:rPr>
+          <w:rFonts w:ascii="Courier New"/>
+          <w:color w:val="808080"/>
+        </w:rPr>
+        <w:t xml:space="preserve">   var cs = new CalcService();</w:t>
+      </w:r>
+      <w:r>
+        <w:rPr>
+          <w:rFonts w:ascii="Courier New"/>
+          <w:color w:val="808080"/>
+        </w:rPr>
+        <w:br/>
+      </w:r>
+      <w:r>
+        <w:rPr>
+          <w:rFonts w:ascii="Courier New"/>
+          <w:color w:val="808080"/>
+        </w:rPr>
+        <w:br/>
+      </w:r>
+      <w:r>
+        <w:rPr>
+          <w:rFonts w:ascii="Courier New"/>
+          <w:color w:val="808080"/>
+        </w:rPr>
+        <w:t xml:space="preserve">   Exception ex = Assert</w:t>
+      </w:r>
+      <w:r>
+        <w:rPr>
+          <w:rFonts w:ascii="Courier New"/>
+          <w:color w:val="808080"/>
+        </w:rPr>
+        <w:br/>
+      </w:r>
+      <w:r>
+        <w:rPr>
+          <w:rFonts w:ascii="Courier New"/>
+          <w:color w:val="808080"/>
+        </w:rPr>
+        <w:t xml:space="preserve">    .Throws&lt;DivideByZeroException&gt;(() =&gt; cs.UnsafeDivide(x, y));</w:t>
+      </w:r>
+      <w:r>
+        <w:rPr>
+          <w:rFonts w:ascii="Courier New"/>
+          <w:color w:val="808080"/>
+        </w:rPr>
+        <w:br/>
+      </w:r>
+      <w:r>
+        <w:rPr>
+          <w:rFonts w:ascii="Courier New"/>
+          <w:color w:val="808080"/>
+        </w:rPr>
+        <w:br/>
+      </w:r>
+      <w:r>
+        <w:rPr>
+          <w:rFonts w:ascii="Courier New"/>
+          <w:color w:val="808080"/>
+        </w:rPr>
+        <w:t xml:space="preserve">}</w:t>
+      </w:r>
+      <w:r>
+        <w:t xml:space="preserve"> </w:t>
+      </w:r>
+    </w:p>
+    <w:p>
+      <w:r>
+        <w:t xml:space="preserve">The above code tests a method named </w:t>
+      </w:r>
+      <w:r>
+        <w:rPr>
+          <w:b/>
+        </w:rPr>
+        <w:t xml:space="preserve">UnsafeDivide</w:t>
+      </w:r>
+      <w:r>
+        <w:t xml:space="preserve">() that divides 2 numbers, x and y. There is no guard against dividing by zero, so a </w:t>
+      </w:r>
+      <w:r>
+        <w:rPr>
+          <w:b/>
+        </w:rPr>
+        <w:t xml:space="preserve">DivideByZeroException</w:t>
+      </w:r>
+      <w:r>
+        <w:t xml:space="preserve">() occurs whenever y is 0. Since </w:t>
       </w:r>
       <w:r>
         <w:rPr>
@@ -1016,207 +1889,99 @@
         <w:t xml:space="preserve">InlineData</w:t>
       </w:r>
       <w:r>
-        <w:t xml:space="preserve">] attributes that have sample argument values for each method parameter.</w:t>
-      </w:r>
-    </w:p>
-    <w:p>
-      <w:r>
-        <w:t xml:space="preserve"> </w:t>
-      </w:r>
-      <w:r>
-        <w:t xml:space="preserve">[</w:t>
-      </w:r>
-      <w:r>
-        <w:rPr>
-          <w:b/>
-        </w:rPr>
-        <w:t xml:space="preserve">Theory</w:t>
-      </w:r>
-      <w:r>
-        <w:t xml:space="preserve">(DisplayName = "Add Numbers")][</w:t>
-      </w:r>
-      <w:r>
-        <w:rPr>
-          <w:b/>
-        </w:rPr>
-        <w:t xml:space="preserve">InlineData</w:t>
-      </w:r>
-      <w:r>
-        <w:t xml:space="preserve">(4, 5, 9</w:t>
-      </w:r>
-      <w:r>
-        <w:rPr>
-          <w:b/>
-        </w:rPr>
-        <w:t xml:space="preserve">)]</w:t>
-      </w:r>
-      <w:r>
-        <w:rPr>
-          <w:b/>
-        </w:rPr>
-        <w:t xml:space="preserve">[InlineData(</w:t>
-      </w:r>
-      <w:r>
-        <w:t xml:space="preserve">2</w:t>
-      </w:r>
-      <w:r>
-        <w:rPr>
-          <w:b/>
-        </w:rPr>
-        <w:t xml:space="preserve">,</w:t>
-      </w:r>
-      <w:r>
-        <w:t xml:space="preserve"> 3, 5)]public void </w:t>
-      </w:r>
-      <w:r>
-        <w:rPr>
-          <w:b/>
-        </w:rPr>
-        <w:t xml:space="preserve">TestAddNumbers</w:t>
-      </w:r>
-      <w:r>
-        <w:t xml:space="preserve">(int x, int y, int expectedResult){   ...}</w:t>
-      </w:r>
-      <w:r>
-        <w:t xml:space="preserve"> </w:t>
-      </w:r>
-    </w:p>
-    <w:p>
-      <w:r>
-        <w:t xml:space="preserve">In the code sample, each occurrence of [InlineData] is followed by 3 numeric values:</w:t>
-      </w:r>
-    </w:p>
-    <w:p>
-      <w:r>
-        <w:t xml:space="preserve"> </w:t>
-      </w:r>
-    </w:p>
-    <w:p>
-      <w:pPr>
-        <w:pStyle w:val="ListParagraph"/>
-        <w:numPr>
-          <w:ilvl w:val="0"/>
-          <w:numId w:val="5"/>
-        </w:numPr>
-      </w:pPr>
-      <w:r>
-        <w:rPr>
-          <w:b/>
-        </w:rPr>
-        <w:t xml:space="preserve">[InlineData</w:t>
-      </w:r>
-      <w:r>
-        <w:t xml:space="preserve">(4, 5, 9)] –&gt; this implies that x = 4, y = 5, expectedResult = 9</w:t>
-      </w:r>
-    </w:p>
-    <w:p>
-      <w:pPr>
-        <w:pStyle w:val="ListParagraph"/>
-        <w:numPr>
-          <w:ilvl w:val="0"/>
-          <w:numId w:val="5"/>
-        </w:numPr>
-      </w:pPr>
-      <w:r>
-        <w:rPr>
-          <w:b/>
-        </w:rPr>
-        <w:t xml:space="preserve">[InlineData</w:t>
-      </w:r>
-      <w:r>
-        <w:t xml:space="preserve">(2, 3, 5)] –&gt; this implies that x = 2, y = 3, expectedResult = 5</w:t>
-      </w:r>
-    </w:p>
-    <w:p>
-      <w:r>
-        <w:t xml:space="preserve"> </w:t>
-      </w:r>
-    </w:p>
-    <w:p>
-      <w:r>
-        <w:rPr>
-          <w:b/>
-          <w:color w:val="ff0000"/>
-        </w:rPr>
-        <w:t xml:space="preserve">NOTE</w:t>
-      </w:r>
-      <w:r>
-        <w:t xml:space="preserve">: If you want to skip a method during your test runs, simply add a Skip parameter to your </w:t>
-      </w:r>
-      <w:r>
-        <w:rPr>
-          <w:b/>
-        </w:rPr>
-        <w:t xml:space="preserve">Fact</w:t>
-      </w:r>
-      <w:r>
-        <w:t xml:space="preserve"> or </w:t>
-      </w:r>
-      <w:r>
-        <w:rPr>
-          <w:b/>
-        </w:rPr>
-        <w:t xml:space="preserve">Theory</w:t>
-      </w:r>
-      <w:r>
-        <w:t xml:space="preserve"> with a text string for the “Reason”.</w:t>
-      </w:r>
-    </w:p>
-    <w:p>
-      <w:r>
-        <w:t xml:space="preserve"> </w:t>
-      </w:r>
-    </w:p>
-    <w:p>
-      <w:r>
-        <w:t xml:space="preserve">e.g.</w:t>
-      </w:r>
-    </w:p>
-    <w:p>
-      <w:r>
-        <w:t xml:space="preserve"> </w:t>
-      </w:r>
-    </w:p>
-    <w:p>
-      <w:pPr>
-        <w:pStyle w:val="ListParagraph"/>
-        <w:numPr>
-          <w:ilvl w:val="0"/>
-          <w:numId w:val="6"/>
-        </w:numPr>
-      </w:pPr>
-      <w:r>
-        <w:t xml:space="preserve">[</w:t>
-      </w:r>
-      <w:r>
-        <w:rPr>
-          <w:b/>
-        </w:rPr>
-        <w:t xml:space="preserve">Fact</w:t>
-      </w:r>
-      <w:r>
-        <w:t xml:space="preserve">(Skip=”this is broken”)]</w:t>
-      </w:r>
-    </w:p>
-    <w:p>
-      <w:pPr>
-        <w:pStyle w:val="ListParagraph"/>
-        <w:numPr>
-          <w:ilvl w:val="0"/>
-          <w:numId w:val="6"/>
-        </w:numPr>
-      </w:pPr>
-      <w:r>
-        <w:t xml:space="preserve">[</w:t>
-      </w:r>
-      <w:r>
-        <w:rPr>
-          <w:b/>
-        </w:rPr>
-        <w:t xml:space="preserve">Theory</w:t>
-      </w:r>
-      <w:r>
-        <w:t xml:space="preserve">(Skip=”we should skip this too”)]</w:t>
+        <w:t xml:space="preserve"> passes a 1 and a 0, this guarantees that the exception will occur. In this case, the Act and Assert steps occur in the same statement.</w:t>
+      </w:r>
+    </w:p>
+    <w:p>
+      <w:r>
+        <w:t xml:space="preserve"> </w:t>
+      </w:r>
+    </w:p>
+    <w:p>
+      <w:r>
+        <w:t xml:space="preserve">To get a glimpse of the UnsafeDivide() method from the </w:t>
+      </w:r>
+      <w:hyperlink xmlns:r="http://schemas.openxmlformats.org/officeDocument/2006/relationships" w:history="true" r:id="R249f988136c94264">
+        <w:r>
+          <w:rPr>
+            <w:rStyle w:val="Hyperlink"/>
+          </w:rPr>
+          <w:t xml:space="preserve">CalcService class</w:t>
+        </w:r>
+      </w:hyperlink>
+      <w:r>
+        <w:t xml:space="preserve">, here is a snippet:</w:t>
+      </w:r>
+    </w:p>
+    <w:p>
+      <w:r>
+        <w:t xml:space="preserve"> </w:t>
+      </w:r>
+      <w:r>
+        <w:rPr>
+          <w:rFonts w:ascii="Courier New"/>
+          <w:color w:val="808080"/>
+        </w:rPr>
+        <w:t xml:space="preserve">public int UnsafeDivide(int x, int y)</w:t>
+      </w:r>
+      <w:r>
+        <w:rPr>
+          <w:rFonts w:ascii="Courier New"/>
+          <w:color w:val="808080"/>
+        </w:rPr>
+        <w:br/>
+      </w:r>
+      <w:r>
+        <w:rPr>
+          <w:rFonts w:ascii="Courier New"/>
+          <w:color w:val="808080"/>
+        </w:rPr>
+        <w:t xml:space="preserve">{</w:t>
+      </w:r>
+      <w:r>
+        <w:rPr>
+          <w:rFonts w:ascii="Courier New"/>
+          <w:color w:val="808080"/>
+        </w:rPr>
+        <w:br/>
+      </w:r>
+      <w:r>
+        <w:rPr>
+          <w:rFonts w:ascii="Courier New"/>
+          <w:color w:val="808080"/>
+        </w:rPr>
+        <w:t xml:space="preserve">   return (x / y);</w:t>
+      </w:r>
+      <w:r>
+        <w:rPr>
+          <w:rFonts w:ascii="Courier New"/>
+          <w:color w:val="808080"/>
+        </w:rPr>
+        <w:br/>
+      </w:r>
+      <w:r>
+        <w:rPr>
+          <w:rFonts w:ascii="Courier New"/>
+          <w:color w:val="808080"/>
+        </w:rPr>
+        <w:t xml:space="preserve">}</w:t>
+      </w:r>
+      <w:r>
+        <w:t xml:space="preserve"> </w:t>
+      </w:r>
+    </w:p>
+    <w:p>
+      <w:r>
+        <w:t xml:space="preserve">As you can see in the code snippet above, the </w:t>
+      </w:r>
+      <w:r>
+        <w:rPr>
+          <w:b/>
+        </w:rPr>
+        <w:t xml:space="preserve">UnsafeDivide()</w:t>
+      </w:r>
+      <w:r>
+        <w:t xml:space="preserve"> method simply divides two numbers, without checking to see if the denominator is 0 or not. This generates the expected exception when y is set to 0.</w:t>
       </w:r>
     </w:p>
     <w:p>
@@ -1235,445 +2000,6 @@
           <w:b/>
           <w:sz w:val="36"/>
         </w:rPr>
-        <w:t xml:space="preserve">Asserts and Exceptions</w:t>
-      </w:r>
-    </w:p>
-    <w:p>
-      <w:r>
-        <w:t xml:space="preserve"> </w:t>
-      </w:r>
-    </w:p>
-    <w:p>
-      <w:r>
-        <w:t xml:space="preserve">Back to the 3-step process, let’s explore the </w:t>
-      </w:r>
-      <w:r>
-        <w:rPr>
-          <w:b/>
-        </w:rPr>
-        <w:t xml:space="preserve">TestAddNumbers</w:t>
-      </w:r>
-      <w:r>
-        <w:t xml:space="preserve">() method and its method body.</w:t>
-      </w:r>
-    </w:p>
-    <w:p>
-      <w:r>
-        <w:t xml:space="preserve"> </w:t>
-      </w:r>
-      <w:r>
-        <w:t xml:space="preserve">public void </w:t>
-      </w:r>
-      <w:r>
-        <w:rPr>
-          <w:b/>
-        </w:rPr>
-        <w:t xml:space="preserve">TestAddNumbers</w:t>
-      </w:r>
-      <w:r>
-        <w:t xml:space="preserve">(int x, int y, int expectedResult){</w:t>
-      </w:r>
-      <w:r>
-        <w:rPr>
-          <w:b/>
-          <w:i/>
-        </w:rPr>
-        <w:t xml:space="preserve">   // 1. Arrange</w:t>
-      </w:r>
-      <w:r>
-        <w:t xml:space="preserve">   var cs = new </w:t>
-      </w:r>
-      <w:r>
-        <w:rPr>
-          <w:b/>
-        </w:rPr>
-        <w:t xml:space="preserve">CalcService</w:t>
-      </w:r>
-      <w:r>
-        <w:t xml:space="preserve">();</w:t>
-      </w:r>
-      <w:r>
-        <w:rPr>
-          <w:b/>
-          <w:i/>
-        </w:rPr>
-        <w:t xml:space="preserve">   // 2. Act </w:t>
-      </w:r>
-      <w:r>
-        <w:t xml:space="preserve">   var result = cs.</w:t>
-      </w:r>
-      <w:r>
-        <w:rPr>
-          <w:b/>
-        </w:rPr>
-        <w:t xml:space="preserve">AddNumbers</w:t>
-      </w:r>
-      <w:r>
-        <w:t xml:space="preserve">(x, y);</w:t>
-      </w:r>
-      <w:r>
-        <w:rPr>
-          <w:b/>
-          <w:i/>
-        </w:rPr>
-        <w:t xml:space="preserve">   // 3. Assert </w:t>
-      </w:r>
-      <w:r>
-        <w:t xml:space="preserve">   Assert.Equal(</w:t>
-      </w:r>
-      <w:r>
-        <w:rPr>
-          <w:b/>
-        </w:rPr>
-        <w:t xml:space="preserve">expectedResult</w:t>
-      </w:r>
-      <w:r>
-        <w:t xml:space="preserve">, result);}</w:t>
-      </w:r>
-      <w:r>
-        <w:t xml:space="preserve"> </w:t>
-      </w:r>
-    </w:p>
-    <w:p>
-      <w:pPr>
-        <w:pStyle w:val="ListParagraph"/>
-        <w:numPr>
-          <w:ilvl w:val="0"/>
-          <w:numId w:val="7"/>
-        </w:numPr>
-      </w:pPr>
-      <w:r>
-        <w:t xml:space="preserve">During the </w:t>
-      </w:r>
-      <w:r>
-        <w:rPr>
-          <w:b/>
-        </w:rPr>
-        <w:t xml:space="preserve">Arrange</w:t>
-      </w:r>
-      <w:r>
-        <w:t xml:space="preserve"> step, we create a new instance of an object called </w:t>
-      </w:r>
-      <w:r>
-        <w:rPr>
-          <w:b/>
-        </w:rPr>
-        <w:t xml:space="preserve">CalcService</w:t>
-      </w:r>
-      <w:r>
-        <w:t xml:space="preserve"> which will be tested.</w:t>
-      </w:r>
-    </w:p>
-    <w:p>
-      <w:pPr>
-        <w:pStyle w:val="ListParagraph"/>
-        <w:numPr>
-          <w:ilvl w:val="0"/>
-          <w:numId w:val="7"/>
-        </w:numPr>
-      </w:pPr>
-      <w:r>
-        <w:t xml:space="preserve">During the </w:t>
-      </w:r>
-      <w:r>
-        <w:rPr>
-          <w:b/>
-        </w:rPr>
-        <w:t xml:space="preserve">Act</w:t>
-      </w:r>
-      <w:r>
-        <w:t xml:space="preserve"> step, we call the object’s </w:t>
-      </w:r>
-      <w:r>
-        <w:rPr>
-          <w:b/>
-        </w:rPr>
-        <w:t xml:space="preserve">AddNumbers</w:t>
-      </w:r>
-      <w:r>
-        <w:t xml:space="preserve">() method and pass 2 values that were passed in via InlineData.</w:t>
-      </w:r>
-    </w:p>
-    <w:p>
-      <w:pPr>
-        <w:pStyle w:val="ListParagraph"/>
-        <w:numPr>
-          <w:ilvl w:val="0"/>
-          <w:numId w:val="7"/>
-        </w:numPr>
-      </w:pPr>
-      <w:r>
-        <w:t xml:space="preserve">During the </w:t>
-      </w:r>
-      <w:r>
-        <w:rPr>
-          <w:b/>
-        </w:rPr>
-        <w:t xml:space="preserve">Assert</w:t>
-      </w:r>
-      <w:r>
-        <w:t xml:space="preserve"> step, we compare the </w:t>
-      </w:r>
-      <w:r>
-        <w:rPr>
-          <w:b/>
-        </w:rPr>
-        <w:t xml:space="preserve">expectedResult</w:t>
-      </w:r>
-      <w:r>
-        <w:t xml:space="preserve"> (passed by InlineData) with the returned result (obtained from a call to the method being tested).</w:t>
-      </w:r>
-    </w:p>
-    <w:p>
-      <w:r>
-        <w:t xml:space="preserve"> </w:t>
-      </w:r>
-    </w:p>
-    <w:p>
-      <w:r>
-        <w:t xml:space="preserve">The Assert.Equal() method is a quick way to check whether an expected result is equal to a returned result. If they are equal, the test  method will pass. Otherwise, the test will fail. There is also an Assert.True() method that can take in a boolean value, and will pass the test if the boolean value is true.</w:t>
-      </w:r>
-    </w:p>
-    <w:p>
-      <w:r>
-        <w:t xml:space="preserve"> </w:t>
-      </w:r>
-    </w:p>
-    <w:p>
-      <w:r>
-        <w:t xml:space="preserve">For a complete list of Assertions in xUnit.net, refer to the Assertions section of the aforementioned comparison table:</w:t>
-      </w:r>
-    </w:p>
-    <w:p>
-      <w:r>
-        <w:t xml:space="preserve"> </w:t>
-      </w:r>
-    </w:p>
-    <w:p>
-      <w:pPr>
-        <w:pStyle w:val="ListParagraph"/>
-        <w:numPr>
-          <w:ilvl w:val="0"/>
-          <w:numId w:val="8"/>
-        </w:numPr>
-      </w:pPr>
-      <w:r>
-        <w:t xml:space="preserve">Assertions in unit testing frameworks: </w:t>
-      </w:r>
-      <w:hyperlink xmlns:r="http://schemas.openxmlformats.org/officeDocument/2006/relationships" w:history="true" r:id="R7e6ab85035324bf3">
-        <w:r>
-          <w:rPr>
-            <w:rStyle w:val="Hyperlink"/>
-          </w:rPr>
-          <w:t xml:space="preserve">https://xunit.net/docs/comparisons#assertions</w:t>
-        </w:r>
-      </w:hyperlink>
-    </w:p>
-    <w:p>
-      <w:r>
-        <w:t xml:space="preserve"> </w:t>
-      </w:r>
-    </w:p>
-    <w:p>
-      <w:r>
-        <w:t xml:space="preserve">If an exception is expected, you can </w:t>
-      </w:r>
-      <w:r>
-        <w:rPr>
-          <w:i/>
-        </w:rPr>
-        <w:t xml:space="preserve">assert</w:t>
-      </w:r>
-      <w:r>
-        <w:t xml:space="preserve"> a thrown exception. In this case, the test </w:t>
-      </w:r>
-      <w:r>
-        <w:rPr>
-          <w:i/>
-        </w:rPr>
-        <w:t xml:space="preserve">passes</w:t>
-      </w:r>
-      <w:r>
-        <w:t xml:space="preserve"> if the exception occurs. Keep in mind that unit tests are for testing </w:t>
-      </w:r>
-      <w:r>
-        <w:rPr>
-          <w:i/>
-        </w:rPr>
-        <w:t xml:space="preserve">expected</w:t>
-      </w:r>
-      <w:r>
-        <w:t xml:space="preserve"> scenarios. You can only test for an exception if you know that it will occur.</w:t>
-      </w:r>
-    </w:p>
-    <w:p>
-      <w:r>
-        <w:t xml:space="preserve"> </w:t>
-      </w:r>
-      <w:r>
-        <w:t xml:space="preserve">[</w:t>
-      </w:r>
-      <w:r>
-        <w:rPr>
-          <w:b/>
-        </w:rPr>
-        <w:t xml:space="preserve">Theory</w:t>
-      </w:r>
-      <w:r>
-        <w:t xml:space="preserve">][</w:t>
-      </w:r>
-      <w:r>
-        <w:rPr>
-          <w:b/>
-        </w:rPr>
-        <w:t xml:space="preserve">InlineData</w:t>
-      </w:r>
-      <w:r>
-        <w:t xml:space="preserve">(1, 0)]public void </w:t>
-      </w:r>
-      <w:r>
-        <w:rPr>
-          <w:b/>
-        </w:rPr>
-        <w:t xml:space="preserve">TestDivideByZero</w:t>
-      </w:r>
-      <w:r>
-        <w:t xml:space="preserve">(int x, int y){   var cs = new </w:t>
-      </w:r>
-      <w:r>
-        <w:rPr>
-          <w:b/>
-        </w:rPr>
-        <w:t xml:space="preserve">CalcService</w:t>
-      </w:r>
-      <w:r>
-        <w:t xml:space="preserve">();   Exception ex = Assert    .Throws&lt;</w:t>
-      </w:r>
-      <w:r>
-        <w:rPr>
-          <w:b/>
-        </w:rPr>
-        <w:t xml:space="preserve">DivideByZeroException</w:t>
-      </w:r>
-      <w:r>
-        <w:t xml:space="preserve">&gt;(() =&gt; cs.</w:t>
-      </w:r>
-      <w:r>
-        <w:rPr>
-          <w:b/>
-        </w:rPr>
-        <w:t xml:space="preserve">UnsafeDivide</w:t>
-      </w:r>
-      <w:r>
-        <w:t xml:space="preserve">(x, y));}</w:t>
-      </w:r>
-      <w:r>
-        <w:t xml:space="preserve"> </w:t>
-      </w:r>
-    </w:p>
-    <w:p>
-      <w:r>
-        <w:t xml:space="preserve">The above code tests a method named </w:t>
-      </w:r>
-      <w:r>
-        <w:rPr>
-          <w:b/>
-        </w:rPr>
-        <w:t xml:space="preserve">UnsafeDivide</w:t>
-      </w:r>
-      <w:r>
-        <w:t xml:space="preserve">() that divides 2 numbers, x and y. There is no guard against dividing by zero, so a </w:t>
-      </w:r>
-      <w:r>
-        <w:rPr>
-          <w:b/>
-        </w:rPr>
-        <w:t xml:space="preserve">DivideByZeroException</w:t>
-      </w:r>
-      <w:r>
-        <w:t xml:space="preserve">() occurs whenever y is 0. Since </w:t>
-      </w:r>
-      <w:r>
-        <w:rPr>
-          <w:b/>
-        </w:rPr>
-        <w:t xml:space="preserve">InlineData</w:t>
-      </w:r>
-      <w:r>
-        <w:t xml:space="preserve"> passes a 1 and a 0, this guarantees that the exception will occur. In this case, the Act and Assert steps occur in the same statement.</w:t>
-      </w:r>
-    </w:p>
-    <w:p>
-      <w:r>
-        <w:t xml:space="preserve"> </w:t>
-      </w:r>
-    </w:p>
-    <w:p>
-      <w:r>
-        <w:t xml:space="preserve">To get a glimpse of the UnsafeDivide() method from the </w:t>
-      </w:r>
-      <w:hyperlink xmlns:r="http://schemas.openxmlformats.org/officeDocument/2006/relationships" w:history="true" r:id="R2da5ef10201f4d5e">
-        <w:r>
-          <w:rPr>
-            <w:rStyle w:val="Hyperlink"/>
-          </w:rPr>
-          <w:t xml:space="preserve">CalcService class</w:t>
-        </w:r>
-      </w:hyperlink>
-      <w:r>
-        <w:t xml:space="preserve">, here is a snippet:</w:t>
-      </w:r>
-    </w:p>
-    <w:p>
-      <w:r>
-        <w:t xml:space="preserve"> </w:t>
-      </w:r>
-      <w:r>
-        <w:t xml:space="preserve">public int </w:t>
-      </w:r>
-      <w:r>
-        <w:rPr>
-          <w:b/>
-        </w:rPr>
-        <w:t xml:space="preserve">UnsafeDivide</w:t>
-      </w:r>
-      <w:r>
-        <w:t xml:space="preserve">(int x, int y){   return (x / y);}</w:t>
-      </w:r>
-      <w:r>
-        <w:t xml:space="preserve"> </w:t>
-      </w:r>
-    </w:p>
-    <w:p>
-      <w:r>
-        <w:t xml:space="preserve">As you can see in the code snippet above, the </w:t>
-      </w:r>
-      <w:r>
-        <w:rPr>
-          <w:b/>
-        </w:rPr>
-        <w:t xml:space="preserve">UnsafeDivide()</w:t>
-      </w:r>
-      <w:r>
-        <w:t xml:space="preserve"> method simply divides two numbers, without checking to see if the denominator is 0 or not. This generates the expected exception when y is set to 0.</w:t>
-      </w:r>
-    </w:p>
-    <w:p>
-      <w:r>
-        <w:t xml:space="preserve"> </w:t>
-      </w:r>
-    </w:p>
-    <w:p>
-      <w:r>
-        <w:t xml:space="preserve"> </w:t>
-      </w:r>
-    </w:p>
-    <w:p>
-      <w:r>
-        <w:rPr>
-          <w:b/>
-          <w:sz w:val="36"/>
-        </w:rPr>
         <w:t xml:space="preserve">Running Tests</w:t>
       </w:r>
     </w:p>
@@ -1746,7 +2072,7 @@
       </w:r>
     </w:p>
     <w:p>
-      <w:hyperlink xmlns:r="http://schemas.openxmlformats.org/officeDocument/2006/relationships" w:history="true" r:id="R88560c8b2240426b">
+      <w:hyperlink xmlns:r="http://schemas.openxmlformats.org/officeDocument/2006/relationships" w:history="true" r:id="Rd2c6771d394b4600">
         <w:r>
           <w:drawing>
             <wp:inline xmlns:wp="http://schemas.openxmlformats.org/drawingml/2006/wordprocessingDrawing" distT="0" distB="0" distL="0" distR="0">
@@ -1764,7 +2090,7 @@
                       <pic:cNvPicPr/>
                     </pic:nvPicPr>
                     <pic:blipFill>
-                      <a:blip r:embed="R87d9b9308c8e4e6a" cstate="print">
+                      <a:blip r:embed="R55340839a5474542" cstate="print">
                         <a:extLst>
                           <a:ext uri="{28A0092B-C50C-407E-A947-70E740481C1C}"/>
                         </a:extLst>
@@ -1805,16 +2131,11 @@
         <w:t xml:space="preserve"> </w:t>
       </w:r>
       <w:r>
-        <w:t xml:space="preserve">&gt; </w:t>
-      </w:r>
-      <w:r>
-        <w:rPr>
-          <w:b/>
-        </w:rPr>
-        <w:t xml:space="preserve">dotnet</w:t>
-      </w:r>
-      <w:r>
-        <w:t xml:space="preserve"> test</w:t>
+        <w:rPr>
+          <w:rFonts w:ascii="Courier New"/>
+          <w:color w:val="808080"/>
+        </w:rPr>
+        <w:t xml:space="preserve">&gt; dotnet test</w:t>
       </w:r>
       <w:r>
         <w:t xml:space="preserve"> </w:t>
@@ -1830,7 +2151,109 @@
         <w:t xml:space="preserve"> </w:t>
       </w:r>
       <w:r>
-        <w:t xml:space="preserve">Test run for C:\path\to\test\assembly\CalcMvcWeb.Tests.dll(.NETCoreApp,Version=v3.0)Microsoft (R) Test Execution Command Line Tool Version 16.0.1Copyright (c) Microsoft Corporation. All rights reserved.Starting test execution, please wait...Total tests: 14. Passed: 14. Failed: 0. Skipped: 0.Test Run Successful.Test execution time: 2.4306 Seconds</w:t>
+        <w:rPr>
+          <w:rFonts w:ascii="Courier New"/>
+          <w:color w:val="808080"/>
+        </w:rPr>
+        <w:t xml:space="preserve">Test run for C:\path\to\test\assembly\CalcMvcWeb.Tests.dll(.NETCoreApp,Version=v3.0)</w:t>
+      </w:r>
+      <w:r>
+        <w:rPr>
+          <w:rFonts w:ascii="Courier New"/>
+          <w:color w:val="808080"/>
+        </w:rPr>
+        <w:br/>
+      </w:r>
+      <w:r>
+        <w:rPr>
+          <w:rFonts w:ascii="Courier New"/>
+          <w:color w:val="808080"/>
+        </w:rPr>
+        <w:t xml:space="preserve">Microsoft (R) Test Execution Command Line Tool Version 16.0.1</w:t>
+      </w:r>
+      <w:r>
+        <w:rPr>
+          <w:rFonts w:ascii="Courier New"/>
+          <w:color w:val="808080"/>
+        </w:rPr>
+        <w:br/>
+      </w:r>
+      <w:r>
+        <w:rPr>
+          <w:rFonts w:ascii="Courier New"/>
+          <w:color w:val="808080"/>
+        </w:rPr>
+        <w:t xml:space="preserve">Copyright (c) Microsoft Corporation. All rights reserved.</w:t>
+      </w:r>
+      <w:r>
+        <w:rPr>
+          <w:rFonts w:ascii="Courier New"/>
+          <w:color w:val="808080"/>
+        </w:rPr>
+        <w:br/>
+      </w:r>
+      <w:r>
+        <w:rPr>
+          <w:rFonts w:ascii="Courier New"/>
+          <w:color w:val="808080"/>
+        </w:rPr>
+        <w:br/>
+      </w:r>
+      <w:r>
+        <w:rPr>
+          <w:rFonts w:ascii="Courier New"/>
+          <w:color w:val="808080"/>
+        </w:rPr>
+        <w:t xml:space="preserve">Starting test execution, please wait...</w:t>
+      </w:r>
+      <w:r>
+        <w:rPr>
+          <w:rFonts w:ascii="Courier New"/>
+          <w:color w:val="808080"/>
+        </w:rPr>
+        <w:br/>
+      </w:r>
+      <w:r>
+        <w:rPr>
+          <w:rFonts w:ascii="Courier New"/>
+          <w:color w:val="808080"/>
+        </w:rPr>
+        <w:br/>
+      </w:r>
+      <w:r>
+        <w:rPr>
+          <w:rFonts w:ascii="Courier New"/>
+          <w:color w:val="808080"/>
+        </w:rPr>
+        <w:t xml:space="preserve">Total tests: 14. Passed: 14. Failed: 0. Skipped: 0.</w:t>
+      </w:r>
+      <w:r>
+        <w:rPr>
+          <w:rFonts w:ascii="Courier New"/>
+          <w:color w:val="808080"/>
+        </w:rPr>
+        <w:br/>
+      </w:r>
+      <w:r>
+        <w:rPr>
+          <w:rFonts w:ascii="Courier New"/>
+          <w:color w:val="808080"/>
+        </w:rPr>
+        <w:t xml:space="preserve">Test Run Successful.</w:t>
+      </w:r>
+      <w:r>
+        <w:rPr>
+          <w:rFonts w:ascii="Courier New"/>
+          <w:color w:val="808080"/>
+        </w:rPr>
+        <w:br/>
+      </w:r>
+      <w:r>
+        <w:rPr>
+          <w:rFonts w:ascii="Courier New"/>
+          <w:color w:val="808080"/>
+        </w:rPr>
+        <w:t xml:space="preserve">Test execution time: 2.4306 Seconds</w:t>
       </w:r>
       <w:r>
         <w:t xml:space="preserve"> </w:t>
@@ -1894,7 +2317,7 @@
       <w:r>
         <w:t xml:space="preserve">Running Tests in Parallel: </w:t>
       </w:r>
-      <w:hyperlink xmlns:r="http://schemas.openxmlformats.org/officeDocument/2006/relationships" w:history="true" r:id="R7d500c31210b4fde">
+      <w:hyperlink xmlns:r="http://schemas.openxmlformats.org/officeDocument/2006/relationships" w:history="true" r:id="R4de1ea08c642433e">
         <w:r>
           <w:rPr>
             <w:rStyle w:val="Hyperlink"/>
@@ -1919,7 +2342,7 @@
       <w:r>
         <w:t xml:space="preserve">: Visual Studio includes a </w:t>
       </w:r>
-      <w:hyperlink xmlns:r="http://schemas.openxmlformats.org/officeDocument/2006/relationships" w:history="true" r:id="R7ce3d16333ac47eb">
+      <w:hyperlink xmlns:r="http://schemas.openxmlformats.org/officeDocument/2006/relationships" w:history="true" r:id="R89cbc586282543a7">
         <w:r>
           <w:rPr>
             <w:rStyle w:val="Hyperlink"/>
@@ -1983,16 +2406,18 @@
         <w:t xml:space="preserve"> </w:t>
       </w:r>
       <w:r>
-        <w:t xml:space="preserve">[</w:t>
-      </w:r>
-      <w:r>
-        <w:rPr>
-          <w:b/>
-        </w:rPr>
-        <w:t xml:space="preserve">Theory</w:t>
-      </w:r>
-      <w:r>
-        <w:t xml:space="preserve">(DisplayName = "Add Numbers")]</w:t>
+        <w:rPr>
+          <w:rFonts w:ascii="Courier New"/>
+          <w:color w:val="808080"/>
+        </w:rPr>
+        <w:t xml:space="preserve">[Theory(DisplayName = "Add Numbers")]</w:t>
+      </w:r>
+      <w:r>
+        <w:rPr>
+          <w:rFonts w:ascii="Courier New"/>
+          <w:color w:val="808080"/>
+        </w:rPr>
+        <w:br/>
       </w:r>
       <w:r>
         <w:t xml:space="preserve"> </w:t>
@@ -2027,7 +2452,7 @@
       </w:r>
     </w:p>
     <w:p>
-      <w:hyperlink xmlns:r="http://schemas.openxmlformats.org/officeDocument/2006/relationships" w:history="true" r:id="Rdab239ae7b94460c">
+      <w:hyperlink xmlns:r="http://schemas.openxmlformats.org/officeDocument/2006/relationships" w:history="true" r:id="R5cefcb3a777f4790">
         <w:r>
           <w:drawing>
             <wp:inline xmlns:wp="http://schemas.openxmlformats.org/drawingml/2006/wordprocessingDrawing" distT="0" distB="0" distL="0" distR="0">
@@ -2045,7 +2470,7 @@
                       <pic:cNvPicPr/>
                     </pic:nvPicPr>
                     <pic:blipFill>
-                      <a:blip r:embed="Re71f761bbfee4309" cstate="print">
+                      <a:blip r:embed="Rd9d0263a354f40b9" cstate="print">
                         <a:extLst>
                           <a:ext uri="{28A0092B-C50C-407E-A947-70E740481C1C}"/>
                         </a:extLst>
@@ -2095,16 +2520,68 @@
         <w:t xml:space="preserve"> </w:t>
       </w:r>
       <w:r>
-        <w:t xml:space="preserve">[</w:t>
-      </w:r>
-      <w:r>
-        <w:rPr>
-          <w:b/>
-        </w:rPr>
-        <w:t xml:space="preserve">Trait</w:t>
-      </w:r>
-      <w:r>
-        <w:t xml:space="preserve">("Math Ops", "Simple")]public void </w:t>
+        <w:rPr>
+          <w:rFonts w:ascii="Courier New"/>
+          <w:color w:val="808080"/>
+        </w:rPr>
+        <w:t xml:space="preserve">[Trait("Math Ops", "Simple")]</w:t>
+      </w:r>
+      <w:r>
+        <w:rPr>
+          <w:rFonts w:ascii="Courier New"/>
+          <w:color w:val="808080"/>
+        </w:rPr>
+        <w:br/>
+      </w:r>
+      <w:r>
+        <w:rPr>
+          <w:rFonts w:ascii="Courier New"/>
+          <w:color w:val="808080"/>
+        </w:rPr>
+        <w:t xml:space="preserve">public void TestAddNumbers() { ... }</w:t>
+      </w:r>
+      <w:r>
+        <w:rPr>
+          <w:rFonts w:ascii="Courier New"/>
+          <w:color w:val="808080"/>
+        </w:rPr>
+        <w:br/>
+      </w:r>
+      <w:r>
+        <w:rPr>
+          <w:rFonts w:ascii="Courier New"/>
+          <w:color w:val="808080"/>
+        </w:rPr>
+        <w:br/>
+      </w:r>
+      <w:r>
+        <w:rPr>
+          <w:rFonts w:ascii="Courier New"/>
+          <w:color w:val="808080"/>
+        </w:rPr>
+        <w:t xml:space="preserve">[Trait("Math Ops", "Simple")]</w:t>
+      </w:r>
+      <w:r>
+        <w:rPr>
+          <w:rFonts w:ascii="Courier New"/>
+          <w:color w:val="808080"/>
+        </w:rPr>
+        <w:br/>
+      </w:r>
+      <w:r>
+        <w:rPr>
+          <w:rFonts w:ascii="Courier New"/>
+          <w:color w:val="808080"/>
+        </w:rPr>
+        <w:t xml:space="preserve">public void TestSubtractNumbers { ... }</w:t>
+      </w:r>
+      <w:r>
+        <w:t xml:space="preserve"> </w:t>
+      </w:r>
+    </w:p>
+    <w:p>
+      <w:r>
+        <w:t xml:space="preserve">Using the above attribute for two methods </w:t>
       </w:r>
       <w:r>
         <w:rPr>
@@ -2113,16 +2590,7 @@
         <w:t xml:space="preserve">TestAddNumbers</w:t>
       </w:r>
       <w:r>
-        <w:t xml:space="preserve">() { ... }[</w:t>
-      </w:r>
-      <w:r>
-        <w:rPr>
-          <w:b/>
-        </w:rPr>
-        <w:t xml:space="preserve">Trait</w:t>
-      </w:r>
-      <w:r>
-        <w:t xml:space="preserve">("Math Ops", "Simple")]public void </w:t>
+        <w:t xml:space="preserve">() and </w:t>
       </w:r>
       <w:r>
         <w:rPr>
@@ -2131,32 +2599,6 @@
         <w:t xml:space="preserve">TestSubtractNumbers</w:t>
       </w:r>
       <w:r>
-        <w:t xml:space="preserve"> { ... }</w:t>
-      </w:r>
-      <w:r>
-        <w:t xml:space="preserve"> </w:t>
-      </w:r>
-    </w:p>
-    <w:p>
-      <w:r>
-        <w:t xml:space="preserve">Using the above attribute for two methods </w:t>
-      </w:r>
-      <w:r>
-        <w:rPr>
-          <w:b/>
-        </w:rPr>
-        <w:t xml:space="preserve">TestAddNumbers</w:t>
-      </w:r>
-      <w:r>
-        <w:t xml:space="preserve">() and </w:t>
-      </w:r>
-      <w:r>
-        <w:rPr>
-          <w:b/>
-        </w:rPr>
-        <w:t xml:space="preserve">TestSubtractNumbers</w:t>
-      </w:r>
-      <w:r>
         <w:t xml:space="preserve">() will categorize the methods into a “category” called Math Ops: Simple. This makes it possible to filter just the Addition and Subtraction test methods, e.g. Trait: “Simple”</w:t>
       </w:r>
     </w:p>
@@ -2166,7 +2608,7 @@
       </w:r>
     </w:p>
     <w:p>
-      <w:hyperlink xmlns:r="http://schemas.openxmlformats.org/officeDocument/2006/relationships" w:history="true" r:id="R425f66efceec48aa">
+      <w:hyperlink xmlns:r="http://schemas.openxmlformats.org/officeDocument/2006/relationships" w:history="true" r:id="Rbd7efcc0bd2b4646">
         <w:r>
           <w:drawing>
             <wp:inline xmlns:wp="http://schemas.openxmlformats.org/drawingml/2006/wordprocessingDrawing" distT="0" distB="0" distL="0" distR="0">
@@ -2184,7 +2626,7 @@
                       <pic:cNvPicPr/>
                     </pic:nvPicPr>
                     <pic:blipFill>
-                      <a:blip r:embed="R807bab09b5ca4a2f" cstate="print">
+                      <a:blip r:embed="R661244910040419d" cstate="print">
                         <a:extLst>
                           <a:ext uri="{28A0092B-C50C-407E-A947-70E740481C1C}"/>
                         </a:extLst>
@@ -2306,7 +2748,7 @@
       <w:r>
         <w:t xml:space="preserve">Creating parameterised tests in xUnit with [InlineData], [ClassData], and [MemberData]: </w:t>
       </w:r>
-      <w:hyperlink xmlns:r="http://schemas.openxmlformats.org/officeDocument/2006/relationships" w:history="true" r:id="R79c77ba9a6aa4132">
+      <w:hyperlink xmlns:r="http://schemas.openxmlformats.org/officeDocument/2006/relationships" w:history="true" r:id="R33a21de99c8c43a4">
         <w:r>
           <w:rPr>
             <w:rStyle w:val="Hyperlink"/>
@@ -2347,7 +2789,7 @@
       <w:r>
         <w:t xml:space="preserve">: use a mocking framework (e.g. </w:t>
       </w:r>
-      <w:hyperlink xmlns:r="http://schemas.openxmlformats.org/officeDocument/2006/relationships" w:history="true" r:id="Rc3888b30e98b4685">
+      <w:hyperlink xmlns:r="http://schemas.openxmlformats.org/officeDocument/2006/relationships" w:history="true" r:id="R6f98420ad8874b75">
         <w:r>
           <w:rPr>
             <w:rStyle w:val="Hyperlink"/>
@@ -2376,7 +2818,7 @@
       <w:r>
         <w:t xml:space="preserve">: use </w:t>
       </w:r>
-      <w:hyperlink xmlns:r="http://schemas.openxmlformats.org/officeDocument/2006/relationships" w:history="true" r:id="R0714c0ce530c4a96">
+      <w:hyperlink xmlns:r="http://schemas.openxmlformats.org/officeDocument/2006/relationships" w:history="true" r:id="R6a1db87c138d4524">
         <w:r>
           <w:rPr>
             <w:rStyle w:val="Hyperlink"/>
@@ -2405,7 +2847,7 @@
       <w:r>
         <w:t xml:space="preserve">: test your UI components using a tool such as Selenium </w:t>
       </w:r>
-      <w:hyperlink xmlns:r="http://schemas.openxmlformats.org/officeDocument/2006/relationships" w:history="true" r:id="Re614969bdbf2476f">
+      <w:hyperlink xmlns:r="http://schemas.openxmlformats.org/officeDocument/2006/relationships" w:history="true" r:id="R914a2b31d33d4b5f">
         <w:r>
           <w:rPr>
             <w:rStyle w:val="Hyperlink"/>
@@ -2416,7 +2858,7 @@
       <w:r>
         <w:t xml:space="preserve"> or </w:t>
       </w:r>
-      <w:hyperlink xmlns:r="http://schemas.openxmlformats.org/officeDocument/2006/relationships" w:history="true" r:id="Rac952a1d19864fe4">
+      <w:hyperlink xmlns:r="http://schemas.openxmlformats.org/officeDocument/2006/relationships" w:history="true" r:id="R5bba12257dbe47b6">
         <w:r>
           <w:rPr>
             <w:rStyle w:val="Hyperlink"/>
@@ -2427,7 +2869,7 @@
       <w:r>
         <w:t xml:space="preserve"> in the language of your choice, e.g. C#. For browser support, you may use Chrome or Firefox extensions, so this includes the new </w:t>
       </w:r>
-      <w:hyperlink xmlns:r="http://schemas.openxmlformats.org/officeDocument/2006/relationships" w:history="true" r:id="Rff6c77ddf54c4d0d">
+      <w:hyperlink xmlns:r="http://schemas.openxmlformats.org/officeDocument/2006/relationships" w:history="true" r:id="Rb7945b65a1404c82">
         <w:r>
           <w:rPr>
             <w:rStyle w:val="Hyperlink"/>
@@ -2465,7 +2907,7 @@
       <w:r>
         <w:t xml:space="preserve">Razor Pages unit tests in ASP.NET Core: </w:t>
       </w:r>
-      <w:hyperlink xmlns:r="http://schemas.openxmlformats.org/officeDocument/2006/relationships" w:history="true" r:id="Rdfb22a398b094d79">
+      <w:hyperlink xmlns:r="http://schemas.openxmlformats.org/officeDocument/2006/relationships" w:history="true" r:id="Rc200f6d7a6524283">
         <w:r>
           <w:rPr>
             <w:rStyle w:val="Hyperlink"/>
@@ -2509,7 +2951,7 @@
       <w:r>
         <w:t xml:space="preserve">Getting started: .NET Core with command line &gt; xUnit.net: </w:t>
       </w:r>
-      <w:hyperlink xmlns:r="http://schemas.openxmlformats.org/officeDocument/2006/relationships" w:history="true" r:id="Rb9836adeb0294b36">
+      <w:hyperlink xmlns:r="http://schemas.openxmlformats.org/officeDocument/2006/relationships" w:history="true" r:id="R461dfa69d9f0472f">
         <w:r>
           <w:rPr>
             <w:rStyle w:val="Hyperlink"/>
@@ -2529,7 +2971,7 @@
       <w:r>
         <w:t xml:space="preserve">Running Tests in Parallel &gt; xUnit.net: </w:t>
       </w:r>
-      <w:hyperlink xmlns:r="http://schemas.openxmlformats.org/officeDocument/2006/relationships" w:history="true" r:id="R78f7e803928a48e9">
+      <w:hyperlink xmlns:r="http://schemas.openxmlformats.org/officeDocument/2006/relationships" w:history="true" r:id="R39966f13a97744bc">
         <w:r>
           <w:rPr>
             <w:rStyle w:val="Hyperlink"/>
@@ -2549,7 +2991,7 @@
       <w:r>
         <w:t xml:space="preserve">Unit testing C# code in .NET Core using dotnet test and xUnit: </w:t>
       </w:r>
-      <w:hyperlink xmlns:r="http://schemas.openxmlformats.org/officeDocument/2006/relationships" w:history="true" r:id="R42d5e62d49a34bed">
+      <w:hyperlink xmlns:r="http://schemas.openxmlformats.org/officeDocument/2006/relationships" w:history="true" r:id="R388db1d420d04acb">
         <w:r>
           <w:rPr>
             <w:rStyle w:val="Hyperlink"/>
@@ -2569,7 +3011,7 @@
       <w:r>
         <w:t xml:space="preserve">Test controller logic in ASP.NET Core: </w:t>
       </w:r>
-      <w:hyperlink xmlns:r="http://schemas.openxmlformats.org/officeDocument/2006/relationships" w:history="true" r:id="R72bd5ca39ca4412a">
+      <w:hyperlink xmlns:r="http://schemas.openxmlformats.org/officeDocument/2006/relationships" w:history="true" r:id="R3a25bf6d45924105">
         <w:r>
           <w:rPr>
             <w:rStyle w:val="Hyperlink"/>
@@ -2589,7 +3031,7 @@
       <w:r>
         <w:t xml:space="preserve">Integration tests in ASP.NET Core: </w:t>
       </w:r>
-      <w:hyperlink xmlns:r="http://schemas.openxmlformats.org/officeDocument/2006/relationships" w:history="true" r:id="R01b9d4af32be4c94">
+      <w:hyperlink xmlns:r="http://schemas.openxmlformats.org/officeDocument/2006/relationships" w:history="true" r:id="Rf2339863147749fd">
         <w:r>
           <w:rPr>
             <w:rStyle w:val="Hyperlink"/>
@@ -2609,7 +3051,7 @@
       <w:r>
         <w:t xml:space="preserve">Razor Pages unit tests in ASP.NET Core: </w:t>
       </w:r>
-      <w:hyperlink xmlns:r="http://schemas.openxmlformats.org/officeDocument/2006/relationships" w:history="true" r:id="Rf47cf6dabe7346ca">
+      <w:hyperlink xmlns:r="http://schemas.openxmlformats.org/officeDocument/2006/relationships" w:history="true" r:id="R90abf4eb55d845a3">
         <w:r>
           <w:rPr>
             <w:rStyle w:val="Hyperlink"/>
@@ -2629,7 +3071,7 @@
       <w:r>
         <w:t xml:space="preserve">Unit testing in .NET Core and .NET Standard – .NET Core: </w:t>
       </w:r>
-      <w:hyperlink xmlns:r="http://schemas.openxmlformats.org/officeDocument/2006/relationships" w:history="true" r:id="R86ce793ba17a4f97">
+      <w:hyperlink xmlns:r="http://schemas.openxmlformats.org/officeDocument/2006/relationships" w:history="true" r:id="R69ca4c2cf956468a">
         <w:r>
           <w:rPr>
             <w:rStyle w:val="Hyperlink"/>
@@ -2649,7 +3091,7 @@
       <w:r>
         <w:t xml:space="preserve">Introducing the .NET Core Unit Testing Framework (or: Why xUnit?): </w:t>
       </w:r>
-      <w:hyperlink xmlns:r="http://schemas.openxmlformats.org/officeDocument/2006/relationships" w:history="true" r:id="R4b0dd815328f416a">
+      <w:hyperlink xmlns:r="http://schemas.openxmlformats.org/officeDocument/2006/relationships" w:history="true" r:id="R0e7b15dc7dc24733">
         <w:r>
           <w:rPr>
             <w:rStyle w:val="Hyperlink"/>
@@ -2669,7 +3111,7 @@
       <w:r>
         <w:t xml:space="preserve">Writing xUnit Tests in .NET Core: </w:t>
       </w:r>
-      <w:hyperlink xmlns:r="http://schemas.openxmlformats.org/officeDocument/2006/relationships" w:history="true" r:id="R368975bb1bce4a4b">
+      <w:hyperlink xmlns:r="http://schemas.openxmlformats.org/officeDocument/2006/relationships" w:history="true" r:id="Rb9507e37d8aa4ada">
         <w:r>
           <w:rPr>
             <w:rStyle w:val="Hyperlink"/>
@@ -2689,7 +3131,7 @@
       <w:r>
         <w:t xml:space="preserve">Live Unit Testing – Visual Studio: </w:t>
       </w:r>
-      <w:hyperlink xmlns:r="http://schemas.openxmlformats.org/officeDocument/2006/relationships" w:history="true" r:id="Rf3f77acb000946fb">
+      <w:hyperlink xmlns:r="http://schemas.openxmlformats.org/officeDocument/2006/relationships" w:history="true" r:id="R97d46fd980294f16">
         <w:r>
           <w:rPr>
             <w:rStyle w:val="Hyperlink"/>
@@ -2709,7 +3151,7 @@
       <w:r>
         <w:t xml:space="preserve">Mocks Aren’t Stubs: </w:t>
       </w:r>
-      <w:hyperlink xmlns:r="http://schemas.openxmlformats.org/officeDocument/2006/relationships" w:history="true" r:id="R5f02cbc903064f66">
+      <w:hyperlink xmlns:r="http://schemas.openxmlformats.org/officeDocument/2006/relationships" w:history="true" r:id="R148c1a527fc84286">
         <w:r>
           <w:rPr>
             <w:rStyle w:val="Hyperlink"/>
@@ -2729,7 +3171,7 @@
       <w:r>
         <w:t xml:space="preserve">Mocking in .NET Core Tests with Moq: </w:t>
       </w:r>
-      <w:hyperlink xmlns:r="http://schemas.openxmlformats.org/officeDocument/2006/relationships" w:history="true" r:id="R2282f2fc7b604a13">
+      <w:hyperlink xmlns:r="http://schemas.openxmlformats.org/officeDocument/2006/relationships" w:history="true" r:id="R2d9d00952b7f4d54">
         <w:r>
           <w:rPr>
             <w:rStyle w:val="Hyperlink"/>
@@ -2749,7 +3191,7 @@
       <w:r>
         <w:t xml:space="preserve">Moq – Unit Test In .NET Core App Using Mock Object: </w:t>
       </w:r>
-      <w:hyperlink xmlns:r="http://schemas.openxmlformats.org/officeDocument/2006/relationships" w:history="true" r:id="R5858e10481bb46dc">
+      <w:hyperlink xmlns:r="http://schemas.openxmlformats.org/officeDocument/2006/relationships" w:history="true" r:id="Rdf3a4e7c3d4e40f9">
         <w:r>
           <w:rPr>
             <w:rStyle w:val="Hyperlink"/>
@@ -2778,7 +3220,7 @@
         <w:t xml:space="preserve">
 			This entry was posted in </w:t>
       </w:r>
-      <w:hyperlink xmlns:r="http://schemas.openxmlformats.org/officeDocument/2006/relationships" w:history="true" r:id="R831a57f6b04246e7">
+      <w:hyperlink xmlns:r="http://schemas.openxmlformats.org/officeDocument/2006/relationships" w:history="true" r:id="Re9505330323e40a7">
         <w:r>
           <w:rPr>
             <w:rStyle w:val="Hyperlink"/>
@@ -2789,7 +3231,7 @@
       <w:r>
         <w:t xml:space="preserve">, </w:t>
       </w:r>
-      <w:hyperlink xmlns:r="http://schemas.openxmlformats.org/officeDocument/2006/relationships" w:history="true" r:id="R7e4e29b4a4d14ca7">
+      <w:hyperlink xmlns:r="http://schemas.openxmlformats.org/officeDocument/2006/relationships" w:history="true" r:id="R8f8e5814c3974f91">
         <w:r>
           <w:rPr>
             <w:rStyle w:val="Hyperlink"/>
@@ -2800,7 +3242,7 @@
       <w:r>
         <w:t xml:space="preserve">, </w:t>
       </w:r>
-      <w:hyperlink xmlns:r="http://schemas.openxmlformats.org/officeDocument/2006/relationships" w:history="true" r:id="Re5526abab0ac4031">
+      <w:hyperlink xmlns:r="http://schemas.openxmlformats.org/officeDocument/2006/relationships" w:history="true" r:id="R93efcbb99399452b">
         <w:r>
           <w:rPr>
             <w:rStyle w:val="Hyperlink"/>
@@ -2811,7 +3253,7 @@
       <w:r>
         <w:t xml:space="preserve">, </w:t>
       </w:r>
-      <w:hyperlink xmlns:r="http://schemas.openxmlformats.org/officeDocument/2006/relationships" w:history="true" r:id="Ra064b5de30f0492f">
+      <w:hyperlink xmlns:r="http://schemas.openxmlformats.org/officeDocument/2006/relationships" w:history="true" r:id="Rfb20565ceb48478c">
         <w:r>
           <w:rPr>
             <w:rStyle w:val="Hyperlink"/>
@@ -2822,7 +3264,7 @@
       <w:r>
         <w:t xml:space="preserve"> and tagged </w:t>
       </w:r>
-      <w:hyperlink xmlns:r="http://schemas.openxmlformats.org/officeDocument/2006/relationships" w:history="true" r:id="R37d5998ea127447f">
+      <w:hyperlink xmlns:r="http://schemas.openxmlformats.org/officeDocument/2006/relationships" w:history="true" r:id="R493980c9c21b4262">
         <w:r>
           <w:rPr>
             <w:rStyle w:val="Hyperlink"/>
@@ -2833,7 +3275,7 @@
       <w:r>
         <w:t xml:space="preserve">, </w:t>
       </w:r>
-      <w:hyperlink xmlns:r="http://schemas.openxmlformats.org/officeDocument/2006/relationships" w:history="true" r:id="R799f30bbdfea4370">
+      <w:hyperlink xmlns:r="http://schemas.openxmlformats.org/officeDocument/2006/relationships" w:history="true" r:id="Re8736f3b41624f30">
         <w:r>
           <w:rPr>
             <w:rStyle w:val="Hyperlink"/>
@@ -2844,7 +3286,7 @@
       <w:r>
         <w:t xml:space="preserve">, </w:t>
       </w:r>
-      <w:hyperlink xmlns:r="http://schemas.openxmlformats.org/officeDocument/2006/relationships" w:history="true" r:id="Rf9271bac56ea4cd7">
+      <w:hyperlink xmlns:r="http://schemas.openxmlformats.org/officeDocument/2006/relationships" w:history="true" r:id="R9feb2403cf314e2a">
         <w:r>
           <w:rPr>
             <w:rStyle w:val="Hyperlink"/>
@@ -2855,7 +3297,7 @@
       <w:r>
         <w:t xml:space="preserve">, </w:t>
       </w:r>
-      <w:hyperlink xmlns:r="http://schemas.openxmlformats.org/officeDocument/2006/relationships" w:history="true" r:id="Rea0263e4886a4f14">
+      <w:hyperlink xmlns:r="http://schemas.openxmlformats.org/officeDocument/2006/relationships" w:history="true" r:id="Rf82d7b824f794776">
         <w:r>
           <w:rPr>
             <w:rStyle w:val="Hyperlink"/>
@@ -2866,7 +3308,7 @@
       <w:r>
         <w:t xml:space="preserve">, </w:t>
       </w:r>
-      <w:hyperlink xmlns:r="http://schemas.openxmlformats.org/officeDocument/2006/relationships" w:history="true" r:id="Rcff20dd51ec44357">
+      <w:hyperlink xmlns:r="http://schemas.openxmlformats.org/officeDocument/2006/relationships" w:history="true" r:id="Rd0a89f4ba35f435f">
         <w:r>
           <w:rPr>
             <w:rStyle w:val="Hyperlink"/>
@@ -2877,7 +3319,7 @@
       <w:r>
         <w:t xml:space="preserve">, </w:t>
       </w:r>
-      <w:hyperlink xmlns:r="http://schemas.openxmlformats.org/officeDocument/2006/relationships" w:history="true" r:id="Re681bbcbbb434ab8">
+      <w:hyperlink xmlns:r="http://schemas.openxmlformats.org/officeDocument/2006/relationships" w:history="true" r:id="Rf328add2eb034f45">
         <w:r>
           <w:rPr>
             <w:rStyle w:val="Hyperlink"/>
@@ -2888,7 +3330,7 @@
       <w:r>
         <w:t xml:space="preserve"> on </w:t>
       </w:r>
-      <w:hyperlink xmlns:r="http://schemas.openxmlformats.org/officeDocument/2006/relationships" w:history="true" r:id="R5ae0040fa2af4bc2">
+      <w:hyperlink xmlns:r="http://schemas.openxmlformats.org/officeDocument/2006/relationships" w:history="true" r:id="R0a299d3439eb40ba">
         <w:r>
           <w:t xml:space="preserve">May 28, 2019</w:t>
         </w:r>
@@ -2896,7 +3338,7 @@
       <w:r>
         <w:t xml:space="preserve"> by </w:t>
       </w:r>
-      <w:hyperlink xmlns:r="http://schemas.openxmlformats.org/officeDocument/2006/relationships" w:history="true" r:id="Rbb7cd9546e00457f">
+      <w:hyperlink xmlns:r="http://schemas.openxmlformats.org/officeDocument/2006/relationships" w:history="true" r:id="Ra49ee79f0d004758">
         <w:r>
           <w:rPr>
             <w:rStyle w:val="Hyperlink"/>
@@ -2926,7 +3368,7 @@
       <w:r>
         <w:t xml:space="preserve"> </w:t>
       </w:r>
-      <w:hyperlink xmlns:r="http://schemas.openxmlformats.org/officeDocument/2006/relationships" w:history="true" r:id="R3da8062b19304931">
+      <w:hyperlink xmlns:r="http://schemas.openxmlformats.org/officeDocument/2006/relationships" w:history="true" r:id="R3bb8071e05e54591">
         <w:r>
           <w:t xml:space="preserve">←</w:t>
         </w:r>
@@ -2940,7 +3382,7 @@
       <w:r>
         <w:t xml:space="preserve"> </w:t>
       </w:r>
-      <w:hyperlink xmlns:r="http://schemas.openxmlformats.org/officeDocument/2006/relationships" w:history="true" r:id="R0880e2608e1d453f">
+      <w:hyperlink xmlns:r="http://schemas.openxmlformats.org/officeDocument/2006/relationships" w:history="true" r:id="R1d2a490f6fef47a6">
         <w:r>
           <w:rPr>
             <w:rStyle w:val="Hyperlink"/>
@@ -2962,7 +3404,7 @@
           <w:sz w:val="36"/>
         </w:rPr>
         <w:t xml:space="preserve">
-			9 thoughts on “</w:t>
+			10 thoughts on “</w:t>
       </w:r>
       <w:r>
         <w:rPr>
@@ -3009,7 +3451,7 @@
                     <pic:cNvPicPr/>
                   </pic:nvPicPr>
                   <pic:blipFill>
-                    <a:blip xmlns:r="http://schemas.openxmlformats.org/officeDocument/2006/relationships" r:embed="R682085073cae42c0" cstate="print">
+                    <a:blip xmlns:r="http://schemas.openxmlformats.org/officeDocument/2006/relationships" r:embed="R706acf1e1b3b43ab" cstate="print">
                       <a:extLst>
                         <a:ext uri="{28A0092B-C50C-407E-A947-70E740481C1C}"/>
                       </a:extLst>
@@ -3033,7 +3475,7 @@
           </wp:inline>
         </w:drawing>
       </w:r>
-      <w:hyperlink xmlns:r="http://schemas.openxmlformats.org/officeDocument/2006/relationships" w:history="true" r:id="R32e9338492b1412e">
+      <w:hyperlink xmlns:r="http://schemas.openxmlformats.org/officeDocument/2006/relationships" w:history="true" r:id="Rfbd3be3ee1e146fe">
         <w:r>
           <w:rPr>
             <w:rStyle w:val="Hyperlink"/>
@@ -3042,7 +3484,7 @@
           <w:t xml:space="preserve">Dmitry Pavlov</w:t>
         </w:r>
       </w:hyperlink>
-      <w:hyperlink xmlns:r="http://schemas.openxmlformats.org/officeDocument/2006/relationships" w:history="true" r:id="Rd89021fb58844a46">
+      <w:hyperlink xmlns:r="http://schemas.openxmlformats.org/officeDocument/2006/relationships" w:history="true" r:id="Rffff2bfd565548e6">
         <w:r>
           <w:t xml:space="preserve">May 28, 2019 at 2:47 pm</w:t>
         </w:r>
@@ -3057,7 +3499,7 @@
       <w:r>
         <w:t xml:space="preserve">I would add one amazing thing testing ASP.NET Core apps with xUnit – you can use xUnit fixture with default IClassFixture&lt;WebApplicationFactory&gt; – it gives you access to all configured DI easily: </w:t>
       </w:r>
-      <w:hyperlink xmlns:r="http://schemas.openxmlformats.org/officeDocument/2006/relationships" w:history="true" r:id="R5029d8169c914e4c">
+      <w:hyperlink xmlns:r="http://schemas.openxmlformats.org/officeDocument/2006/relationships" w:history="true" r:id="Rcfe857dd7c3141e7">
         <w:r>
           <w:rPr>
             <w:rStyle w:val="Hyperlink"/>
@@ -3072,7 +3514,7 @@
       </w:r>
     </w:p>
     <w:p>
-      <w:hyperlink xmlns:r="http://schemas.openxmlformats.org/officeDocument/2006/relationships" w:history="true" r:id="R3072916a75a94fcb">
+      <w:hyperlink xmlns:r="http://schemas.openxmlformats.org/officeDocument/2006/relationships" w:history="true" r:id="R565b43ee5f654872">
         <w:r>
           <w:rPr>
             <w:rStyle w:val="Hyperlink"/>
@@ -3112,7 +3554,7 @@
                     <pic:cNvPicPr/>
                   </pic:nvPicPr>
                   <pic:blipFill>
-                    <a:blip xmlns:r="http://schemas.openxmlformats.org/officeDocument/2006/relationships" r:embed="R01cf18e9a24e46b3" cstate="print">
+                    <a:blip xmlns:r="http://schemas.openxmlformats.org/officeDocument/2006/relationships" r:embed="Rbdcd21e002484c42" cstate="print">
                       <a:extLst>
                         <a:ext uri="{28A0092B-C50C-407E-A947-70E740481C1C}"/>
                       </a:extLst>
@@ -3148,7 +3590,7 @@
       <w:r>
         <w:t xml:space="preserve">Post author</w:t>
       </w:r>
-      <w:hyperlink xmlns:r="http://schemas.openxmlformats.org/officeDocument/2006/relationships" w:history="true" r:id="Rba43dc25fa1644d9">
+      <w:hyperlink xmlns:r="http://schemas.openxmlformats.org/officeDocument/2006/relationships" w:history="true" r:id="R9a238698353b4ccb">
         <w:r>
           <w:t xml:space="preserve">May 28, 2019 at 2:52 pm</w:t>
         </w:r>
@@ -3170,7 +3612,7 @@
       </w:r>
     </w:p>
     <w:p>
-      <w:hyperlink xmlns:r="http://schemas.openxmlformats.org/officeDocument/2006/relationships" w:history="true" r:id="R2b103c4cbc6d4279">
+      <w:hyperlink xmlns:r="http://schemas.openxmlformats.org/officeDocument/2006/relationships" w:history="true" r:id="R6a4e1f35b1634886">
         <w:r>
           <w:rPr>
             <w:rStyle w:val="Hyperlink"/>
@@ -3210,7 +3652,7 @@
                     <pic:cNvPicPr/>
                   </pic:nvPicPr>
                   <pic:blipFill>
-                    <a:blip xmlns:r="http://schemas.openxmlformats.org/officeDocument/2006/relationships" r:embed="R19fccadbabc74545" cstate="print">
+                    <a:blip xmlns:r="http://schemas.openxmlformats.org/officeDocument/2006/relationships" r:embed="Rf3f9750bdb8a430e" cstate="print">
                       <a:extLst>
                         <a:ext uri="{28A0092B-C50C-407E-A947-70E740481C1C}"/>
                       </a:extLst>
@@ -3240,7 +3682,7 @@
         </w:rPr>
         <w:t xml:space="preserve">bchavezz</w:t>
       </w:r>
-      <w:hyperlink xmlns:r="http://schemas.openxmlformats.org/officeDocument/2006/relationships" w:history="true" r:id="R75c6e83dd9f843a2">
+      <w:hyperlink xmlns:r="http://schemas.openxmlformats.org/officeDocument/2006/relationships" w:history="true" r:id="Rc26e3e46dd77482a">
         <w:r>
           <w:t xml:space="preserve">May 28, 2019 at 11:47 pm</w:t>
         </w:r>
@@ -3272,7 +3714,7 @@
       </w:r>
     </w:p>
     <w:p>
-      <w:hyperlink xmlns:r="http://schemas.openxmlformats.org/officeDocument/2006/relationships" w:history="true" r:id="R0b547ca1f7a64eb2">
+      <w:hyperlink xmlns:r="http://schemas.openxmlformats.org/officeDocument/2006/relationships" w:history="true" r:id="R3a63ea4102fb416a">
         <w:r>
           <w:rPr>
             <w:rStyle w:val="Hyperlink"/>
@@ -3287,7 +3729,7 @@
       </w:r>
     </w:p>
     <w:p>
-      <w:hyperlink xmlns:r="http://schemas.openxmlformats.org/officeDocument/2006/relationships" w:history="true" r:id="Re37112b281ca4fe4">
+      <w:hyperlink xmlns:r="http://schemas.openxmlformats.org/officeDocument/2006/relationships" w:history="true" r:id="Rcb909f900c36435c">
         <w:r>
           <w:rPr>
             <w:rStyle w:val="Hyperlink"/>
@@ -3327,7 +3769,7 @@
                     <pic:cNvPicPr/>
                   </pic:nvPicPr>
                   <pic:blipFill>
-                    <a:blip xmlns:r="http://schemas.openxmlformats.org/officeDocument/2006/relationships" r:embed="R2fc8f55f90ad4f13" cstate="print">
+                    <a:blip xmlns:r="http://schemas.openxmlformats.org/officeDocument/2006/relationships" r:embed="Rf013492f5c594fe3" cstate="print">
                       <a:extLst>
                         <a:ext uri="{28A0092B-C50C-407E-A947-70E740481C1C}"/>
                       </a:extLst>
@@ -3363,7 +3805,7 @@
       <w:r>
         <w:t xml:space="preserve">Post author</w:t>
       </w:r>
-      <w:hyperlink xmlns:r="http://schemas.openxmlformats.org/officeDocument/2006/relationships" w:history="true" r:id="R3ac61ff0da3f4158">
+      <w:hyperlink xmlns:r="http://schemas.openxmlformats.org/officeDocument/2006/relationships" w:history="true" r:id="R37b25c1689204ccd">
         <w:r>
           <w:t xml:space="preserve">May 28, 2019 at 11:54 pm</w:t>
         </w:r>
@@ -3395,7 +3837,7 @@
                     <pic:cNvPicPr/>
                   </pic:nvPicPr>
                   <pic:blipFill>
-                    <a:blip xmlns:r="http://schemas.openxmlformats.org/officeDocument/2006/relationships" r:embed="R8d3b5f7a41ce4e17" cstate="print">
+                    <a:blip xmlns:r="http://schemas.openxmlformats.org/officeDocument/2006/relationships" r:embed="R118302b749aa48cf" cstate="print">
                       <a:extLst>
                         <a:ext uri="{28A0092B-C50C-407E-A947-70E740481C1C}"/>
                       </a:extLst>
@@ -3426,7 +3868,7 @@
       </w:r>
     </w:p>
     <w:p>
-      <w:hyperlink xmlns:r="http://schemas.openxmlformats.org/officeDocument/2006/relationships" w:history="true" r:id="Rf50d61630aaf4a53">
+      <w:hyperlink xmlns:r="http://schemas.openxmlformats.org/officeDocument/2006/relationships" w:history="true" r:id="R0bf77e4e69974c58">
         <w:r>
           <w:rPr>
             <w:rStyle w:val="Hyperlink"/>
@@ -3466,7 +3908,7 @@
                     <pic:cNvPicPr/>
                   </pic:nvPicPr>
                   <pic:blipFill>
-                    <a:blip xmlns:r="http://schemas.openxmlformats.org/officeDocument/2006/relationships" r:embed="R1cda8e82aa68456e" cstate="print">
+                    <a:blip xmlns:r="http://schemas.openxmlformats.org/officeDocument/2006/relationships" r:embed="R58de78d0f6da49cf" cstate="print">
                       <a:extLst>
                         <a:ext uri="{28A0092B-C50C-407E-A947-70E740481C1C}"/>
                       </a:extLst>
@@ -3496,7 +3938,7 @@
         </w:rPr>
         <w:t xml:space="preserve">Stephen Herrick</w:t>
       </w:r>
-      <w:hyperlink xmlns:r="http://schemas.openxmlformats.org/officeDocument/2006/relationships" w:history="true" r:id="Rc911bdc122d14378">
+      <w:hyperlink xmlns:r="http://schemas.openxmlformats.org/officeDocument/2006/relationships" w:history="true" r:id="Re605af20cc7a428d">
         <w:r>
           <w:t xml:space="preserve">May 30, 2019 at 11:44 am</w:t>
         </w:r>
@@ -3518,7 +3960,7 @@
       </w:r>
     </w:p>
     <w:p>
-      <w:hyperlink xmlns:r="http://schemas.openxmlformats.org/officeDocument/2006/relationships" w:history="true" r:id="R1467ce51b7cb4358">
+      <w:hyperlink xmlns:r="http://schemas.openxmlformats.org/officeDocument/2006/relationships" w:history="true" r:id="Ree4286a8b4e24947">
         <w:r>
           <w:rPr>
             <w:rStyle w:val="Hyperlink"/>
@@ -3544,7 +3986,7 @@
       <w:r>
         <w:t xml:space="preserve">Pingback: </w:t>
       </w:r>
-      <w:hyperlink xmlns:r="http://schemas.openxmlformats.org/officeDocument/2006/relationships" w:history="true" r:id="R2c03707b76344e59">
+      <w:hyperlink xmlns:r="http://schemas.openxmlformats.org/officeDocument/2006/relationships" w:history="true" r:id="R4313e373d0cd4b11">
         <w:r>
           <w:rPr>
             <w:rStyle w:val="Hyperlink"/>
@@ -3564,7 +4006,7 @@
       <w:r>
         <w:t xml:space="preserve">Pingback: </w:t>
       </w:r>
-      <w:hyperlink xmlns:r="http://schemas.openxmlformats.org/officeDocument/2006/relationships" w:history="true" r:id="R2c2cbbfa1d154ef0">
+      <w:hyperlink xmlns:r="http://schemas.openxmlformats.org/officeDocument/2006/relationships" w:history="true" r:id="Rba24d4dac7a34285">
         <w:r>
           <w:rPr>
             <w:rStyle w:val="Hyperlink"/>
@@ -3598,7 +4040,7 @@
                     <pic:cNvPicPr/>
                   </pic:nvPicPr>
                   <pic:blipFill>
-                    <a:blip xmlns:r="http://schemas.openxmlformats.org/officeDocument/2006/relationships" r:embed="R6067b82e36974e97" cstate="print">
+                    <a:blip xmlns:r="http://schemas.openxmlformats.org/officeDocument/2006/relationships" r:embed="Rbfcc2495a039442c" cstate="print">
                       <a:extLst>
                         <a:ext uri="{28A0092B-C50C-407E-A947-70E740481C1C}"/>
                       </a:extLst>
@@ -3628,7 +4070,7 @@
         </w:rPr>
         <w:t xml:space="preserve">ermesx</w:t>
       </w:r>
-      <w:hyperlink xmlns:r="http://schemas.openxmlformats.org/officeDocument/2006/relationships" w:history="true" r:id="Rb287e70df66f4997">
+      <w:hyperlink xmlns:r="http://schemas.openxmlformats.org/officeDocument/2006/relationships" w:history="true" r:id="Re4eff9d7206146d3">
         <w:r>
           <w:t xml:space="preserve">May 30, 2019 at 7:14 am</w:t>
         </w:r>
@@ -3678,7 +4120,7 @@
       </w:r>
     </w:p>
     <w:p>
-      <w:hyperlink xmlns:r="http://schemas.openxmlformats.org/officeDocument/2006/relationships" w:history="true" r:id="R092de9deed31445c">
+      <w:hyperlink xmlns:r="http://schemas.openxmlformats.org/officeDocument/2006/relationships" w:history="true" r:id="R7d3fcefc5c454499">
         <w:r>
           <w:rPr>
             <w:rStyle w:val="Hyperlink"/>
@@ -3693,7 +4135,7 @@
       </w:r>
     </w:p>
     <w:p>
-      <w:hyperlink xmlns:r="http://schemas.openxmlformats.org/officeDocument/2006/relationships" w:history="true" r:id="Ree2baaf8c2254a22">
+      <w:hyperlink xmlns:r="http://schemas.openxmlformats.org/officeDocument/2006/relationships" w:history="true" r:id="Ref783517dc0b41d7">
         <w:r>
           <w:rPr>
             <w:rStyle w:val="Hyperlink"/>
@@ -3733,7 +4175,7 @@
                     <pic:cNvPicPr/>
                   </pic:nvPicPr>
                   <pic:blipFill>
-                    <a:blip xmlns:r="http://schemas.openxmlformats.org/officeDocument/2006/relationships" r:embed="R35a36c2c5bb64ada" cstate="print">
+                    <a:blip xmlns:r="http://schemas.openxmlformats.org/officeDocument/2006/relationships" r:embed="Rfbf1befca1de4120" cstate="print">
                       <a:extLst>
                         <a:ext uri="{28A0092B-C50C-407E-A947-70E740481C1C}"/>
                       </a:extLst>
@@ -3769,7 +4211,7 @@
       <w:r>
         <w:t xml:space="preserve">Post author</w:t>
       </w:r>
-      <w:hyperlink xmlns:r="http://schemas.openxmlformats.org/officeDocument/2006/relationships" w:history="true" r:id="R63bf9a1590f34f62">
+      <w:hyperlink xmlns:r="http://schemas.openxmlformats.org/officeDocument/2006/relationships" w:history="true" r:id="Rc9c98106c2ba4864">
         <w:r>
           <w:t xml:space="preserve">May 30, 2019 at 7:36 am</w:t>
         </w:r>
@@ -3801,7 +4243,7 @@
                     <pic:cNvPicPr/>
                   </pic:nvPicPr>
                   <pic:blipFill>
-                    <a:blip xmlns:r="http://schemas.openxmlformats.org/officeDocument/2006/relationships" r:embed="R7781aa76fa294ccc" cstate="print">
+                    <a:blip xmlns:r="http://schemas.openxmlformats.org/officeDocument/2006/relationships" r:embed="Rafa1a2e3fde44b6b" cstate="print">
                       <a:extLst>
                         <a:ext uri="{28A0092B-C50C-407E-A947-70E740481C1C}"/>
                       </a:extLst>
@@ -3832,7 +4274,7 @@
       </w:r>
     </w:p>
     <w:p>
-      <w:hyperlink xmlns:r="http://schemas.openxmlformats.org/officeDocument/2006/relationships" w:history="true" r:id="R7839b998e8284b39">
+      <w:hyperlink xmlns:r="http://schemas.openxmlformats.org/officeDocument/2006/relationships" w:history="true" r:id="R3de7f5c9316742ec">
         <w:r>
           <w:rPr>
             <w:rStyle w:val="Hyperlink"/>
@@ -3848,6 +4290,26 @@
       </w:r>
     </w:p>
     <w:p>
+      <w:pPr>
+        <w:pStyle w:val="ListParagraph"/>
+        <w:numPr>
+          <w:ilvl w:val="0"/>
+          <w:numId w:val="19"/>
+        </w:numPr>
+      </w:pPr>
+      <w:r>
+        <w:t xml:space="preserve">Pingback: </w:t>
+      </w:r>
+      <w:hyperlink xmlns:r="http://schemas.openxmlformats.org/officeDocument/2006/relationships" w:history="true" r:id="Ra32214a78af2484a">
+        <w:r>
+          <w:rPr>
+            <w:rStyle w:val="Hyperlink"/>
+          </w:rPr>
+          <w:t xml:space="preserve">YAML-defined CI/CD for ASP .NET Core | Wake Up And Code!</w:t>
+        </w:r>
+      </w:hyperlink>
+    </w:p>
+    <w:p>
       <w:r>
         <w:t xml:space="preserve"> </w:t>
       </w:r>
@@ -3878,7 +4340,7 @@
       <w:r>
         <w:t xml:space="preserve">This site uses Akismet to reduce spam. </w:t>
       </w:r>
-      <w:hyperlink xmlns:r="http://schemas.openxmlformats.org/officeDocument/2006/relationships" w:history="true" r:id="Rb29c20b9770744c5">
+      <w:hyperlink xmlns:r="http://schemas.openxmlformats.org/officeDocument/2006/relationships" w:history="true" r:id="R71cc6997dd0e4bc2">
         <w:r>
           <w:rPr>
             <w:rStyle w:val="Hyperlink"/>

</xml_diff>

<commit_message>
cleaned up ebook maker worker service, tested with all 26 A-Z blog series articles
</commit_message>
<xml_diff>
--- a/WorkerServiceSample/unit-testing-in-asp-net-core.docx
+++ b/WorkerServiceSample/unit-testing-in-asp-net-core.docx
@@ -17,7 +17,17 @@
       </w:r>
     </w:p>
     <w:p>
-      <w:hyperlink xmlns:r="http://schemas.openxmlformats.org/officeDocument/2006/relationships" w:history="true" r:id="Rc295d817d24c4515">
+      <w:r>
+        <w:t xml:space="preserve">By  Shahed C on May 28, 2019</w:t>
+      </w:r>
+    </w:p>
+    <w:p>
+      <w:r>
+        <w:t xml:space="preserve"> </w:t>
+      </w:r>
+    </w:p>
+    <w:p>
+      <w:hyperlink xmlns:r="http://schemas.openxmlformats.org/officeDocument/2006/relationships" w:history="true" r:id="R7bcbc85dbd2547a4">
         <w:r>
           <w:rPr>
             <w:rStyle w:val="Hyperlink"/>
@@ -44,7 +54,7 @@
       <w:r>
         <w:t xml:space="preserve">of a </w:t>
       </w:r>
-      <w:hyperlink xmlns:r="http://schemas.openxmlformats.org/officeDocument/2006/relationships" w:history="true" r:id="Rf15390c3f68e4a5a">
+      <w:hyperlink xmlns:r="http://schemas.openxmlformats.org/officeDocument/2006/relationships" w:history="true" r:id="R74da92d4439a4cd4">
         <w:r>
           <w:rPr>
             <w:rStyle w:val="Hyperlink"/>
@@ -89,7 +99,7 @@
                     <pic:cNvPicPr/>
                   </pic:nvPicPr>
                   <pic:blipFill>
-                    <a:blip xmlns:r="http://schemas.openxmlformats.org/officeDocument/2006/relationships" r:embed="R1f1d53abce6c407b" cstate="print">
+                    <a:blip xmlns:r="http://schemas.openxmlformats.org/officeDocument/2006/relationships" r:embed="R265cc0bb33824439" cstate="print">
                       <a:extLst>
                         <a:ext uri="{28A0092B-C50C-407E-A947-70E740481C1C}"/>
                       </a:extLst>
@@ -130,7 +140,7 @@
       <w:r>
         <w:rPr>
           <w:b/>
-          <w:sz w:val="36"/>
+          <w:sz w:val="48"/>
         </w:rPr>
         <w:t xml:space="preserve">In this Article:</w:t>
       </w:r>
@@ -250,7 +260,7 @@
       <w:r>
         <w:rPr>
           <w:b/>
-          <w:sz w:val="36"/>
+          <w:sz w:val="48"/>
         </w:rPr>
         <w:t xml:space="preserve">U is for Unit testing</w:t>
       </w:r>
@@ -264,7 +274,7 @@
       <w:r>
         <w:t xml:space="preserve">Whether you’re practicing TDD (Test-Driven Development) or writing your tests after your application code, there’s no doubt that unit testing is essential for web application development. When it’s time to pick a testing framework, there are multiple alternatives such as </w:t>
       </w:r>
-      <w:hyperlink xmlns:r="http://schemas.openxmlformats.org/officeDocument/2006/relationships" w:history="true" r:id="Rfaf5f3eeb7e54e8d">
+      <w:hyperlink xmlns:r="http://schemas.openxmlformats.org/officeDocument/2006/relationships" w:history="true" r:id="R1c77a992c0fe4b13">
         <w:r>
           <w:rPr>
             <w:rStyle w:val="Hyperlink"/>
@@ -275,7 +285,7 @@
       <w:r>
         <w:t xml:space="preserve">, </w:t>
       </w:r>
-      <w:hyperlink xmlns:r="http://schemas.openxmlformats.org/officeDocument/2006/relationships" w:history="true" r:id="R61d32f4148a2446d">
+      <w:hyperlink xmlns:r="http://schemas.openxmlformats.org/officeDocument/2006/relationships" w:history="true" r:id="R9f451db3a92a4469">
         <w:r>
           <w:rPr>
             <w:rStyle w:val="Hyperlink"/>
@@ -286,7 +296,7 @@
       <w:r>
         <w:t xml:space="preserve"> and </w:t>
       </w:r>
-      <w:hyperlink xmlns:r="http://schemas.openxmlformats.org/officeDocument/2006/relationships" w:history="true" r:id="Ra97e524292c5456f">
+      <w:hyperlink xmlns:r="http://schemas.openxmlformats.org/officeDocument/2006/relationships" w:history="true" r:id="Rbd9172d63b4f49b9">
         <w:r>
           <w:rPr>
             <w:rStyle w:val="Hyperlink"/>
@@ -323,7 +333,7 @@
       </w:r>
     </w:p>
     <w:p>
-      <w:hyperlink xmlns:r="http://schemas.openxmlformats.org/officeDocument/2006/relationships" w:history="true" r:id="R07ff91f39efe4169">
+      <w:hyperlink xmlns:r="http://schemas.openxmlformats.org/officeDocument/2006/relationships" w:history="true" r:id="R17a4f04433544e15">
         <w:r>
           <w:drawing>
             <wp:inline xmlns:wp="http://schemas.openxmlformats.org/drawingml/2006/wordprocessingDrawing" distT="0" distB="0" distL="0" distR="0">
@@ -341,7 +351,7 @@
                       <pic:cNvPicPr/>
                     </pic:nvPicPr>
                     <pic:blipFill>
-                      <a:blip r:embed="R2916c19e7cd541bd" cstate="print">
+                      <a:blip r:embed="Re0bdf77d0f8b487b" cstate="print">
                         <a:extLst>
                           <a:ext uri="{28A0092B-C50C-407E-A947-70E740481C1C}"/>
                         </a:extLst>
@@ -376,7 +386,7 @@
       <w:r>
         <w:t xml:space="preserve">Here are some </w:t>
       </w:r>
-      <w:hyperlink xmlns:r="http://schemas.openxmlformats.org/officeDocument/2006/relationships" w:history="true" r:id="Ra86fa05b0ee941ad">
+      <w:hyperlink xmlns:r="http://schemas.openxmlformats.org/officeDocument/2006/relationships" w:history="true" r:id="Rfd17290a24c6498c">
         <w:r>
           <w:rPr>
             <w:rStyle w:val="Hyperlink"/>
@@ -397,7 +407,7 @@
       <w:r>
         <w:t xml:space="preserve">POLL: Hey </w:t>
       </w:r>
-      <w:hyperlink xmlns:r="http://schemas.openxmlformats.org/officeDocument/2006/relationships" w:history="true" r:id="R725e22ab94434516">
+      <w:hyperlink xmlns:r="http://schemas.openxmlformats.org/officeDocument/2006/relationships" w:history="true" r:id="Rbc44d4bb27564309">
         <w:r>
           <w:rPr>
             <w:rStyle w:val="Hyperlink"/>
@@ -408,7 +418,7 @@
       <w:r>
         <w:t xml:space="preserve"> </w:t>
       </w:r>
-      <w:hyperlink xmlns:r="http://schemas.openxmlformats.org/officeDocument/2006/relationships" w:history="true" r:id="Ra79ccfa11da34b99">
+      <w:hyperlink xmlns:r="http://schemas.openxmlformats.org/officeDocument/2006/relationships" w:history="true" r:id="R9e285f2cf8c64add">
         <w:r>
           <w:rPr>
             <w:rStyle w:val="Hyperlink"/>
@@ -419,7 +429,7 @@
       <w:r>
         <w:t xml:space="preserve"> community on twitter! What do you use for unit testing </w:t>
       </w:r>
-      <w:hyperlink xmlns:r="http://schemas.openxmlformats.org/officeDocument/2006/relationships" w:history="true" r:id="R1efdfa75b15b49e4">
+      <w:hyperlink xmlns:r="http://schemas.openxmlformats.org/officeDocument/2006/relationships" w:history="true" r:id="Rf3d9eb4f7d2d474f">
         <w:r>
           <w:rPr>
             <w:rStyle w:val="Hyperlink"/>
@@ -443,9 +453,9 @@
     </w:p>
     <w:p>
       <w:r>
-        <w:t xml:space="preserve">— Shahed Chowdhuri @ Microsoft (@shahedC) </w:t>
-      </w:r>
-      <w:hyperlink xmlns:r="http://schemas.openxmlformats.org/officeDocument/2006/relationships" w:history="true" r:id="Rb938b029a4214672">
+        <w:t xml:space="preserve">— Shahed (on Leave) (@shahedC) </w:t>
+      </w:r>
+      <w:hyperlink xmlns:r="http://schemas.openxmlformats.org/officeDocument/2006/relationships" w:history="true" r:id="R6707b504c4684bca">
         <w:r>
           <w:rPr>
             <w:rStyle w:val="Hyperlink"/>
@@ -468,7 +478,7 @@
       <w:r>
         <w:t xml:space="preserve">A </w:t>
       </w:r>
-      <w:hyperlink xmlns:r="http://schemas.openxmlformats.org/officeDocument/2006/relationships" w:history="true" r:id="R6a1b8a6339a1456a">
+      <w:hyperlink xmlns:r="http://schemas.openxmlformats.org/officeDocument/2006/relationships" w:history="true" r:id="R7526a49895aa4d02">
         <w:r>
           <w:rPr>
             <w:rStyle w:val="Hyperlink"/>
@@ -496,7 +506,7 @@
       <w:r>
         <w:t xml:space="preserve">Comparing xUnit.net to other frameworks: </w:t>
       </w:r>
-      <w:hyperlink xmlns:r="http://schemas.openxmlformats.org/officeDocument/2006/relationships" w:history="true" r:id="R2a86cb4f446e4e94">
+      <w:hyperlink xmlns:r="http://schemas.openxmlformats.org/officeDocument/2006/relationships" w:history="true" r:id="R4875323b353248e0">
         <w:r>
           <w:rPr>
             <w:rStyle w:val="Hyperlink"/>
@@ -538,7 +548,7 @@
                     <pic:cNvPicPr/>
                   </pic:nvPicPr>
                   <pic:blipFill>
-                    <a:blip xmlns:r="http://schemas.openxmlformats.org/officeDocument/2006/relationships" r:embed="R8875f408dd8d4541" cstate="print">
+                    <a:blip xmlns:r="http://schemas.openxmlformats.org/officeDocument/2006/relationships" r:embed="R7520fcb28d6f47bb" cstate="print">
                       <a:extLst>
                         <a:ext uri="{28A0092B-C50C-407E-A947-70E740481C1C}"/>
                       </a:extLst>
@@ -565,7 +575,7 @@
       <w:r>
         <w:t xml:space="preserve"> Unit Testing Sample: </w:t>
       </w:r>
-      <w:hyperlink xmlns:r="http://schemas.openxmlformats.org/officeDocument/2006/relationships" w:history="true" r:id="R13ff5a45e70547dd">
+      <w:hyperlink xmlns:r="http://schemas.openxmlformats.org/officeDocument/2006/relationships" w:history="true" r:id="R7eb4ecd442d04e16">
         <w:r>
           <w:rPr>
             <w:rStyle w:val="Hyperlink"/>
@@ -588,7 +598,7 @@
       <w:r>
         <w:rPr>
           <w:b/>
-          <w:sz w:val="36"/>
+          <w:sz w:val="48"/>
         </w:rPr>
         <w:t xml:space="preserve">Setting up Unit Testing</w:t>
       </w:r>
@@ -618,7 +628,7 @@
       </w:r>
     </w:p>
     <w:p>
-      <w:hyperlink xmlns:r="http://schemas.openxmlformats.org/officeDocument/2006/relationships" w:history="true" r:id="Rc52e10dafc1b4f65">
+      <w:hyperlink xmlns:r="http://schemas.openxmlformats.org/officeDocument/2006/relationships" w:history="true" r:id="Rb6abe3ee22be4a9f">
         <w:r>
           <w:drawing>
             <wp:inline xmlns:wp="http://schemas.openxmlformats.org/drawingml/2006/wordprocessingDrawing" distT="0" distB="0" distL="0" distR="0">
@@ -636,7 +646,7 @@
                       <pic:cNvPicPr/>
                     </pic:nvPicPr>
                     <pic:blipFill>
-                      <a:blip r:embed="Rc04d38e8a9e445ba" cstate="print">
+                      <a:blip r:embed="R9166acb181764bf2" cstate="print">
                         <a:extLst>
                           <a:ext uri="{28A0092B-C50C-407E-A947-70E740481C1C}"/>
                         </a:extLst>
@@ -740,7 +750,7 @@
       <w:r>
         <w:t xml:space="preserve">The unit test project should have a dependency for the app project that it’s testing. In the test project file </w:t>
       </w:r>
-      <w:hyperlink xmlns:r="http://schemas.openxmlformats.org/officeDocument/2006/relationships" w:history="true" r:id="Rcf9dd01cdf38452c">
+      <w:hyperlink xmlns:r="http://schemas.openxmlformats.org/officeDocument/2006/relationships" w:history="true" r:id="R264a35f6cfe44f08">
         <w:r>
           <w:rPr>
             <w:rStyle w:val="Hyperlink"/>
@@ -751,7 +761,7 @@
       <w:r>
         <w:t xml:space="preserve">, you’ll find a reference to </w:t>
       </w:r>
-      <w:hyperlink xmlns:r="http://schemas.openxmlformats.org/officeDocument/2006/relationships" w:history="true" r:id="R2be443e0c0b54f10">
+      <w:hyperlink xmlns:r="http://schemas.openxmlformats.org/officeDocument/2006/relationships" w:history="true" r:id="R1750dfc6af084d19">
         <w:r>
           <w:rPr>
             <w:rStyle w:val="Hyperlink"/>
@@ -845,7 +855,7 @@
       </w:r>
     </w:p>
     <w:p>
-      <w:hyperlink xmlns:r="http://schemas.openxmlformats.org/officeDocument/2006/relationships" w:history="true" r:id="R5536aab7902c4c0b">
+      <w:hyperlink xmlns:r="http://schemas.openxmlformats.org/officeDocument/2006/relationships" w:history="true" r:id="R023da4d4b9e541f3">
         <w:r>
           <w:drawing>
             <wp:inline xmlns:wp="http://schemas.openxmlformats.org/drawingml/2006/wordprocessingDrawing" distT="0" distB="0" distL="0" distR="0">
@@ -863,7 +873,7 @@
                       <pic:cNvPicPr/>
                     </pic:nvPicPr>
                     <pic:blipFill>
-                      <a:blip r:embed="Re1ffbfd5a4724f84" cstate="print">
+                      <a:blip r:embed="R31f97a5ed34e41d9" cstate="print">
                         <a:extLst>
                           <a:ext uri="{28A0092B-C50C-407E-A947-70E740481C1C}"/>
                         </a:extLst>
@@ -915,7 +925,7 @@
       <w:r>
         <w:t xml:space="preserve">Unit testing C# code in .NET Core using dotnet test and xUnit: </w:t>
       </w:r>
-      <w:hyperlink xmlns:r="http://schemas.openxmlformats.org/officeDocument/2006/relationships" w:history="true" r:id="R039280254fe544d5">
+      <w:hyperlink xmlns:r="http://schemas.openxmlformats.org/officeDocument/2006/relationships" w:history="true" r:id="R7cb6d8db9ce24516">
         <w:r>
           <w:rPr>
             <w:rStyle w:val="Hyperlink"/>
@@ -938,7 +948,7 @@
       <w:r>
         <w:rPr>
           <w:b/>
-          <w:sz w:val="36"/>
+          <w:sz w:val="48"/>
         </w:rPr>
         <w:t xml:space="preserve">Facts, Theories and Inline Data</w:t>
       </w:r>
@@ -1106,7 +1116,7 @@
       <w:r>
         <w:t xml:space="preserve">In the sample project, you’ll see a test class (</w:t>
       </w:r>
-      <w:hyperlink xmlns:r="http://schemas.openxmlformats.org/officeDocument/2006/relationships" w:history="true" r:id="Rce67a7d37db543c8">
+      <w:hyperlink xmlns:r="http://schemas.openxmlformats.org/officeDocument/2006/relationships" w:history="true" r:id="Rd2c24c02eb27461c">
         <w:r>
           <w:rPr>
             <w:rStyle w:val="Hyperlink"/>
@@ -1396,7 +1406,7 @@
       <w:r>
         <w:rPr>
           <w:b/>
-          <w:sz w:val="36"/>
+          <w:sz w:val="48"/>
         </w:rPr>
         <w:t xml:space="preserve">Asserts and Exceptions</w:t>
       </w:r>
@@ -1687,7 +1697,7 @@
       <w:r>
         <w:t xml:space="preserve">Assertions in unit testing frameworks: </w:t>
       </w:r>
-      <w:hyperlink xmlns:r="http://schemas.openxmlformats.org/officeDocument/2006/relationships" w:history="true" r:id="R2dc51c1cd0494a47">
+      <w:hyperlink xmlns:r="http://schemas.openxmlformats.org/officeDocument/2006/relationships" w:history="true" r:id="Re12c2b313e874ad1">
         <w:r>
           <w:rPr>
             <w:rStyle w:val="Hyperlink"/>
@@ -1901,7 +1911,7 @@
       <w:r>
         <w:t xml:space="preserve">To get a glimpse of the UnsafeDivide() method from the </w:t>
       </w:r>
-      <w:hyperlink xmlns:r="http://schemas.openxmlformats.org/officeDocument/2006/relationships" w:history="true" r:id="R249f988136c94264">
+      <w:hyperlink xmlns:r="http://schemas.openxmlformats.org/officeDocument/2006/relationships" w:history="true" r:id="R2cba3f3468f04c02">
         <w:r>
           <w:rPr>
             <w:rStyle w:val="Hyperlink"/>
@@ -1998,7 +2008,7 @@
       <w:r>
         <w:rPr>
           <w:b/>
-          <w:sz w:val="36"/>
+          <w:sz w:val="48"/>
         </w:rPr>
         <w:t xml:space="preserve">Running Tests</w:t>
       </w:r>
@@ -2072,7 +2082,7 @@
       </w:r>
     </w:p>
     <w:p>
-      <w:hyperlink xmlns:r="http://schemas.openxmlformats.org/officeDocument/2006/relationships" w:history="true" r:id="Rd2c6771d394b4600">
+      <w:hyperlink xmlns:r="http://schemas.openxmlformats.org/officeDocument/2006/relationships" w:history="true" r:id="R2b0c6cfa3c3e4435">
         <w:r>
           <w:drawing>
             <wp:inline xmlns:wp="http://schemas.openxmlformats.org/drawingml/2006/wordprocessingDrawing" distT="0" distB="0" distL="0" distR="0">
@@ -2090,7 +2100,7 @@
                       <pic:cNvPicPr/>
                     </pic:nvPicPr>
                     <pic:blipFill>
-                      <a:blip r:embed="R55340839a5474542" cstate="print">
+                      <a:blip r:embed="Rae14c4c346fe496a" cstate="print">
                         <a:extLst>
                           <a:ext uri="{28A0092B-C50C-407E-A947-70E740481C1C}"/>
                         </a:extLst>
@@ -2317,7 +2327,7 @@
       <w:r>
         <w:t xml:space="preserve">Running Tests in Parallel: </w:t>
       </w:r>
-      <w:hyperlink xmlns:r="http://schemas.openxmlformats.org/officeDocument/2006/relationships" w:history="true" r:id="R4de1ea08c642433e">
+      <w:hyperlink xmlns:r="http://schemas.openxmlformats.org/officeDocument/2006/relationships" w:history="true" r:id="R4572a1364ab94702">
         <w:r>
           <w:rPr>
             <w:rStyle w:val="Hyperlink"/>
@@ -2342,7 +2352,7 @@
       <w:r>
         <w:t xml:space="preserve">: Visual Studio includes a </w:t>
       </w:r>
-      <w:hyperlink xmlns:r="http://schemas.openxmlformats.org/officeDocument/2006/relationships" w:history="true" r:id="R89cbc586282543a7">
+      <w:hyperlink xmlns:r="http://schemas.openxmlformats.org/officeDocument/2006/relationships" w:history="true" r:id="Rea4c6e353913406a">
         <w:r>
           <w:rPr>
             <w:rStyle w:val="Hyperlink"/>
@@ -2368,7 +2378,7 @@
       <w:r>
         <w:rPr>
           <w:b/>
-          <w:sz w:val="36"/>
+          <w:sz w:val="48"/>
         </w:rPr>
         <w:t xml:space="preserve">Custom Names and Categories</w:t>
       </w:r>
@@ -2452,7 +2462,7 @@
       </w:r>
     </w:p>
     <w:p>
-      <w:hyperlink xmlns:r="http://schemas.openxmlformats.org/officeDocument/2006/relationships" w:history="true" r:id="R5cefcb3a777f4790">
+      <w:hyperlink xmlns:r="http://schemas.openxmlformats.org/officeDocument/2006/relationships" w:history="true" r:id="Rdc0a7db724f849f9">
         <w:r>
           <w:drawing>
             <wp:inline xmlns:wp="http://schemas.openxmlformats.org/drawingml/2006/wordprocessingDrawing" distT="0" distB="0" distL="0" distR="0">
@@ -2470,7 +2480,7 @@
                       <pic:cNvPicPr/>
                     </pic:nvPicPr>
                     <pic:blipFill>
-                      <a:blip r:embed="Rd9d0263a354f40b9" cstate="print">
+                      <a:blip r:embed="Rfdb3f8e3f37a4ee6" cstate="print">
                         <a:extLst>
                           <a:ext uri="{28A0092B-C50C-407E-A947-70E740481C1C}"/>
                         </a:extLst>
@@ -2608,7 +2618,7 @@
       </w:r>
     </w:p>
     <w:p>
-      <w:hyperlink xmlns:r="http://schemas.openxmlformats.org/officeDocument/2006/relationships" w:history="true" r:id="Rbd7efcc0bd2b4646">
+      <w:hyperlink xmlns:r="http://schemas.openxmlformats.org/officeDocument/2006/relationships" w:history="true" r:id="R0f0be8b2b7274c18">
         <w:r>
           <w:drawing>
             <wp:inline xmlns:wp="http://schemas.openxmlformats.org/drawingml/2006/wordprocessingDrawing" distT="0" distB="0" distL="0" distR="0">
@@ -2626,7 +2636,7 @@
                       <pic:cNvPicPr/>
                     </pic:nvPicPr>
                     <pic:blipFill>
-                      <a:blip r:embed="R661244910040419d" cstate="print">
+                      <a:blip r:embed="Rdef537a045fe44df" cstate="print">
                         <a:extLst>
                           <a:ext uri="{28A0092B-C50C-407E-A947-70E740481C1C}"/>
                         </a:extLst>
@@ -2666,7 +2676,7 @@
       <w:r>
         <w:rPr>
           <w:b/>
-          <w:sz w:val="36"/>
+          <w:sz w:val="48"/>
         </w:rPr>
         <w:t xml:space="preserve">Next Steps: Mocking, Integration Tests and More!</w:t>
       </w:r>
@@ -2748,7 +2758,7 @@
       <w:r>
         <w:t xml:space="preserve">Creating parameterised tests in xUnit with [InlineData], [ClassData], and [MemberData]: </w:t>
       </w:r>
-      <w:hyperlink xmlns:r="http://schemas.openxmlformats.org/officeDocument/2006/relationships" w:history="true" r:id="R33a21de99c8c43a4">
+      <w:hyperlink xmlns:r="http://schemas.openxmlformats.org/officeDocument/2006/relationships" w:history="true" r:id="R7bc70334fb354739">
         <w:r>
           <w:rPr>
             <w:rStyle w:val="Hyperlink"/>
@@ -2789,7 +2799,7 @@
       <w:r>
         <w:t xml:space="preserve">: use a mocking framework (e.g. </w:t>
       </w:r>
-      <w:hyperlink xmlns:r="http://schemas.openxmlformats.org/officeDocument/2006/relationships" w:history="true" r:id="R6f98420ad8874b75">
+      <w:hyperlink xmlns:r="http://schemas.openxmlformats.org/officeDocument/2006/relationships" w:history="true" r:id="R858fdec1833c45dd">
         <w:r>
           <w:rPr>
             <w:rStyle w:val="Hyperlink"/>
@@ -2818,7 +2828,7 @@
       <w:r>
         <w:t xml:space="preserve">: use </w:t>
       </w:r>
-      <w:hyperlink xmlns:r="http://schemas.openxmlformats.org/officeDocument/2006/relationships" w:history="true" r:id="R6a1db87c138d4524">
+      <w:hyperlink xmlns:r="http://schemas.openxmlformats.org/officeDocument/2006/relationships" w:history="true" r:id="Rbd91049fa15c4d62">
         <w:r>
           <w:rPr>
             <w:rStyle w:val="Hyperlink"/>
@@ -2847,7 +2857,7 @@
       <w:r>
         <w:t xml:space="preserve">: test your UI components using a tool such as Selenium </w:t>
       </w:r>
-      <w:hyperlink xmlns:r="http://schemas.openxmlformats.org/officeDocument/2006/relationships" w:history="true" r:id="R914a2b31d33d4b5f">
+      <w:hyperlink xmlns:r="http://schemas.openxmlformats.org/officeDocument/2006/relationships" w:history="true" r:id="R54cefc76848645c5">
         <w:r>
           <w:rPr>
             <w:rStyle w:val="Hyperlink"/>
@@ -2858,7 +2868,7 @@
       <w:r>
         <w:t xml:space="preserve"> or </w:t>
       </w:r>
-      <w:hyperlink xmlns:r="http://schemas.openxmlformats.org/officeDocument/2006/relationships" w:history="true" r:id="R5bba12257dbe47b6">
+      <w:hyperlink xmlns:r="http://schemas.openxmlformats.org/officeDocument/2006/relationships" w:history="true" r:id="R45a99b3c9dbc470e">
         <w:r>
           <w:rPr>
             <w:rStyle w:val="Hyperlink"/>
@@ -2869,7 +2879,7 @@
       <w:r>
         <w:t xml:space="preserve"> in the language of your choice, e.g. C#. For browser support, you may use Chrome or Firefox extensions, so this includes the new </w:t>
       </w:r>
-      <w:hyperlink xmlns:r="http://schemas.openxmlformats.org/officeDocument/2006/relationships" w:history="true" r:id="Rb7945b65a1404c82">
+      <w:hyperlink xmlns:r="http://schemas.openxmlformats.org/officeDocument/2006/relationships" w:history="true" r:id="R53b10cce1a934525">
         <w:r>
           <w:rPr>
             <w:rStyle w:val="Hyperlink"/>
@@ -2907,7 +2917,7 @@
       <w:r>
         <w:t xml:space="preserve">Razor Pages unit tests in ASP.NET Core: </w:t>
       </w:r>
-      <w:hyperlink xmlns:r="http://schemas.openxmlformats.org/officeDocument/2006/relationships" w:history="true" r:id="Rc200f6d7a6524283">
+      <w:hyperlink xmlns:r="http://schemas.openxmlformats.org/officeDocument/2006/relationships" w:history="true" r:id="Ra2e16efce0c545e8">
         <w:r>
           <w:rPr>
             <w:rStyle w:val="Hyperlink"/>
@@ -2930,7 +2940,7 @@
       <w:r>
         <w:rPr>
           <w:b/>
-          <w:sz w:val="36"/>
+          <w:sz w:val="48"/>
         </w:rPr>
         <w:t xml:space="preserve">References</w:t>
       </w:r>
@@ -2951,7 +2961,7 @@
       <w:r>
         <w:t xml:space="preserve">Getting started: .NET Core with command line &gt; xUnit.net: </w:t>
       </w:r>
-      <w:hyperlink xmlns:r="http://schemas.openxmlformats.org/officeDocument/2006/relationships" w:history="true" r:id="R461dfa69d9f0472f">
+      <w:hyperlink xmlns:r="http://schemas.openxmlformats.org/officeDocument/2006/relationships" w:history="true" r:id="R481551f375554238">
         <w:r>
           <w:rPr>
             <w:rStyle w:val="Hyperlink"/>
@@ -2971,7 +2981,7 @@
       <w:r>
         <w:t xml:space="preserve">Running Tests in Parallel &gt; xUnit.net: </w:t>
       </w:r>
-      <w:hyperlink xmlns:r="http://schemas.openxmlformats.org/officeDocument/2006/relationships" w:history="true" r:id="R39966f13a97744bc">
+      <w:hyperlink xmlns:r="http://schemas.openxmlformats.org/officeDocument/2006/relationships" w:history="true" r:id="R71ca987b72904a3e">
         <w:r>
           <w:rPr>
             <w:rStyle w:val="Hyperlink"/>
@@ -2991,7 +3001,7 @@
       <w:r>
         <w:t xml:space="preserve">Unit testing C# code in .NET Core using dotnet test and xUnit: </w:t>
       </w:r>
-      <w:hyperlink xmlns:r="http://schemas.openxmlformats.org/officeDocument/2006/relationships" w:history="true" r:id="R388db1d420d04acb">
+      <w:hyperlink xmlns:r="http://schemas.openxmlformats.org/officeDocument/2006/relationships" w:history="true" r:id="R606b5271c3524ebe">
         <w:r>
           <w:rPr>
             <w:rStyle w:val="Hyperlink"/>
@@ -3011,7 +3021,7 @@
       <w:r>
         <w:t xml:space="preserve">Test controller logic in ASP.NET Core: </w:t>
       </w:r>
-      <w:hyperlink xmlns:r="http://schemas.openxmlformats.org/officeDocument/2006/relationships" w:history="true" r:id="R3a25bf6d45924105">
+      <w:hyperlink xmlns:r="http://schemas.openxmlformats.org/officeDocument/2006/relationships" w:history="true" r:id="Rb01234e288624c45">
         <w:r>
           <w:rPr>
             <w:rStyle w:val="Hyperlink"/>
@@ -3031,7 +3041,7 @@
       <w:r>
         <w:t xml:space="preserve">Integration tests in ASP.NET Core: </w:t>
       </w:r>
-      <w:hyperlink xmlns:r="http://schemas.openxmlformats.org/officeDocument/2006/relationships" w:history="true" r:id="Rf2339863147749fd">
+      <w:hyperlink xmlns:r="http://schemas.openxmlformats.org/officeDocument/2006/relationships" w:history="true" r:id="R9d26e5ab5c694bbd">
         <w:r>
           <w:rPr>
             <w:rStyle w:val="Hyperlink"/>
@@ -3051,7 +3061,7 @@
       <w:r>
         <w:t xml:space="preserve">Razor Pages unit tests in ASP.NET Core: </w:t>
       </w:r>
-      <w:hyperlink xmlns:r="http://schemas.openxmlformats.org/officeDocument/2006/relationships" w:history="true" r:id="R90abf4eb55d845a3">
+      <w:hyperlink xmlns:r="http://schemas.openxmlformats.org/officeDocument/2006/relationships" w:history="true" r:id="Rc5767ed21aa34931">
         <w:r>
           <w:rPr>
             <w:rStyle w:val="Hyperlink"/>
@@ -3071,7 +3081,7 @@
       <w:r>
         <w:t xml:space="preserve">Unit testing in .NET Core and .NET Standard – .NET Core: </w:t>
       </w:r>
-      <w:hyperlink xmlns:r="http://schemas.openxmlformats.org/officeDocument/2006/relationships" w:history="true" r:id="R69ca4c2cf956468a">
+      <w:hyperlink xmlns:r="http://schemas.openxmlformats.org/officeDocument/2006/relationships" w:history="true" r:id="Re062178159c84053">
         <w:r>
           <w:rPr>
             <w:rStyle w:val="Hyperlink"/>
@@ -3091,7 +3101,7 @@
       <w:r>
         <w:t xml:space="preserve">Introducing the .NET Core Unit Testing Framework (or: Why xUnit?): </w:t>
       </w:r>
-      <w:hyperlink xmlns:r="http://schemas.openxmlformats.org/officeDocument/2006/relationships" w:history="true" r:id="R0e7b15dc7dc24733">
+      <w:hyperlink xmlns:r="http://schemas.openxmlformats.org/officeDocument/2006/relationships" w:history="true" r:id="Rd1b628310fde44e6">
         <w:r>
           <w:rPr>
             <w:rStyle w:val="Hyperlink"/>
@@ -3111,7 +3121,7 @@
       <w:r>
         <w:t xml:space="preserve">Writing xUnit Tests in .NET Core: </w:t>
       </w:r>
-      <w:hyperlink xmlns:r="http://schemas.openxmlformats.org/officeDocument/2006/relationships" w:history="true" r:id="Rb9507e37d8aa4ada">
+      <w:hyperlink xmlns:r="http://schemas.openxmlformats.org/officeDocument/2006/relationships" w:history="true" r:id="R6521c428ae6f4e6d">
         <w:r>
           <w:rPr>
             <w:rStyle w:val="Hyperlink"/>
@@ -3131,7 +3141,7 @@
       <w:r>
         <w:t xml:space="preserve">Live Unit Testing – Visual Studio: </w:t>
       </w:r>
-      <w:hyperlink xmlns:r="http://schemas.openxmlformats.org/officeDocument/2006/relationships" w:history="true" r:id="R97d46fd980294f16">
+      <w:hyperlink xmlns:r="http://schemas.openxmlformats.org/officeDocument/2006/relationships" w:history="true" r:id="Rce1b642776004d92">
         <w:r>
           <w:rPr>
             <w:rStyle w:val="Hyperlink"/>
@@ -3151,7 +3161,7 @@
       <w:r>
         <w:t xml:space="preserve">Mocks Aren’t Stubs: </w:t>
       </w:r>
-      <w:hyperlink xmlns:r="http://schemas.openxmlformats.org/officeDocument/2006/relationships" w:history="true" r:id="R148c1a527fc84286">
+      <w:hyperlink xmlns:r="http://schemas.openxmlformats.org/officeDocument/2006/relationships" w:history="true" r:id="R25e80df9615e4adc">
         <w:r>
           <w:rPr>
             <w:rStyle w:val="Hyperlink"/>
@@ -3171,7 +3181,7 @@
       <w:r>
         <w:t xml:space="preserve">Mocking in .NET Core Tests with Moq: </w:t>
       </w:r>
-      <w:hyperlink xmlns:r="http://schemas.openxmlformats.org/officeDocument/2006/relationships" w:history="true" r:id="R2d9d00952b7f4d54">
+      <w:hyperlink xmlns:r="http://schemas.openxmlformats.org/officeDocument/2006/relationships" w:history="true" r:id="R1390ae6578894182">
         <w:r>
           <w:rPr>
             <w:rStyle w:val="Hyperlink"/>
@@ -3191,7 +3201,7 @@
       <w:r>
         <w:t xml:space="preserve">Moq – Unit Test In .NET Core App Using Mock Object: </w:t>
       </w:r>
-      <w:hyperlink xmlns:r="http://schemas.openxmlformats.org/officeDocument/2006/relationships" w:history="true" r:id="Rdf3a4e7c3d4e40f9">
+      <w:hyperlink xmlns:r="http://schemas.openxmlformats.org/officeDocument/2006/relationships" w:history="true" r:id="R4b10928275c64095">
         <w:r>
           <w:rPr>
             <w:rStyle w:val="Hyperlink"/>
@@ -3217,10 +3227,9 @@
     </w:p>
     <w:p>
       <w:r>
-        <w:t xml:space="preserve">
-			This entry was posted in </w:t>
-      </w:r>
-      <w:hyperlink xmlns:r="http://schemas.openxmlformats.org/officeDocument/2006/relationships" w:history="true" r:id="Re9505330323e40a7">
+        <w:t xml:space="preserve">			This entry was posted in </w:t>
+      </w:r>
+      <w:hyperlink xmlns:r="http://schemas.openxmlformats.org/officeDocument/2006/relationships" w:history="true" r:id="Rbabb467a4e71403f">
         <w:r>
           <w:rPr>
             <w:rStyle w:val="Hyperlink"/>
@@ -3231,7 +3240,7 @@
       <w:r>
         <w:t xml:space="preserve">, </w:t>
       </w:r>
-      <w:hyperlink xmlns:r="http://schemas.openxmlformats.org/officeDocument/2006/relationships" w:history="true" r:id="R8f8e5814c3974f91">
+      <w:hyperlink xmlns:r="http://schemas.openxmlformats.org/officeDocument/2006/relationships" w:history="true" r:id="R537e96c4d38a490c">
         <w:r>
           <w:rPr>
             <w:rStyle w:val="Hyperlink"/>
@@ -3242,7 +3251,7 @@
       <w:r>
         <w:t xml:space="preserve">, </w:t>
       </w:r>
-      <w:hyperlink xmlns:r="http://schemas.openxmlformats.org/officeDocument/2006/relationships" w:history="true" r:id="R93efcbb99399452b">
+      <w:hyperlink xmlns:r="http://schemas.openxmlformats.org/officeDocument/2006/relationships" w:history="true" r:id="R3134fa54c62b4499">
         <w:r>
           <w:rPr>
             <w:rStyle w:val="Hyperlink"/>
@@ -3253,7 +3262,7 @@
       <w:r>
         <w:t xml:space="preserve">, </w:t>
       </w:r>
-      <w:hyperlink xmlns:r="http://schemas.openxmlformats.org/officeDocument/2006/relationships" w:history="true" r:id="Rfb20565ceb48478c">
+      <w:hyperlink xmlns:r="http://schemas.openxmlformats.org/officeDocument/2006/relationships" w:history="true" r:id="R695ed0edcc1a407e">
         <w:r>
           <w:rPr>
             <w:rStyle w:val="Hyperlink"/>
@@ -3264,7 +3273,7 @@
       <w:r>
         <w:t xml:space="preserve"> and tagged </w:t>
       </w:r>
-      <w:hyperlink xmlns:r="http://schemas.openxmlformats.org/officeDocument/2006/relationships" w:history="true" r:id="R493980c9c21b4262">
+      <w:hyperlink xmlns:r="http://schemas.openxmlformats.org/officeDocument/2006/relationships" w:history="true" r:id="R2c0f0decf8b64a99">
         <w:r>
           <w:rPr>
             <w:rStyle w:val="Hyperlink"/>
@@ -3275,7 +3284,7 @@
       <w:r>
         <w:t xml:space="preserve">, </w:t>
       </w:r>
-      <w:hyperlink xmlns:r="http://schemas.openxmlformats.org/officeDocument/2006/relationships" w:history="true" r:id="Re8736f3b41624f30">
+      <w:hyperlink xmlns:r="http://schemas.openxmlformats.org/officeDocument/2006/relationships" w:history="true" r:id="Rf144d0f9405c4896">
         <w:r>
           <w:rPr>
             <w:rStyle w:val="Hyperlink"/>
@@ -3286,7 +3295,7 @@
       <w:r>
         <w:t xml:space="preserve">, </w:t>
       </w:r>
-      <w:hyperlink xmlns:r="http://schemas.openxmlformats.org/officeDocument/2006/relationships" w:history="true" r:id="R9feb2403cf314e2a">
+      <w:hyperlink xmlns:r="http://schemas.openxmlformats.org/officeDocument/2006/relationships" w:history="true" r:id="R3329a6b373eb4121">
         <w:r>
           <w:rPr>
             <w:rStyle w:val="Hyperlink"/>
@@ -3297,7 +3306,7 @@
       <w:r>
         <w:t xml:space="preserve">, </w:t>
       </w:r>
-      <w:hyperlink xmlns:r="http://schemas.openxmlformats.org/officeDocument/2006/relationships" w:history="true" r:id="Rf82d7b824f794776">
+      <w:hyperlink xmlns:r="http://schemas.openxmlformats.org/officeDocument/2006/relationships" w:history="true" r:id="Rcfd6f1b91bc04d6f">
         <w:r>
           <w:rPr>
             <w:rStyle w:val="Hyperlink"/>
@@ -3308,7 +3317,7 @@
       <w:r>
         <w:t xml:space="preserve">, </w:t>
       </w:r>
-      <w:hyperlink xmlns:r="http://schemas.openxmlformats.org/officeDocument/2006/relationships" w:history="true" r:id="Rd0a89f4ba35f435f">
+      <w:hyperlink xmlns:r="http://schemas.openxmlformats.org/officeDocument/2006/relationships" w:history="true" r:id="R30b28daca9734ad8">
         <w:r>
           <w:rPr>
             <w:rStyle w:val="Hyperlink"/>
@@ -3319,7 +3328,7 @@
       <w:r>
         <w:t xml:space="preserve">, </w:t>
       </w:r>
-      <w:hyperlink xmlns:r="http://schemas.openxmlformats.org/officeDocument/2006/relationships" w:history="true" r:id="Rf328add2eb034f45">
+      <w:hyperlink xmlns:r="http://schemas.openxmlformats.org/officeDocument/2006/relationships" w:history="true" r:id="R162ee91ffbb14229">
         <w:r>
           <w:rPr>
             <w:rStyle w:val="Hyperlink"/>
@@ -3330,7 +3339,7 @@
       <w:r>
         <w:t xml:space="preserve"> on </w:t>
       </w:r>
-      <w:hyperlink xmlns:r="http://schemas.openxmlformats.org/officeDocument/2006/relationships" w:history="true" r:id="R0a299d3439eb40ba">
+      <w:hyperlink xmlns:r="http://schemas.openxmlformats.org/officeDocument/2006/relationships" w:history="true" r:id="R6ba7ccf305024dc8">
         <w:r>
           <w:t xml:space="preserve">May 28, 2019</w:t>
         </w:r>
@@ -3338,7 +3347,7 @@
       <w:r>
         <w:t xml:space="preserve"> by </w:t>
       </w:r>
-      <w:hyperlink xmlns:r="http://schemas.openxmlformats.org/officeDocument/2006/relationships" w:history="true" r:id="Ra49ee79f0d004758">
+      <w:hyperlink xmlns:r="http://schemas.openxmlformats.org/officeDocument/2006/relationships" w:history="true" r:id="R42a2d3fcacde451e">
         <w:r>
           <w:rPr>
             <w:rStyle w:val="Hyperlink"/>
@@ -3368,7 +3377,7 @@
       <w:r>
         <w:t xml:space="preserve"> </w:t>
       </w:r>
-      <w:hyperlink xmlns:r="http://schemas.openxmlformats.org/officeDocument/2006/relationships" w:history="true" r:id="R3bb8071e05e54591">
+      <w:hyperlink xmlns:r="http://schemas.openxmlformats.org/officeDocument/2006/relationships" w:history="true" r:id="R10368cef18444db6">
         <w:r>
           <w:t xml:space="preserve">←</w:t>
         </w:r>
@@ -3382,7 +3391,7 @@
       <w:r>
         <w:t xml:space="preserve"> </w:t>
       </w:r>
-      <w:hyperlink xmlns:r="http://schemas.openxmlformats.org/officeDocument/2006/relationships" w:history="true" r:id="R1d2a490f6fef47a6">
+      <w:hyperlink xmlns:r="http://schemas.openxmlformats.org/officeDocument/2006/relationships" w:history="true" r:id="R2a6fe77df8cd480b">
         <w:r>
           <w:rPr>
             <w:rStyle w:val="Hyperlink"/>
@@ -3451,7 +3460,7 @@
                     <pic:cNvPicPr/>
                   </pic:nvPicPr>
                   <pic:blipFill>
-                    <a:blip xmlns:r="http://schemas.openxmlformats.org/officeDocument/2006/relationships" r:embed="R706acf1e1b3b43ab" cstate="print">
+                    <a:blip xmlns:r="http://schemas.openxmlformats.org/officeDocument/2006/relationships" r:embed="Re5b47e3819bb4c0d" cstate="print">
                       <a:extLst>
                         <a:ext uri="{28A0092B-C50C-407E-A947-70E740481C1C}"/>
                       </a:extLst>
@@ -3475,7 +3484,7 @@
           </wp:inline>
         </w:drawing>
       </w:r>
-      <w:hyperlink xmlns:r="http://schemas.openxmlformats.org/officeDocument/2006/relationships" w:history="true" r:id="Rfbd3be3ee1e146fe">
+      <w:hyperlink xmlns:r="http://schemas.openxmlformats.org/officeDocument/2006/relationships" w:history="true" r:id="R125b9c06df024a57">
         <w:r>
           <w:rPr>
             <w:rStyle w:val="Hyperlink"/>
@@ -3484,7 +3493,7 @@
           <w:t xml:space="preserve">Dmitry Pavlov</w:t>
         </w:r>
       </w:hyperlink>
-      <w:hyperlink xmlns:r="http://schemas.openxmlformats.org/officeDocument/2006/relationships" w:history="true" r:id="Rffff2bfd565548e6">
+      <w:hyperlink xmlns:r="http://schemas.openxmlformats.org/officeDocument/2006/relationships" w:history="true" r:id="Rce7d517f345d4352">
         <w:r>
           <w:t xml:space="preserve">May 28, 2019 at 2:47 pm</w:t>
         </w:r>
@@ -3499,7 +3508,7 @@
       <w:r>
         <w:t xml:space="preserve">I would add one amazing thing testing ASP.NET Core apps with xUnit – you can use xUnit fixture with default IClassFixture&lt;WebApplicationFactory&gt; – it gives you access to all configured DI easily: </w:t>
       </w:r>
-      <w:hyperlink xmlns:r="http://schemas.openxmlformats.org/officeDocument/2006/relationships" w:history="true" r:id="Rcfe857dd7c3141e7">
+      <w:hyperlink xmlns:r="http://schemas.openxmlformats.org/officeDocument/2006/relationships" w:history="true" r:id="Ra4c448b2efe14183">
         <w:r>
           <w:rPr>
             <w:rStyle w:val="Hyperlink"/>
@@ -3514,7 +3523,7 @@
       </w:r>
     </w:p>
     <w:p>
-      <w:hyperlink xmlns:r="http://schemas.openxmlformats.org/officeDocument/2006/relationships" w:history="true" r:id="R565b43ee5f654872">
+      <w:hyperlink xmlns:r="http://schemas.openxmlformats.org/officeDocument/2006/relationships" w:history="true" r:id="Ra73bc44812144917">
         <w:r>
           <w:rPr>
             <w:rStyle w:val="Hyperlink"/>
@@ -3554,7 +3563,7 @@
                     <pic:cNvPicPr/>
                   </pic:nvPicPr>
                   <pic:blipFill>
-                    <a:blip xmlns:r="http://schemas.openxmlformats.org/officeDocument/2006/relationships" r:embed="Rbdcd21e002484c42" cstate="print">
+                    <a:blip xmlns:r="http://schemas.openxmlformats.org/officeDocument/2006/relationships" r:embed="R2c0a358d92e241c3" cstate="print">
                       <a:extLst>
                         <a:ext uri="{28A0092B-C50C-407E-A947-70E740481C1C}"/>
                       </a:extLst>
@@ -3590,7 +3599,7 @@
       <w:r>
         <w:t xml:space="preserve">Post author</w:t>
       </w:r>
-      <w:hyperlink xmlns:r="http://schemas.openxmlformats.org/officeDocument/2006/relationships" w:history="true" r:id="R9a238698353b4ccb">
+      <w:hyperlink xmlns:r="http://schemas.openxmlformats.org/officeDocument/2006/relationships" w:history="true" r:id="Ref4a6db616084520">
         <w:r>
           <w:t xml:space="preserve">May 28, 2019 at 2:52 pm</w:t>
         </w:r>
@@ -3612,7 +3621,7 @@
       </w:r>
     </w:p>
     <w:p>
-      <w:hyperlink xmlns:r="http://schemas.openxmlformats.org/officeDocument/2006/relationships" w:history="true" r:id="R6a4e1f35b1634886">
+      <w:hyperlink xmlns:r="http://schemas.openxmlformats.org/officeDocument/2006/relationships" w:history="true" r:id="R7af4cfaff81c4b28">
         <w:r>
           <w:rPr>
             <w:rStyle w:val="Hyperlink"/>
@@ -3652,7 +3661,7 @@
                     <pic:cNvPicPr/>
                   </pic:nvPicPr>
                   <pic:blipFill>
-                    <a:blip xmlns:r="http://schemas.openxmlformats.org/officeDocument/2006/relationships" r:embed="Rf3f9750bdb8a430e" cstate="print">
+                    <a:blip xmlns:r="http://schemas.openxmlformats.org/officeDocument/2006/relationships" r:embed="Re5e8d030d4094e31" cstate="print">
                       <a:extLst>
                         <a:ext uri="{28A0092B-C50C-407E-A947-70E740481C1C}"/>
                       </a:extLst>
@@ -3682,7 +3691,7 @@
         </w:rPr>
         <w:t xml:space="preserve">bchavezz</w:t>
       </w:r>
-      <w:hyperlink xmlns:r="http://schemas.openxmlformats.org/officeDocument/2006/relationships" w:history="true" r:id="Rc26e3e46dd77482a">
+      <w:hyperlink xmlns:r="http://schemas.openxmlformats.org/officeDocument/2006/relationships" w:history="true" r:id="Rb9256cf015e244a6">
         <w:r>
           <w:t xml:space="preserve">May 28, 2019 at 11:47 pm</w:t>
         </w:r>
@@ -3714,7 +3723,7 @@
       </w:r>
     </w:p>
     <w:p>
-      <w:hyperlink xmlns:r="http://schemas.openxmlformats.org/officeDocument/2006/relationships" w:history="true" r:id="R3a63ea4102fb416a">
+      <w:hyperlink xmlns:r="http://schemas.openxmlformats.org/officeDocument/2006/relationships" w:history="true" r:id="R49f1f56371c64a3c">
         <w:r>
           <w:rPr>
             <w:rStyle w:val="Hyperlink"/>
@@ -3729,7 +3738,7 @@
       </w:r>
     </w:p>
     <w:p>
-      <w:hyperlink xmlns:r="http://schemas.openxmlformats.org/officeDocument/2006/relationships" w:history="true" r:id="Rcb909f900c36435c">
+      <w:hyperlink xmlns:r="http://schemas.openxmlformats.org/officeDocument/2006/relationships" w:history="true" r:id="Rf288a10ca6544aab">
         <w:r>
           <w:rPr>
             <w:rStyle w:val="Hyperlink"/>
@@ -3769,7 +3778,7 @@
                     <pic:cNvPicPr/>
                   </pic:nvPicPr>
                   <pic:blipFill>
-                    <a:blip xmlns:r="http://schemas.openxmlformats.org/officeDocument/2006/relationships" r:embed="Rf013492f5c594fe3" cstate="print">
+                    <a:blip xmlns:r="http://schemas.openxmlformats.org/officeDocument/2006/relationships" r:embed="R3a952e60305f40e0" cstate="print">
                       <a:extLst>
                         <a:ext uri="{28A0092B-C50C-407E-A947-70E740481C1C}"/>
                       </a:extLst>
@@ -3805,7 +3814,7 @@
       <w:r>
         <w:t xml:space="preserve">Post author</w:t>
       </w:r>
-      <w:hyperlink xmlns:r="http://schemas.openxmlformats.org/officeDocument/2006/relationships" w:history="true" r:id="R37b25c1689204ccd">
+      <w:hyperlink xmlns:r="http://schemas.openxmlformats.org/officeDocument/2006/relationships" w:history="true" r:id="R079ac3f72625456f">
         <w:r>
           <w:t xml:space="preserve">May 28, 2019 at 11:54 pm</w:t>
         </w:r>
@@ -3837,7 +3846,7 @@
                     <pic:cNvPicPr/>
                   </pic:nvPicPr>
                   <pic:blipFill>
-                    <a:blip xmlns:r="http://schemas.openxmlformats.org/officeDocument/2006/relationships" r:embed="R118302b749aa48cf" cstate="print">
+                    <a:blip xmlns:r="http://schemas.openxmlformats.org/officeDocument/2006/relationships" r:embed="R3910c1cfa68348bc" cstate="print">
                       <a:extLst>
                         <a:ext uri="{28A0092B-C50C-407E-A947-70E740481C1C}"/>
                       </a:extLst>
@@ -3868,7 +3877,7 @@
       </w:r>
     </w:p>
     <w:p>
-      <w:hyperlink xmlns:r="http://schemas.openxmlformats.org/officeDocument/2006/relationships" w:history="true" r:id="R0bf77e4e69974c58">
+      <w:hyperlink xmlns:r="http://schemas.openxmlformats.org/officeDocument/2006/relationships" w:history="true" r:id="R438c252a8e774a82">
         <w:r>
           <w:rPr>
             <w:rStyle w:val="Hyperlink"/>
@@ -3908,7 +3917,7 @@
                     <pic:cNvPicPr/>
                   </pic:nvPicPr>
                   <pic:blipFill>
-                    <a:blip xmlns:r="http://schemas.openxmlformats.org/officeDocument/2006/relationships" r:embed="R58de78d0f6da49cf" cstate="print">
+                    <a:blip xmlns:r="http://schemas.openxmlformats.org/officeDocument/2006/relationships" r:embed="R29c87120e4de426c" cstate="print">
                       <a:extLst>
                         <a:ext uri="{28A0092B-C50C-407E-A947-70E740481C1C}"/>
                       </a:extLst>
@@ -3938,7 +3947,7 @@
         </w:rPr>
         <w:t xml:space="preserve">Stephen Herrick</w:t>
       </w:r>
-      <w:hyperlink xmlns:r="http://schemas.openxmlformats.org/officeDocument/2006/relationships" w:history="true" r:id="Re605af20cc7a428d">
+      <w:hyperlink xmlns:r="http://schemas.openxmlformats.org/officeDocument/2006/relationships" w:history="true" r:id="Rd1c1708644ca4027">
         <w:r>
           <w:t xml:space="preserve">May 30, 2019 at 11:44 am</w:t>
         </w:r>
@@ -3960,7 +3969,7 @@
       </w:r>
     </w:p>
     <w:p>
-      <w:hyperlink xmlns:r="http://schemas.openxmlformats.org/officeDocument/2006/relationships" w:history="true" r:id="Ree4286a8b4e24947">
+      <w:hyperlink xmlns:r="http://schemas.openxmlformats.org/officeDocument/2006/relationships" w:history="true" r:id="Rc2926e6b10004520">
         <w:r>
           <w:rPr>
             <w:rStyle w:val="Hyperlink"/>
@@ -3986,7 +3995,7 @@
       <w:r>
         <w:t xml:space="preserve">Pingback: </w:t>
       </w:r>
-      <w:hyperlink xmlns:r="http://schemas.openxmlformats.org/officeDocument/2006/relationships" w:history="true" r:id="R4313e373d0cd4b11">
+      <w:hyperlink xmlns:r="http://schemas.openxmlformats.org/officeDocument/2006/relationships" w:history="true" r:id="Rcd56eec31cac4c71">
         <w:r>
           <w:rPr>
             <w:rStyle w:val="Hyperlink"/>
@@ -4006,7 +4015,7 @@
       <w:r>
         <w:t xml:space="preserve">Pingback: </w:t>
       </w:r>
-      <w:hyperlink xmlns:r="http://schemas.openxmlformats.org/officeDocument/2006/relationships" w:history="true" r:id="Rba24d4dac7a34285">
+      <w:hyperlink xmlns:r="http://schemas.openxmlformats.org/officeDocument/2006/relationships" w:history="true" r:id="Raed2508f81b14ffa">
         <w:r>
           <w:rPr>
             <w:rStyle w:val="Hyperlink"/>
@@ -4040,7 +4049,7 @@
                     <pic:cNvPicPr/>
                   </pic:nvPicPr>
                   <pic:blipFill>
-                    <a:blip xmlns:r="http://schemas.openxmlformats.org/officeDocument/2006/relationships" r:embed="Rbfcc2495a039442c" cstate="print">
+                    <a:blip xmlns:r="http://schemas.openxmlformats.org/officeDocument/2006/relationships" r:embed="Rcdfe384103834c63" cstate="print">
                       <a:extLst>
                         <a:ext uri="{28A0092B-C50C-407E-A947-70E740481C1C}"/>
                       </a:extLst>
@@ -4070,7 +4079,7 @@
         </w:rPr>
         <w:t xml:space="preserve">ermesx</w:t>
       </w:r>
-      <w:hyperlink xmlns:r="http://schemas.openxmlformats.org/officeDocument/2006/relationships" w:history="true" r:id="Re4eff9d7206146d3">
+      <w:hyperlink xmlns:r="http://schemas.openxmlformats.org/officeDocument/2006/relationships" w:history="true" r:id="Rbc6c0a7583894930">
         <w:r>
           <w:t xml:space="preserve">May 30, 2019 at 7:14 am</w:t>
         </w:r>
@@ -4120,7 +4129,7 @@
       </w:r>
     </w:p>
     <w:p>
-      <w:hyperlink xmlns:r="http://schemas.openxmlformats.org/officeDocument/2006/relationships" w:history="true" r:id="R7d3fcefc5c454499">
+      <w:hyperlink xmlns:r="http://schemas.openxmlformats.org/officeDocument/2006/relationships" w:history="true" r:id="R5018a177025b4a96">
         <w:r>
           <w:rPr>
             <w:rStyle w:val="Hyperlink"/>
@@ -4135,7 +4144,7 @@
       </w:r>
     </w:p>
     <w:p>
-      <w:hyperlink xmlns:r="http://schemas.openxmlformats.org/officeDocument/2006/relationships" w:history="true" r:id="Ref783517dc0b41d7">
+      <w:hyperlink xmlns:r="http://schemas.openxmlformats.org/officeDocument/2006/relationships" w:history="true" r:id="R70cbaf90419a47ea">
         <w:r>
           <w:rPr>
             <w:rStyle w:val="Hyperlink"/>
@@ -4175,7 +4184,7 @@
                     <pic:cNvPicPr/>
                   </pic:nvPicPr>
                   <pic:blipFill>
-                    <a:blip xmlns:r="http://schemas.openxmlformats.org/officeDocument/2006/relationships" r:embed="Rfbf1befca1de4120" cstate="print">
+                    <a:blip xmlns:r="http://schemas.openxmlformats.org/officeDocument/2006/relationships" r:embed="R3655fa71f9754373" cstate="print">
                       <a:extLst>
                         <a:ext uri="{28A0092B-C50C-407E-A947-70E740481C1C}"/>
                       </a:extLst>
@@ -4211,7 +4220,7 @@
       <w:r>
         <w:t xml:space="preserve">Post author</w:t>
       </w:r>
-      <w:hyperlink xmlns:r="http://schemas.openxmlformats.org/officeDocument/2006/relationships" w:history="true" r:id="Rc9c98106c2ba4864">
+      <w:hyperlink xmlns:r="http://schemas.openxmlformats.org/officeDocument/2006/relationships" w:history="true" r:id="R35283987926b4010">
         <w:r>
           <w:t xml:space="preserve">May 30, 2019 at 7:36 am</w:t>
         </w:r>
@@ -4243,7 +4252,7 @@
                     <pic:cNvPicPr/>
                   </pic:nvPicPr>
                   <pic:blipFill>
-                    <a:blip xmlns:r="http://schemas.openxmlformats.org/officeDocument/2006/relationships" r:embed="Rafa1a2e3fde44b6b" cstate="print">
+                    <a:blip xmlns:r="http://schemas.openxmlformats.org/officeDocument/2006/relationships" r:embed="R1686f3bf331142e2" cstate="print">
                       <a:extLst>
                         <a:ext uri="{28A0092B-C50C-407E-A947-70E740481C1C}"/>
                       </a:extLst>
@@ -4274,7 +4283,7 @@
       </w:r>
     </w:p>
     <w:p>
-      <w:hyperlink xmlns:r="http://schemas.openxmlformats.org/officeDocument/2006/relationships" w:history="true" r:id="R3de7f5c9316742ec">
+      <w:hyperlink xmlns:r="http://schemas.openxmlformats.org/officeDocument/2006/relationships" w:history="true" r:id="R527c8c2e5136442d">
         <w:r>
           <w:rPr>
             <w:rStyle w:val="Hyperlink"/>
@@ -4300,7 +4309,7 @@
       <w:r>
         <w:t xml:space="preserve">Pingback: </w:t>
       </w:r>
-      <w:hyperlink xmlns:r="http://schemas.openxmlformats.org/officeDocument/2006/relationships" w:history="true" r:id="Ra32214a78af2484a">
+      <w:hyperlink xmlns:r="http://schemas.openxmlformats.org/officeDocument/2006/relationships" w:history="true" r:id="R14c85bd5588a4a5a">
         <w:r>
           <w:rPr>
             <w:rStyle w:val="Hyperlink"/>
@@ -4340,7 +4349,7 @@
       <w:r>
         <w:t xml:space="preserve">This site uses Akismet to reduce spam. </w:t>
       </w:r>
-      <w:hyperlink xmlns:r="http://schemas.openxmlformats.org/officeDocument/2006/relationships" w:history="true" r:id="R71cc6997dd0e4bc2">
+      <w:hyperlink xmlns:r="http://schemas.openxmlformats.org/officeDocument/2006/relationships" w:history="true" r:id="R27fb9b2fa1684fe7">
         <w:r>
           <w:rPr>
             <w:rStyle w:val="Hyperlink"/>

</xml_diff>